<commit_message>
template actualizada para cambios pendientes: 1. Creación archivo temp 2. Paso 5, 6 y 10 3. Tablas 4. Edición json
</commit_message>
<xml_diff>
--- a/apps/project/api/platform/insolvency_form/templates/insolvency_template.docx
+++ b/apps/project/api/platform/insolvency_form/templates/insolvency_template.docx
@@ -496,6 +496,7 @@
     </w:p>
     <w:p>
       <w:pPr>
+        <w:jc w:val="both"/>
         <w:rPr>
           <w:rFonts w:cs="Calibri"/>
           <w:b/>
@@ -994,6 +995,7 @@
     </w:p>
     <w:p>
       <w:pPr>
+        <w:jc w:val="both"/>
         <w:rPr>
           <w:rFonts w:cs="Calibri"/>
         </w:rPr>
@@ -1409,7 +1411,27 @@
           <w:sz w:val="22"/>
           <w:szCs w:val="22"/>
         </w:rPr>
-        <w:t>INFORME CESACIONDE PAGOS</w:t>
+        <w:t>INFORME CESACION</w:t>
+      </w:r>
+      <w:r>
+        <w:rPr>
+          <w:rFonts w:ascii="Calibri" w:hAnsi="Calibri" w:cs="Calibri"/>
+          <w:b/>
+          <w:bCs/>
+          <w:sz w:val="22"/>
+          <w:szCs w:val="22"/>
+        </w:rPr>
+        <w:t xml:space="preserve"> </w:t>
+      </w:r>
+      <w:r>
+        <w:rPr>
+          <w:rFonts w:ascii="Calibri" w:hAnsi="Calibri" w:cs="Calibri"/>
+          <w:b/>
+          <w:bCs/>
+          <w:sz w:val="22"/>
+          <w:szCs w:val="22"/>
+        </w:rPr>
+        <w:t>DE PAGOS</w:t>
       </w:r>
     </w:p>
     <w:p>
@@ -1781,7 +1803,27 @@
           <w:sz w:val="22"/>
           <w:szCs w:val="22"/>
         </w:rPr>
-        <w:t>INFORME CESACIONDE PAGOS</w:t>
+        <w:t>INFORME CESACION</w:t>
+      </w:r>
+      <w:r>
+        <w:rPr>
+          <w:rFonts w:ascii="Calibri" w:hAnsi="Calibri" w:cs="Calibri"/>
+          <w:b/>
+          <w:bCs/>
+          <w:sz w:val="22"/>
+          <w:szCs w:val="22"/>
+        </w:rPr>
+        <w:t xml:space="preserve"> </w:t>
+      </w:r>
+      <w:r>
+        <w:rPr>
+          <w:rFonts w:ascii="Calibri" w:hAnsi="Calibri" w:cs="Calibri"/>
+          <w:b/>
+          <w:bCs/>
+          <w:sz w:val="22"/>
+          <w:szCs w:val="22"/>
+        </w:rPr>
+        <w:t>DE PAGOS</w:t>
       </w:r>
     </w:p>
     <w:p>
@@ -2307,8 +2349,8 @@
           <w:rFonts w:ascii="Calibri" w:hAnsi="Calibri" w:cs="Calibri"/>
           <w:b/>
           <w:bCs/>
-          <w:sz w:val="24"/>
-          <w:szCs w:val="24"/>
+          <w:sz w:val="22"/>
+          <w:szCs w:val="22"/>
         </w:rPr>
       </w:pPr>
       <w:r>
@@ -2316,8 +2358,8 @@
           <w:rFonts w:ascii="Calibri" w:hAnsi="Calibri" w:cs="Calibri"/>
           <w:b/>
           <w:bCs/>
-          <w:sz w:val="24"/>
-          <w:szCs w:val="24"/>
+          <w:sz w:val="22"/>
+          <w:szCs w:val="22"/>
         </w:rPr>
         <w:t>RELACIÓN DE ACREEDORES</w:t>
       </w:r>
@@ -2337,7 +2379,7 @@
     </w:p>
     <w:tbl>
       <w:tblPr>
-        <w:tblW w:w="4345" w:type="dxa"/>
+        <w:tblW w:w="7642" w:type="dxa"/>
         <w:tblCellMar>
           <w:left w:w="70" w:type="dxa"/>
           <w:right w:w="70" w:type="dxa"/>
@@ -2345,30 +2387,58 @@
         <w:tblLook w:val="04A0" w:firstRow="1" w:lastRow="0" w:firstColumn="1" w:lastColumn="0" w:noHBand="0" w:noVBand="1"/>
       </w:tblPr>
       <w:tblGrid>
-        <w:gridCol w:w="985"/>
-        <w:gridCol w:w="352"/>
-        <w:gridCol w:w="560"/>
-        <w:gridCol w:w="1046"/>
-        <w:gridCol w:w="677"/>
-        <w:gridCol w:w="1809"/>
-        <w:gridCol w:w="1443"/>
-        <w:gridCol w:w="1493"/>
-        <w:gridCol w:w="463"/>
+        <w:gridCol w:w="865"/>
+        <w:gridCol w:w="922"/>
+        <w:gridCol w:w="283"/>
+        <w:gridCol w:w="407"/>
+        <w:gridCol w:w="979"/>
+        <w:gridCol w:w="586"/>
+        <w:gridCol w:w="1685"/>
+        <w:gridCol w:w="1347"/>
+        <w:gridCol w:w="1393"/>
+        <w:gridCol w:w="361"/>
       </w:tblGrid>
       <w:tr>
         <w:trPr>
-          <w:trHeight w:val="752"/>
+          <w:trHeight w:val="604"/>
         </w:trPr>
         <w:tc>
           <w:tcPr>
-            <w:tcW w:w="484" w:type="dxa"/>
+            <w:tcW w:w="747" w:type="dxa"/>
             <w:tcBorders>
               <w:top w:val="single" w:sz="4" w:space="0" w:color="auto"/>
               <w:left w:val="single" w:sz="4" w:space="0" w:color="auto"/>
               <w:bottom w:val="single" w:sz="4" w:space="0" w:color="auto"/>
               <w:right w:val="single" w:sz="4" w:space="0" w:color="auto"/>
             </w:tcBorders>
-            <w:shd w:val="clear" w:color="000000" w:fill="C0E6F5"/>
+          </w:tcPr>
+          <w:p>
+            <w:pPr>
+              <w:spacing w:after="0" w:line="240" w:lineRule="auto"/>
+              <w:jc w:val="center"/>
+              <w:rPr>
+                <w:rFonts w:eastAsia="Times New Roman" w:cs="Calibri"/>
+                <w:b/>
+                <w:bCs/>
+                <w:color w:val="000000"/>
+                <w:sz w:val="18"/>
+                <w:szCs w:val="18"/>
+                <w:lang w:eastAsia="es-CO"/>
+              </w:rPr>
+            </w:pPr>
+          </w:p>
+        </w:tc>
+        <w:tc>
+          <w:tcPr>
+            <w:tcW w:w="800" w:type="dxa"/>
+            <w:tcBorders>
+              <w:top w:val="single" w:sz="4" w:space="0" w:color="auto"/>
+              <w:left w:val="single" w:sz="4" w:space="0" w:color="auto"/>
+              <w:bottom w:val="single" w:sz="4" w:space="0" w:color="auto"/>
+              <w:right w:val="single" w:sz="4" w:space="0" w:color="auto"/>
+            </w:tcBorders>
+            <w:shd w:val="clear" w:color="auto" w:fill="auto"/>
+            <w:noWrap/>
             <w:vAlign w:val="center"/>
             <w:hideMark/>
           </w:tcPr>
@@ -2381,6 +2451,8 @@
                 <w:b/>
                 <w:bCs/>
                 <w:color w:val="000000"/>
+                <w:sz w:val="16"/>
+                <w:szCs w:val="16"/>
                 <w:lang w:eastAsia="es-CO"/>
               </w:rPr>
             </w:pPr>
@@ -2389,22 +2461,26 @@
                 <w:rFonts w:eastAsia="Times New Roman" w:cs="Calibri"/>
                 <w:b/>
                 <w:bCs/>
-                <w:lang w:eastAsia="es-CO"/>
-              </w:rPr>
-              <w:t>Acreedor</w:t>
+                <w:color w:val="000000"/>
+                <w:sz w:val="16"/>
+                <w:szCs w:val="16"/>
+                <w:lang w:eastAsia="es-CO"/>
+              </w:rPr>
+              <w:t>ACREEDOR</w:t>
             </w:r>
           </w:p>
         </w:tc>
         <w:tc>
           <w:tcPr>
-            <w:tcW w:w="158" w:type="dxa"/>
+            <w:tcW w:w="211" w:type="dxa"/>
             <w:tcBorders>
               <w:top w:val="single" w:sz="4" w:space="0" w:color="auto"/>
               <w:left w:val="nil"/>
               <w:bottom w:val="single" w:sz="4" w:space="0" w:color="auto"/>
               <w:right w:val="single" w:sz="4" w:space="0" w:color="auto"/>
             </w:tcBorders>
-            <w:shd w:val="clear" w:color="000000" w:fill="C0E6F5"/>
+            <w:shd w:val="clear" w:color="auto" w:fill="auto"/>
+            <w:noWrap/>
             <w:vAlign w:val="center"/>
             <w:hideMark/>
           </w:tcPr>
@@ -2417,6 +2493,8 @@
                 <w:b/>
                 <w:bCs/>
                 <w:color w:val="000000"/>
+                <w:sz w:val="16"/>
+                <w:szCs w:val="16"/>
                 <w:lang w:eastAsia="es-CO"/>
               </w:rPr>
             </w:pPr>
@@ -2425,90 +2503,12 @@
                 <w:rFonts w:eastAsia="Times New Roman" w:cs="Calibri"/>
                 <w:b/>
                 <w:bCs/>
-                <w:lang w:eastAsia="es-CO"/>
-              </w:rPr>
-              <w:t>N</w:t>
-            </w:r>
-            <w:r>
-              <w:rPr>
-                <w:rFonts w:eastAsia="Times New Roman" w:cs="Calibri"/>
-                <w:b/>
-                <w:bCs/>
-                <w:lang w:eastAsia="es-CO"/>
-              </w:rPr>
-              <w:t>IT</w:t>
-            </w:r>
-          </w:p>
-        </w:tc>
-        <w:tc>
-          <w:tcPr>
-            <w:tcW w:w="265" w:type="dxa"/>
-            <w:tcBorders>
-              <w:top w:val="single" w:sz="4" w:space="0" w:color="auto"/>
-              <w:left w:val="nil"/>
-              <w:bottom w:val="single" w:sz="4" w:space="0" w:color="auto"/>
-              <w:right w:val="single" w:sz="4" w:space="0" w:color="auto"/>
-            </w:tcBorders>
-            <w:shd w:val="clear" w:color="000000" w:fill="C0E6F5"/>
-            <w:vAlign w:val="center"/>
-            <w:hideMark/>
-          </w:tcPr>
-          <w:p>
-            <w:pPr>
-              <w:spacing w:after="0" w:line="240" w:lineRule="auto"/>
-              <w:jc w:val="center"/>
-              <w:rPr>
-                <w:rFonts w:eastAsia="Times New Roman" w:cs="Calibri"/>
-                <w:b/>
-                <w:bCs/>
-                <w:color w:val="000000"/>
-                <w:lang w:eastAsia="es-CO"/>
-              </w:rPr>
-            </w:pPr>
-            <w:r>
-              <w:rPr>
-                <w:rFonts w:eastAsia="Times New Roman" w:cs="Calibri"/>
-                <w:b/>
-                <w:bCs/>
-                <w:lang w:eastAsia="es-CO"/>
-              </w:rPr>
-              <w:t>Correo</w:t>
-            </w:r>
-          </w:p>
-        </w:tc>
-        <w:tc>
-          <w:tcPr>
-            <w:tcW w:w="516" w:type="dxa"/>
-            <w:tcBorders>
-              <w:top w:val="single" w:sz="4" w:space="0" w:color="auto"/>
-              <w:left w:val="nil"/>
-              <w:bottom w:val="single" w:sz="4" w:space="0" w:color="auto"/>
-              <w:right w:val="single" w:sz="4" w:space="0" w:color="auto"/>
-            </w:tcBorders>
-            <w:shd w:val="clear" w:color="000000" w:fill="C0E6F5"/>
-            <w:vAlign w:val="center"/>
-            <w:hideMark/>
-          </w:tcPr>
-          <w:p>
-            <w:pPr>
-              <w:spacing w:after="0" w:line="240" w:lineRule="auto"/>
-              <w:jc w:val="center"/>
-              <w:rPr>
-                <w:rFonts w:eastAsia="Times New Roman" w:cs="Calibri"/>
-                <w:b/>
-                <w:bCs/>
-                <w:color w:val="000000"/>
-                <w:lang w:eastAsia="es-CO"/>
-              </w:rPr>
-            </w:pPr>
-            <w:r>
-              <w:rPr>
-                <w:rFonts w:eastAsia="Times New Roman" w:cs="Calibri"/>
-                <w:b/>
-                <w:bCs/>
-                <w:lang w:eastAsia="es-CO"/>
-              </w:rPr>
-              <w:t>Naturaleza</w:t>
+                <w:color w:val="000000"/>
+                <w:sz w:val="16"/>
+                <w:szCs w:val="16"/>
+                <w:lang w:eastAsia="es-CO"/>
+              </w:rPr>
+              <w:t>NIT</w:t>
             </w:r>
           </w:p>
         </w:tc>
@@ -2521,7 +2521,8 @@
               <w:bottom w:val="single" w:sz="4" w:space="0" w:color="auto"/>
               <w:right w:val="single" w:sz="4" w:space="0" w:color="auto"/>
             </w:tcBorders>
-            <w:shd w:val="clear" w:color="000000" w:fill="C0E6F5"/>
+            <w:shd w:val="clear" w:color="auto" w:fill="auto"/>
+            <w:noWrap/>
             <w:vAlign w:val="center"/>
             <w:hideMark/>
           </w:tcPr>
@@ -2534,6 +2535,8 @@
                 <w:b/>
                 <w:bCs/>
                 <w:color w:val="000000"/>
+                <w:sz w:val="16"/>
+                <w:szCs w:val="16"/>
                 <w:lang w:eastAsia="es-CO"/>
               </w:rPr>
             </w:pPr>
@@ -2542,22 +2545,26 @@
                 <w:rFonts w:eastAsia="Times New Roman" w:cs="Calibri"/>
                 <w:b/>
                 <w:bCs/>
-                <w:lang w:eastAsia="es-CO"/>
-              </w:rPr>
-              <w:t>Garantía</w:t>
+                <w:color w:val="000000"/>
+                <w:sz w:val="16"/>
+                <w:szCs w:val="16"/>
+                <w:lang w:eastAsia="es-CO"/>
+              </w:rPr>
+              <w:t>EMAIL</w:t>
             </w:r>
           </w:p>
         </w:tc>
         <w:tc>
           <w:tcPr>
-            <w:tcW w:w="909" w:type="dxa"/>
+            <w:tcW w:w="852" w:type="dxa"/>
             <w:tcBorders>
               <w:top w:val="single" w:sz="4" w:space="0" w:color="auto"/>
               <w:left w:val="nil"/>
               <w:bottom w:val="single" w:sz="4" w:space="0" w:color="auto"/>
               <w:right w:val="single" w:sz="4" w:space="0" w:color="auto"/>
             </w:tcBorders>
-            <w:shd w:val="clear" w:color="000000" w:fill="C0E6F5"/>
+            <w:shd w:val="clear" w:color="auto" w:fill="auto"/>
+            <w:noWrap/>
             <w:vAlign w:val="center"/>
             <w:hideMark/>
           </w:tcPr>
@@ -2570,6 +2577,8 @@
                 <w:b/>
                 <w:bCs/>
                 <w:color w:val="000000"/>
+                <w:sz w:val="16"/>
+                <w:szCs w:val="16"/>
                 <w:lang w:eastAsia="es-CO"/>
               </w:rPr>
             </w:pPr>
@@ -2579,22 +2588,25 @@
                 <w:b/>
                 <w:bCs/>
                 <w:color w:val="000000"/>
-                <w:lang w:eastAsia="es-CO"/>
-              </w:rPr>
-              <w:t>Soporte de Garantía</w:t>
+                <w:sz w:val="16"/>
+                <w:szCs w:val="16"/>
+                <w:lang w:eastAsia="es-CO"/>
+              </w:rPr>
+              <w:t>NATURALEZA</w:t>
             </w:r>
           </w:p>
         </w:tc>
         <w:tc>
           <w:tcPr>
-            <w:tcW w:w="721" w:type="dxa"/>
+            <w:tcW w:w="489" w:type="dxa"/>
             <w:tcBorders>
               <w:top w:val="single" w:sz="4" w:space="0" w:color="auto"/>
               <w:left w:val="nil"/>
               <w:bottom w:val="single" w:sz="4" w:space="0" w:color="auto"/>
               <w:right w:val="single" w:sz="4" w:space="0" w:color="auto"/>
             </w:tcBorders>
-            <w:shd w:val="clear" w:color="000000" w:fill="C0E6F5"/>
+            <w:shd w:val="clear" w:color="auto" w:fill="auto"/>
+            <w:noWrap/>
             <w:vAlign w:val="center"/>
             <w:hideMark/>
           </w:tcPr>
@@ -2607,6 +2619,8 @@
                 <w:b/>
                 <w:bCs/>
                 <w:color w:val="000000"/>
+                <w:sz w:val="16"/>
+                <w:szCs w:val="16"/>
                 <w:lang w:eastAsia="es-CO"/>
               </w:rPr>
             </w:pPr>
@@ -2616,22 +2630,25 @@
                 <w:b/>
                 <w:bCs/>
                 <w:color w:val="000000"/>
-                <w:lang w:eastAsia="es-CO"/>
-              </w:rPr>
-              <w:t>Capital</w:t>
+                <w:sz w:val="16"/>
+                <w:szCs w:val="16"/>
+                <w:lang w:eastAsia="es-CO"/>
+              </w:rPr>
+              <w:t>GARANTIA</w:t>
             </w:r>
           </w:p>
         </w:tc>
         <w:tc>
           <w:tcPr>
-            <w:tcW w:w="747" w:type="dxa"/>
+            <w:tcW w:w="1503" w:type="dxa"/>
             <w:tcBorders>
               <w:top w:val="single" w:sz="4" w:space="0" w:color="auto"/>
               <w:left w:val="nil"/>
               <w:bottom w:val="single" w:sz="4" w:space="0" w:color="auto"/>
               <w:right w:val="single" w:sz="4" w:space="0" w:color="auto"/>
             </w:tcBorders>
-            <w:shd w:val="clear" w:color="000000" w:fill="C0E6F5"/>
+            <w:shd w:val="clear" w:color="auto" w:fill="auto"/>
+            <w:noWrap/>
             <w:vAlign w:val="center"/>
             <w:hideMark/>
           </w:tcPr>
@@ -2644,6 +2661,8 @@
                 <w:b/>
                 <w:bCs/>
                 <w:color w:val="000000"/>
+                <w:sz w:val="16"/>
+                <w:szCs w:val="16"/>
                 <w:lang w:eastAsia="es-CO"/>
               </w:rPr>
             </w:pPr>
@@ -2653,22 +2672,25 @@
                 <w:b/>
                 <w:bCs/>
                 <w:color w:val="000000"/>
-                <w:lang w:eastAsia="es-CO"/>
-              </w:rPr>
-              <w:t>Días en mora</w:t>
+                <w:sz w:val="16"/>
+                <w:szCs w:val="16"/>
+                <w:lang w:eastAsia="es-CO"/>
+              </w:rPr>
+              <w:t>SOP. GARANTIA</w:t>
             </w:r>
           </w:p>
         </w:tc>
         <w:tc>
           <w:tcPr>
-            <w:tcW w:w="215" w:type="dxa"/>
+            <w:tcW w:w="1191" w:type="dxa"/>
             <w:tcBorders>
               <w:top w:val="single" w:sz="4" w:space="0" w:color="auto"/>
               <w:left w:val="nil"/>
               <w:bottom w:val="single" w:sz="4" w:space="0" w:color="auto"/>
               <w:right w:val="single" w:sz="4" w:space="0" w:color="auto"/>
             </w:tcBorders>
-            <w:shd w:val="clear" w:color="000000" w:fill="C0E6F5"/>
+            <w:shd w:val="clear" w:color="auto" w:fill="auto"/>
+            <w:noWrap/>
             <w:vAlign w:val="center"/>
             <w:hideMark/>
           </w:tcPr>
@@ -2681,6 +2703,8 @@
                 <w:b/>
                 <w:bCs/>
                 <w:color w:val="000000"/>
+                <w:sz w:val="16"/>
+                <w:szCs w:val="16"/>
                 <w:lang w:eastAsia="es-CO"/>
               </w:rPr>
             </w:pPr>
@@ -2690,58 +2714,212 @@
                 <w:b/>
                 <w:bCs/>
                 <w:color w:val="000000"/>
-                <w:lang w:eastAsia="es-CO"/>
-              </w:rPr>
-              <w:t>Clase</w:t>
+                <w:sz w:val="16"/>
+                <w:szCs w:val="16"/>
+                <w:lang w:eastAsia="es-CO"/>
+              </w:rPr>
+              <w:t>CAPITAL</w:t>
             </w:r>
           </w:p>
         </w:tc>
-      </w:tr>
-      <w:tr>
-        <w:trPr>
-          <w:trHeight w:val="375"/>
-        </w:trPr>
         <w:tc>
           <w:tcPr>
-            <w:tcW w:w="4345" w:type="dxa"/>
-            <w:gridSpan w:val="9"/>
+            <w:tcW w:w="1234" w:type="dxa"/>
             <w:tcBorders>
               <w:top w:val="single" w:sz="4" w:space="0" w:color="auto"/>
-              <w:left w:val="single" w:sz="4" w:space="0" w:color="auto"/>
+              <w:left w:val="nil"/>
               <w:bottom w:val="single" w:sz="4" w:space="0" w:color="auto"/>
-              <w:right w:val="single" w:sz="4" w:space="0" w:color="000000"/>
+              <w:right w:val="single" w:sz="4" w:space="0" w:color="auto"/>
             </w:tcBorders>
             <w:shd w:val="clear" w:color="auto" w:fill="auto"/>
+            <w:noWrap/>
             <w:vAlign w:val="center"/>
             <w:hideMark/>
           </w:tcPr>
           <w:p>
             <w:pPr>
               <w:spacing w:after="0" w:line="240" w:lineRule="auto"/>
+              <w:jc w:val="center"/>
               <w:rPr>
                 <w:rFonts w:eastAsia="Times New Roman" w:cs="Calibri"/>
-                <w:color w:val="000000"/>
-                <w:lang w:val="en-US" w:eastAsia="es-CO"/>
+                <w:b/>
+                <w:bCs/>
+                <w:color w:val="000000"/>
+                <w:sz w:val="14"/>
+                <w:szCs w:val="14"/>
+                <w:lang w:eastAsia="es-CO"/>
               </w:rPr>
             </w:pPr>
+            <w:proofErr w:type="gramStart"/>
             <w:r>
               <w:rPr>
                 <w:rFonts w:eastAsia="Times New Roman" w:cs="Calibri"/>
-                <w:color w:val="000000"/>
-                <w:lang w:val="en-US" w:eastAsia="es-CO"/>
-              </w:rPr>
-              <w:t>{%tr for item in creditors %}</w:t>
+                <w:b/>
+                <w:bCs/>
+                <w:color w:val="000000"/>
+                <w:sz w:val="14"/>
+                <w:szCs w:val="14"/>
+                <w:lang w:eastAsia="es-CO"/>
+              </w:rPr>
+              <w:t>DIAS  MORA</w:t>
+            </w:r>
+            <w:proofErr w:type="gramEnd"/>
+          </w:p>
+        </w:tc>
+        <w:tc>
+          <w:tcPr>
+            <w:tcW w:w="283" w:type="dxa"/>
+            <w:tcBorders>
+              <w:top w:val="single" w:sz="4" w:space="0" w:color="auto"/>
+              <w:left w:val="nil"/>
+              <w:bottom w:val="single" w:sz="4" w:space="0" w:color="auto"/>
+              <w:right w:val="single" w:sz="4" w:space="0" w:color="auto"/>
+            </w:tcBorders>
+            <w:shd w:val="clear" w:color="auto" w:fill="auto"/>
+            <w:noWrap/>
+            <w:vAlign w:val="center"/>
+            <w:hideMark/>
+          </w:tcPr>
+          <w:p>
+            <w:pPr>
+              <w:spacing w:after="0" w:line="240" w:lineRule="auto"/>
+              <w:jc w:val="center"/>
+              <w:rPr>
+                <w:rFonts w:eastAsia="Times New Roman" w:cs="Calibri"/>
+                <w:b/>
+                <w:bCs/>
+                <w:color w:val="000000"/>
+                <w:sz w:val="14"/>
+                <w:szCs w:val="14"/>
+                <w:lang w:eastAsia="es-CO"/>
+              </w:rPr>
+            </w:pPr>
+            <w:r>
+              <w:rPr>
+                <w:rFonts w:eastAsia="Times New Roman" w:cs="Calibri"/>
+                <w:b/>
+                <w:bCs/>
+                <w:color w:val="000000"/>
+                <w:sz w:val="14"/>
+                <w:szCs w:val="14"/>
+                <w:lang w:eastAsia="es-CO"/>
+              </w:rPr>
+              <w:t>CLASE</w:t>
             </w:r>
           </w:p>
         </w:tc>
       </w:tr>
       <w:tr>
         <w:trPr>
-          <w:trHeight w:val="1128"/>
+          <w:trHeight w:val="604"/>
         </w:trPr>
         <w:tc>
           <w:tcPr>
-            <w:tcW w:w="484" w:type="dxa"/>
+            <w:tcW w:w="7642" w:type="dxa"/>
+            <w:gridSpan w:val="10"/>
+            <w:tcBorders>
+              <w:top w:val="nil"/>
+              <w:left w:val="single" w:sz="4" w:space="0" w:color="auto"/>
+              <w:bottom w:val="single" w:sz="4" w:space="0" w:color="auto"/>
+              <w:right w:val="single" w:sz="4" w:space="0" w:color="auto"/>
+            </w:tcBorders>
+          </w:tcPr>
+          <w:p>
+            <w:pPr>
+              <w:spacing w:after="0" w:line="240" w:lineRule="auto"/>
+              <w:rPr>
+                <w:rFonts w:eastAsia="Times New Roman" w:cs="Calibri"/>
+                <w:color w:val="000000"/>
+                <w:sz w:val="14"/>
+                <w:szCs w:val="14"/>
+                <w:lang w:val="en-US" w:eastAsia="es-CO"/>
+              </w:rPr>
+            </w:pPr>
+            <w:r>
+              <w:rPr>
+                <w:rFonts w:eastAsia="Times New Roman" w:cs="Calibri"/>
+                <w:color w:val="000000"/>
+                <w:lang w:val="en-US" w:eastAsia="es-CO"/>
+              </w:rPr>
+              <w:t>{%tr for item in creditors %}</w:t>
+            </w:r>
+          </w:p>
+        </w:tc>
+      </w:tr>
+      <w:tr>
+        <w:trPr>
+          <w:trHeight w:val="604"/>
+        </w:trPr>
+        <w:tc>
+          <w:tcPr>
+            <w:tcW w:w="747" w:type="dxa"/>
+            <w:tcBorders>
+              <w:top w:val="nil"/>
+              <w:left w:val="single" w:sz="4" w:space="0" w:color="auto"/>
+              <w:bottom w:val="single" w:sz="4" w:space="0" w:color="auto"/>
+              <w:right w:val="single" w:sz="4" w:space="0" w:color="auto"/>
+            </w:tcBorders>
+          </w:tcPr>
+          <w:p>
+            <w:pPr>
+              <w:spacing w:after="0" w:line="240" w:lineRule="auto"/>
+              <w:rPr>
+                <w:rFonts w:eastAsia="Times New Roman" w:cs="Calibri"/>
+                <w:color w:val="000000"/>
+                <w:sz w:val="18"/>
+                <w:szCs w:val="18"/>
+                <w:lang w:val="en-US" w:eastAsia="es-CO"/>
+              </w:rPr>
+            </w:pPr>
+            <w:proofErr w:type="gramStart"/>
+            <w:r>
+              <w:rPr>
+                <w:rFonts w:eastAsia="Times New Roman" w:cs="Calibri"/>
+                <w:color w:val="000000"/>
+                <w:sz w:val="18"/>
+                <w:szCs w:val="18"/>
+                <w:lang w:val="en-US" w:eastAsia="es-CO"/>
+              </w:rPr>
+              <w:t xml:space="preserve">{{ </w:t>
+            </w:r>
+            <w:proofErr w:type="spellStart"/>
+            <w:r>
+              <w:rPr>
+                <w:rFonts w:eastAsia="Times New Roman" w:cs="Calibri"/>
+                <w:color w:val="000000"/>
+                <w:sz w:val="18"/>
+                <w:szCs w:val="18"/>
+                <w:lang w:val="en-US" w:eastAsia="es-CO"/>
+              </w:rPr>
+              <w:t>forloop</w:t>
+            </w:r>
+            <w:proofErr w:type="gramEnd"/>
+            <w:r>
+              <w:rPr>
+                <w:rFonts w:eastAsia="Times New Roman" w:cs="Calibri"/>
+                <w:color w:val="000000"/>
+                <w:sz w:val="18"/>
+                <w:szCs w:val="18"/>
+                <w:lang w:val="en-US" w:eastAsia="es-CO"/>
+              </w:rPr>
+              <w:t>.counter</w:t>
+            </w:r>
+            <w:proofErr w:type="spellEnd"/>
+            <w:r>
+              <w:rPr>
+                <w:rFonts w:eastAsia="Times New Roman" w:cs="Calibri"/>
+                <w:color w:val="000000"/>
+                <w:sz w:val="18"/>
+                <w:szCs w:val="18"/>
+                <w:lang w:val="en-US" w:eastAsia="es-CO"/>
+              </w:rPr>
+              <w:t xml:space="preserve"> }}</w:t>
+            </w:r>
+          </w:p>
+        </w:tc>
+        <w:tc>
+          <w:tcPr>
+            <w:tcW w:w="800" w:type="dxa"/>
             <w:tcBorders>
               <w:top w:val="nil"/>
               <w:left w:val="single" w:sz="4" w:space="0" w:color="auto"/>
@@ -2749,8 +2927,8 @@
               <w:right w:val="single" w:sz="4" w:space="0" w:color="auto"/>
             </w:tcBorders>
             <w:shd w:val="clear" w:color="auto" w:fill="auto"/>
+            <w:noWrap/>
             <w:vAlign w:val="center"/>
-            <w:hideMark/>
           </w:tcPr>
           <w:p>
             <w:pPr>
@@ -2758,7 +2936,9 @@
               <w:rPr>
                 <w:rFonts w:eastAsia="Times New Roman" w:cs="Calibri"/>
                 <w:color w:val="000000"/>
-                <w:lang w:eastAsia="es-CO"/>
+                <w:sz w:val="14"/>
+                <w:szCs w:val="14"/>
+                <w:lang w:val="en-US" w:eastAsia="es-CO"/>
               </w:rPr>
             </w:pPr>
             <w:r>
@@ -2773,7 +2953,7 @@
         </w:tc>
         <w:tc>
           <w:tcPr>
-            <w:tcW w:w="158" w:type="dxa"/>
+            <w:tcW w:w="211" w:type="dxa"/>
             <w:tcBorders>
               <w:top w:val="nil"/>
               <w:left w:val="nil"/>
@@ -2781,8 +2961,8 @@
               <w:right w:val="single" w:sz="4" w:space="0" w:color="auto"/>
             </w:tcBorders>
             <w:shd w:val="clear" w:color="auto" w:fill="auto"/>
+            <w:noWrap/>
             <w:vAlign w:val="center"/>
-            <w:hideMark/>
           </w:tcPr>
           <w:p>
             <w:pPr>
@@ -2790,101 +2970,11 @@
               <w:rPr>
                 <w:rFonts w:eastAsia="Times New Roman" w:cs="Calibri"/>
                 <w:color w:val="000000"/>
-                <w:lang w:eastAsia="es-CO"/>
+                <w:sz w:val="14"/>
+                <w:szCs w:val="14"/>
+                <w:lang w:val="en-US" w:eastAsia="es-CO"/>
               </w:rPr>
             </w:pPr>
-            <w:r>
-              <w:rPr>
-                <w:rFonts w:eastAsia="Times New Roman" w:cs="Calibri"/>
-                <w:color w:val="000000"/>
-                <w:lang w:eastAsia="es-CO"/>
-              </w:rPr>
-              <w:t> </w:t>
-            </w:r>
-          </w:p>
-        </w:tc>
-        <w:tc>
-          <w:tcPr>
-            <w:tcW w:w="265" w:type="dxa"/>
-            <w:tcBorders>
-              <w:top w:val="nil"/>
-              <w:left w:val="nil"/>
-              <w:bottom w:val="single" w:sz="4" w:space="0" w:color="auto"/>
-              <w:right w:val="single" w:sz="4" w:space="0" w:color="auto"/>
-            </w:tcBorders>
-            <w:shd w:val="clear" w:color="auto" w:fill="auto"/>
-            <w:vAlign w:val="center"/>
-            <w:hideMark/>
-          </w:tcPr>
-          <w:p>
-            <w:pPr>
-              <w:spacing w:after="0" w:line="240" w:lineRule="auto"/>
-              <w:rPr>
-                <w:rFonts w:eastAsia="Times New Roman" w:cs="Calibri"/>
-                <w:color w:val="000000"/>
-                <w:lang w:eastAsia="es-CO"/>
-              </w:rPr>
-            </w:pPr>
-            <w:r>
-              <w:rPr>
-                <w:rFonts w:eastAsia="Times New Roman" w:cs="Calibri"/>
-                <w:color w:val="000000"/>
-                <w:lang w:eastAsia="es-CO"/>
-              </w:rPr>
-              <w:t> </w:t>
-            </w:r>
-          </w:p>
-        </w:tc>
-        <w:tc>
-          <w:tcPr>
-            <w:tcW w:w="516" w:type="dxa"/>
-            <w:tcBorders>
-              <w:top w:val="nil"/>
-              <w:left w:val="nil"/>
-              <w:bottom w:val="single" w:sz="4" w:space="0" w:color="auto"/>
-              <w:right w:val="single" w:sz="4" w:space="0" w:color="auto"/>
-            </w:tcBorders>
-            <w:shd w:val="clear" w:color="auto" w:fill="auto"/>
-            <w:vAlign w:val="center"/>
-            <w:hideMark/>
-          </w:tcPr>
-          <w:p>
-            <w:pPr>
-              <w:spacing w:after="0" w:line="240" w:lineRule="auto"/>
-              <w:rPr>
-                <w:rFonts w:eastAsia="Times New Roman" w:cs="Calibri"/>
-                <w:color w:val="000000"/>
-                <w:lang w:eastAsia="es-CO"/>
-              </w:rPr>
-            </w:pPr>
-            <w:r>
-              <w:rPr>
-                <w:rFonts w:eastAsia="Times New Roman" w:cs="Calibri"/>
-                <w:color w:val="000000"/>
-                <w:lang w:eastAsia="es-CO"/>
-              </w:rPr>
-              <w:t>{{</w:t>
-            </w:r>
-            <w:proofErr w:type="spellStart"/>
-            <w:proofErr w:type="gramStart"/>
-            <w:r>
-              <w:rPr>
-                <w:rFonts w:eastAsia="Times New Roman" w:cs="Calibri"/>
-                <w:color w:val="000000"/>
-                <w:lang w:eastAsia="es-CO"/>
-              </w:rPr>
-              <w:t>item.nature</w:t>
-            </w:r>
-            <w:proofErr w:type="spellEnd"/>
-            <w:proofErr w:type="gramEnd"/>
-            <w:r>
-              <w:rPr>
-                <w:rFonts w:eastAsia="Times New Roman" w:cs="Calibri"/>
-                <w:color w:val="000000"/>
-                <w:lang w:eastAsia="es-CO"/>
-              </w:rPr>
-              <w:t>}}</w:t>
-            </w:r>
           </w:p>
         </w:tc>
         <w:tc>
@@ -2897,31 +2987,26 @@
               <w:right w:val="single" w:sz="4" w:space="0" w:color="auto"/>
             </w:tcBorders>
             <w:shd w:val="clear" w:color="auto" w:fill="auto"/>
+            <w:noWrap/>
             <w:vAlign w:val="center"/>
-            <w:hideMark/>
           </w:tcPr>
           <w:p>
             <w:pPr>
               <w:spacing w:after="0" w:line="240" w:lineRule="auto"/>
+              <w:ind w:left="143" w:hanging="143"/>
               <w:rPr>
                 <w:rFonts w:eastAsia="Times New Roman" w:cs="Calibri"/>
                 <w:color w:val="000000"/>
-                <w:lang w:eastAsia="es-CO"/>
+                <w:sz w:val="14"/>
+                <w:szCs w:val="14"/>
+                <w:lang w:val="en-US" w:eastAsia="es-CO"/>
               </w:rPr>
             </w:pPr>
-            <w:r>
-              <w:rPr>
-                <w:rFonts w:eastAsia="Times New Roman" w:cs="Calibri"/>
-                <w:color w:val="000000"/>
-                <w:lang w:eastAsia="es-CO"/>
-              </w:rPr>
-              <w:t> </w:t>
-            </w:r>
           </w:p>
         </w:tc>
         <w:tc>
           <w:tcPr>
-            <w:tcW w:w="909" w:type="dxa"/>
+            <w:tcW w:w="852" w:type="dxa"/>
             <w:tcBorders>
               <w:top w:val="nil"/>
               <w:left w:val="nil"/>
@@ -2929,8 +3014,8 @@
               <w:right w:val="single" w:sz="4" w:space="0" w:color="auto"/>
             </w:tcBorders>
             <w:shd w:val="clear" w:color="auto" w:fill="auto"/>
+            <w:noWrap/>
             <w:vAlign w:val="center"/>
-            <w:hideMark/>
           </w:tcPr>
           <w:p>
             <w:pPr>
@@ -2938,7 +3023,9 @@
               <w:rPr>
                 <w:rFonts w:eastAsia="Times New Roman" w:cs="Calibri"/>
                 <w:color w:val="000000"/>
-                <w:lang w:eastAsia="es-CO"/>
+                <w:sz w:val="14"/>
+                <w:szCs w:val="14"/>
+                <w:lang w:val="en-US" w:eastAsia="es-CO"/>
               </w:rPr>
             </w:pPr>
             <w:r>
@@ -2957,18 +3044,10 @@
                 <w:color w:val="000000"/>
                 <w:lang w:eastAsia="es-CO"/>
               </w:rPr>
-              <w:t>item.guarantee</w:t>
-            </w:r>
+              <w:t>item.nature</w:t>
+            </w:r>
+            <w:proofErr w:type="spellEnd"/>
             <w:proofErr w:type="gramEnd"/>
-            <w:r>
-              <w:rPr>
-                <w:rFonts w:eastAsia="Times New Roman" w:cs="Calibri"/>
-                <w:color w:val="000000"/>
-                <w:lang w:eastAsia="es-CO"/>
-              </w:rPr>
-              <w:t>_support</w:t>
-            </w:r>
-            <w:proofErr w:type="spellEnd"/>
             <w:r>
               <w:rPr>
                 <w:rFonts w:eastAsia="Times New Roman" w:cs="Calibri"/>
@@ -2981,7 +3060,7 @@
         </w:tc>
         <w:tc>
           <w:tcPr>
-            <w:tcW w:w="721" w:type="dxa"/>
+            <w:tcW w:w="489" w:type="dxa"/>
             <w:tcBorders>
               <w:top w:val="nil"/>
               <w:left w:val="nil"/>
@@ -2989,60 +3068,25 @@
               <w:right w:val="single" w:sz="4" w:space="0" w:color="auto"/>
             </w:tcBorders>
             <w:shd w:val="clear" w:color="auto" w:fill="auto"/>
+            <w:noWrap/>
             <w:vAlign w:val="center"/>
-            <w:hideMark/>
           </w:tcPr>
           <w:p>
             <w:pPr>
               <w:spacing w:after="0" w:line="240" w:lineRule="auto"/>
-              <w:jc w:val="right"/>
               <w:rPr>
                 <w:rFonts w:eastAsia="Times New Roman" w:cs="Calibri"/>
                 <w:color w:val="000000"/>
-                <w:lang w:eastAsia="es-CO"/>
+                <w:sz w:val="14"/>
+                <w:szCs w:val="14"/>
+                <w:lang w:val="en-US" w:eastAsia="es-CO"/>
               </w:rPr>
             </w:pPr>
-            <w:r>
-              <w:rPr>
-                <w:rFonts w:eastAsia="Times New Roman" w:cs="Calibri"/>
-                <w:color w:val="000000"/>
-                <w:lang w:eastAsia="es-CO"/>
-              </w:rPr>
-              <w:t>{{</w:t>
-            </w:r>
-            <w:proofErr w:type="spellStart"/>
-            <w:proofErr w:type="gramStart"/>
-            <w:r>
-              <w:rPr>
-                <w:rFonts w:eastAsia="Times New Roman" w:cs="Calibri"/>
-                <w:color w:val="000000"/>
-                <w:lang w:eastAsia="es-CO"/>
-              </w:rPr>
-              <w:t>item.capital</w:t>
-            </w:r>
-            <w:proofErr w:type="gramEnd"/>
-            <w:r>
-              <w:rPr>
-                <w:rFonts w:eastAsia="Times New Roman" w:cs="Calibri"/>
-                <w:color w:val="000000"/>
-                <w:lang w:eastAsia="es-CO"/>
-              </w:rPr>
-              <w:t>_value</w:t>
-            </w:r>
-            <w:proofErr w:type="spellEnd"/>
-            <w:r>
-              <w:rPr>
-                <w:rFonts w:eastAsia="Times New Roman" w:cs="Calibri"/>
-                <w:color w:val="000000"/>
-                <w:lang w:eastAsia="es-CO"/>
-              </w:rPr>
-              <w:t>}}</w:t>
-            </w:r>
           </w:p>
         </w:tc>
         <w:tc>
           <w:tcPr>
-            <w:tcW w:w="747" w:type="dxa"/>
+            <w:tcW w:w="1503" w:type="dxa"/>
             <w:tcBorders>
               <w:top w:val="nil"/>
               <w:left w:val="nil"/>
@@ -3050,17 +3094,18 @@
               <w:right w:val="single" w:sz="4" w:space="0" w:color="auto"/>
             </w:tcBorders>
             <w:shd w:val="clear" w:color="auto" w:fill="auto"/>
+            <w:noWrap/>
             <w:vAlign w:val="center"/>
-            <w:hideMark/>
           </w:tcPr>
           <w:p>
             <w:pPr>
               <w:spacing w:after="0" w:line="240" w:lineRule="auto"/>
-              <w:jc w:val="right"/>
               <w:rPr>
                 <w:rFonts w:eastAsia="Times New Roman" w:cs="Calibri"/>
                 <w:color w:val="000000"/>
-                <w:lang w:eastAsia="es-CO"/>
+                <w:sz w:val="14"/>
+                <w:szCs w:val="14"/>
+                <w:lang w:val="en-US" w:eastAsia="es-CO"/>
               </w:rPr>
             </w:pPr>
             <w:r>
@@ -3079,7 +3124,7 @@
                 <w:color w:val="000000"/>
                 <w:lang w:eastAsia="es-CO"/>
               </w:rPr>
-              <w:t>item.days</w:t>
+              <w:t>item.guarantee</w:t>
             </w:r>
             <w:proofErr w:type="gramEnd"/>
             <w:r>
@@ -3088,7 +3133,7 @@
                 <w:color w:val="000000"/>
                 <w:lang w:eastAsia="es-CO"/>
               </w:rPr>
-              <w:t>_overdue</w:t>
+              <w:t>_support</w:t>
             </w:r>
             <w:proofErr w:type="spellEnd"/>
             <w:r>
@@ -3103,7 +3148,7 @@
         </w:tc>
         <w:tc>
           <w:tcPr>
-            <w:tcW w:w="215" w:type="dxa"/>
+            <w:tcW w:w="1191" w:type="dxa"/>
             <w:tcBorders>
               <w:top w:val="nil"/>
               <w:left w:val="nil"/>
@@ -3111,8 +3156,8 @@
               <w:right w:val="single" w:sz="4" w:space="0" w:color="auto"/>
             </w:tcBorders>
             <w:shd w:val="clear" w:color="auto" w:fill="auto"/>
+            <w:noWrap/>
             <w:vAlign w:val="center"/>
-            <w:hideMark/>
           </w:tcPr>
           <w:p>
             <w:pPr>
@@ -3121,7 +3166,9 @@
               <w:rPr>
                 <w:rFonts w:eastAsia="Times New Roman" w:cs="Calibri"/>
                 <w:color w:val="000000"/>
-                <w:lang w:eastAsia="es-CO"/>
+                <w:sz w:val="14"/>
+                <w:szCs w:val="14"/>
+                <w:lang w:val="en-US" w:eastAsia="es-CO"/>
               </w:rPr>
             </w:pPr>
             <w:r>
@@ -3130,28 +3177,143 @@
                 <w:color w:val="000000"/>
                 <w:lang w:eastAsia="es-CO"/>
               </w:rPr>
-              <w:t> </w:t>
-            </w:r>
+              <w:t>{{</w:t>
+            </w:r>
+            <w:proofErr w:type="spellStart"/>
+            <w:proofErr w:type="gramStart"/>
+            <w:r>
+              <w:rPr>
+                <w:rFonts w:eastAsia="Times New Roman" w:cs="Calibri"/>
+                <w:color w:val="000000"/>
+                <w:lang w:eastAsia="es-CO"/>
+              </w:rPr>
+              <w:t>item.capital</w:t>
+            </w:r>
+            <w:proofErr w:type="gramEnd"/>
+            <w:r>
+              <w:rPr>
+                <w:rFonts w:eastAsia="Times New Roman" w:cs="Calibri"/>
+                <w:color w:val="000000"/>
+                <w:lang w:eastAsia="es-CO"/>
+              </w:rPr>
+              <w:t>_value</w:t>
+            </w:r>
+            <w:proofErr w:type="spellEnd"/>
+            <w:r>
+              <w:rPr>
+                <w:rFonts w:eastAsia="Times New Roman" w:cs="Calibri"/>
+                <w:color w:val="000000"/>
+                <w:lang w:eastAsia="es-CO"/>
+              </w:rPr>
+              <w:t>}}</w:t>
+            </w:r>
+          </w:p>
+        </w:tc>
+        <w:tc>
+          <w:tcPr>
+            <w:tcW w:w="1234" w:type="dxa"/>
+            <w:tcBorders>
+              <w:top w:val="nil"/>
+              <w:left w:val="nil"/>
+              <w:bottom w:val="single" w:sz="4" w:space="0" w:color="auto"/>
+              <w:right w:val="single" w:sz="4" w:space="0" w:color="auto"/>
+            </w:tcBorders>
+            <w:shd w:val="clear" w:color="auto" w:fill="auto"/>
+            <w:noWrap/>
+            <w:vAlign w:val="center"/>
+          </w:tcPr>
+          <w:p>
+            <w:pPr>
+              <w:spacing w:after="0" w:line="240" w:lineRule="auto"/>
+              <w:jc w:val="right"/>
+              <w:rPr>
+                <w:rFonts w:eastAsia="Times New Roman" w:cs="Calibri"/>
+                <w:color w:val="000000"/>
+                <w:sz w:val="14"/>
+                <w:szCs w:val="14"/>
+                <w:lang w:val="en-US" w:eastAsia="es-CO"/>
+              </w:rPr>
+            </w:pPr>
+            <w:r>
+              <w:rPr>
+                <w:rFonts w:eastAsia="Times New Roman" w:cs="Calibri"/>
+                <w:color w:val="000000"/>
+                <w:lang w:eastAsia="es-CO"/>
+              </w:rPr>
+              <w:t>{{</w:t>
+            </w:r>
+            <w:proofErr w:type="spellStart"/>
+            <w:proofErr w:type="gramStart"/>
+            <w:r>
+              <w:rPr>
+                <w:rFonts w:eastAsia="Times New Roman" w:cs="Calibri"/>
+                <w:color w:val="000000"/>
+                <w:lang w:eastAsia="es-CO"/>
+              </w:rPr>
+              <w:t>item.days</w:t>
+            </w:r>
+            <w:proofErr w:type="gramEnd"/>
+            <w:r>
+              <w:rPr>
+                <w:rFonts w:eastAsia="Times New Roman" w:cs="Calibri"/>
+                <w:color w:val="000000"/>
+                <w:lang w:eastAsia="es-CO"/>
+              </w:rPr>
+              <w:t>_overdue</w:t>
+            </w:r>
+            <w:proofErr w:type="spellEnd"/>
+            <w:r>
+              <w:rPr>
+                <w:rFonts w:eastAsia="Times New Roman" w:cs="Calibri"/>
+                <w:color w:val="000000"/>
+                <w:lang w:eastAsia="es-CO"/>
+              </w:rPr>
+              <w:t>}}</w:t>
+            </w:r>
+          </w:p>
+        </w:tc>
+        <w:tc>
+          <w:tcPr>
+            <w:tcW w:w="283" w:type="dxa"/>
+            <w:tcBorders>
+              <w:top w:val="nil"/>
+              <w:left w:val="nil"/>
+              <w:bottom w:val="single" w:sz="4" w:space="0" w:color="auto"/>
+              <w:right w:val="single" w:sz="4" w:space="0" w:color="auto"/>
+            </w:tcBorders>
+            <w:shd w:val="clear" w:color="auto" w:fill="auto"/>
+            <w:noWrap/>
+            <w:vAlign w:val="center"/>
+          </w:tcPr>
+          <w:p>
+            <w:pPr>
+              <w:spacing w:after="0" w:line="240" w:lineRule="auto"/>
+              <w:jc w:val="right"/>
+              <w:rPr>
+                <w:rFonts w:eastAsia="Times New Roman" w:cs="Calibri"/>
+                <w:color w:val="000000"/>
+                <w:sz w:val="14"/>
+                <w:szCs w:val="14"/>
+                <w:lang w:val="en-US" w:eastAsia="es-CO"/>
+              </w:rPr>
+            </w:pPr>
           </w:p>
         </w:tc>
       </w:tr>
       <w:tr>
         <w:trPr>
-          <w:trHeight w:val="375"/>
+          <w:trHeight w:val="604"/>
         </w:trPr>
         <w:tc>
           <w:tcPr>
-            <w:tcW w:w="4345" w:type="dxa"/>
-            <w:gridSpan w:val="9"/>
+            <w:tcW w:w="7642" w:type="dxa"/>
+            <w:gridSpan w:val="10"/>
             <w:tcBorders>
-              <w:top w:val="single" w:sz="4" w:space="0" w:color="auto"/>
+              <w:top w:val="nil"/>
               <w:left w:val="single" w:sz="4" w:space="0" w:color="auto"/>
               <w:bottom w:val="single" w:sz="4" w:space="0" w:color="auto"/>
-              <w:right w:val="single" w:sz="4" w:space="0" w:color="000000"/>
+              <w:right w:val="single" w:sz="4" w:space="0" w:color="auto"/>
             </w:tcBorders>
-            <w:shd w:val="clear" w:color="auto" w:fill="auto"/>
-            <w:vAlign w:val="center"/>
-            <w:hideMark/>
           </w:tcPr>
           <w:p>
             <w:pPr>
@@ -3159,7 +3321,9 @@
               <w:rPr>
                 <w:rFonts w:eastAsia="Times New Roman" w:cs="Calibri"/>
                 <w:color w:val="000000"/>
-                <w:lang w:eastAsia="es-CO"/>
+                <w:sz w:val="14"/>
+                <w:szCs w:val="14"/>
+                <w:lang w:val="en-US" w:eastAsia="es-CO"/>
               </w:rPr>
             </w:pPr>
             <w:r>
@@ -3222,28 +3386,6 @@
           <w:szCs w:val="24"/>
         </w:rPr>
       </w:pPr>
-    </w:p>
-    <w:p>
-      <w:pPr>
-        <w:spacing w:line="278" w:lineRule="auto"/>
-        <w:rPr>
-          <w:rFonts w:eastAsia="Times New Roman" w:cs="Calibri"/>
-          <w:b/>
-          <w:bCs/>
-          <w:sz w:val="24"/>
-          <w:szCs w:val="24"/>
-        </w:rPr>
-      </w:pPr>
-      <w:r>
-        <w:rPr>
-          <w:rFonts w:cs="Calibri"/>
-          <w:b/>
-          <w:bCs/>
-          <w:sz w:val="24"/>
-          <w:szCs w:val="24"/>
-        </w:rPr>
-        <w:br w:type="page"/>
-      </w:r>
     </w:p>
     <w:p>
       <w:pPr>
@@ -3545,52 +3687,49 @@
     </w:tbl>
     <w:p>
       <w:pPr>
-        <w:pStyle w:val="Textonotapie"/>
-        <w:jc w:val="center"/>
-        <w:rPr>
-          <w:rFonts w:ascii="Calibri" w:hAnsi="Calibri" w:cs="Calibri"/>
-          <w:b/>
-          <w:bCs/>
-          <w:sz w:val="24"/>
-          <w:szCs w:val="24"/>
+        <w:spacing w:after="0"/>
+        <w:ind w:right="87"/>
+        <w:jc w:val="both"/>
+        <w:rPr>
+          <w:rFonts w:ascii="Tahoma" w:hAnsi="Tahoma" w:cs="Tahoma"/>
+          <w:sz w:val="24"/>
+          <w:szCs w:val="24"/>
+          <w:lang w:val="en-US"/>
         </w:rPr>
       </w:pPr>
     </w:p>
     <w:tbl>
       <w:tblPr>
-        <w:tblW w:w="8828" w:type="dxa"/>
-        <w:tblCellMar>
-          <w:left w:w="70" w:type="dxa"/>
-          <w:right w:w="70" w:type="dxa"/>
-        </w:tblCellMar>
+        <w:tblW w:w="8005" w:type="dxa"/>
+        <w:tblInd w:w="-5" w:type="dxa"/>
+        <w:tblBorders>
+          <w:top w:val="single" w:sz="4" w:space="0" w:color="auto"/>
+          <w:left w:val="single" w:sz="4" w:space="0" w:color="auto"/>
+          <w:bottom w:val="single" w:sz="4" w:space="0" w:color="auto"/>
+          <w:right w:val="single" w:sz="4" w:space="0" w:color="auto"/>
+          <w:insideH w:val="single" w:sz="4" w:space="0" w:color="auto"/>
+          <w:insideV w:val="single" w:sz="4" w:space="0" w:color="auto"/>
+        </w:tblBorders>
         <w:tblLook w:val="04A0" w:firstRow="1" w:lastRow="0" w:firstColumn="1" w:lastColumn="0" w:noHBand="0" w:noVBand="1"/>
       </w:tblPr>
       <w:tblGrid>
-        <w:gridCol w:w="1037"/>
-        <w:gridCol w:w="1056"/>
-        <w:gridCol w:w="643"/>
-        <w:gridCol w:w="948"/>
-        <w:gridCol w:w="1598"/>
-        <w:gridCol w:w="1359"/>
-        <w:gridCol w:w="1363"/>
-        <w:gridCol w:w="824"/>
+        <w:gridCol w:w="1107"/>
+        <w:gridCol w:w="1126"/>
+        <w:gridCol w:w="708"/>
+        <w:gridCol w:w="1024"/>
+        <w:gridCol w:w="1131"/>
+        <w:gridCol w:w="1413"/>
+        <w:gridCol w:w="1417"/>
+        <w:gridCol w:w="907"/>
       </w:tblGrid>
       <w:tr>
         <w:trPr>
-          <w:trHeight w:val="600"/>
+          <w:trHeight w:val="213"/>
         </w:trPr>
         <w:tc>
           <w:tcPr>
-            <w:tcW w:w="427" w:type="dxa"/>
-            <w:tcBorders>
-              <w:top w:val="single" w:sz="4" w:space="0" w:color="auto"/>
-              <w:left w:val="single" w:sz="4" w:space="0" w:color="auto"/>
-              <w:bottom w:val="single" w:sz="4" w:space="0" w:color="auto"/>
-              <w:right w:val="single" w:sz="4" w:space="0" w:color="auto"/>
-            </w:tcBorders>
-            <w:shd w:val="clear" w:color="000000" w:fill="C0E6F5"/>
-            <w:vAlign w:val="center"/>
-            <w:hideMark/>
+            <w:tcW w:w="1004" w:type="dxa"/>
+            <w:shd w:val="clear" w:color="auto" w:fill="auto"/>
           </w:tcPr>
           <w:p>
             <w:pPr>
@@ -3601,6 +3740,8 @@
                 <w:b/>
                 <w:bCs/>
                 <w:color w:val="000000"/>
+                <w:sz w:val="16"/>
+                <w:szCs w:val="16"/>
                 <w:lang w:eastAsia="es-CO"/>
               </w:rPr>
             </w:pPr>
@@ -3610,24 +3751,117 @@
                 <w:b/>
                 <w:bCs/>
                 <w:color w:val="000000"/>
-                <w:lang w:eastAsia="es-CO"/>
-              </w:rPr>
-              <w:t>Bien</w:t>
+                <w:sz w:val="16"/>
+                <w:szCs w:val="16"/>
+                <w:lang w:eastAsia="es-CO"/>
+              </w:rPr>
+              <w:t>BIEN</w:t>
+            </w:r>
+          </w:p>
+        </w:tc>
+        <w:tc>
+          <w:tcPr>
+            <w:tcW w:w="1023" w:type="dxa"/>
+            <w:shd w:val="clear" w:color="auto" w:fill="auto"/>
+          </w:tcPr>
+          <w:p>
+            <w:pPr>
+              <w:spacing w:after="0" w:line="240" w:lineRule="auto"/>
+              <w:jc w:val="center"/>
+              <w:rPr>
+                <w:rFonts w:eastAsia="Times New Roman" w:cs="Calibri"/>
+                <w:b/>
+                <w:bCs/>
+                <w:color w:val="000000"/>
+                <w:sz w:val="16"/>
+                <w:szCs w:val="16"/>
+                <w:lang w:eastAsia="es-CO"/>
+              </w:rPr>
+            </w:pPr>
+            <w:r>
+              <w:rPr>
+                <w:rFonts w:eastAsia="Times New Roman" w:cs="Calibri"/>
+                <w:b/>
+                <w:bCs/>
+                <w:color w:val="000000"/>
+                <w:sz w:val="16"/>
+                <w:szCs w:val="16"/>
+                <w:lang w:eastAsia="es-CO"/>
+              </w:rPr>
+              <w:t>IDENTIFICACION</w:t>
+            </w:r>
+          </w:p>
+        </w:tc>
+        <w:tc>
+          <w:tcPr>
+            <w:tcW w:w="602" w:type="dxa"/>
+            <w:shd w:val="clear" w:color="auto" w:fill="auto"/>
+          </w:tcPr>
+          <w:p>
+            <w:pPr>
+              <w:spacing w:after="0" w:line="240" w:lineRule="auto"/>
+              <w:jc w:val="center"/>
+              <w:rPr>
+                <w:rFonts w:eastAsia="Times New Roman" w:cs="Calibri"/>
+                <w:b/>
+                <w:bCs/>
+                <w:color w:val="000000"/>
+                <w:sz w:val="16"/>
+                <w:szCs w:val="16"/>
+                <w:lang w:eastAsia="es-CO"/>
+              </w:rPr>
+            </w:pPr>
+            <w:r>
+              <w:rPr>
+                <w:rFonts w:eastAsia="Times New Roman" w:cs="Calibri"/>
+                <w:b/>
+                <w:bCs/>
+                <w:color w:val="000000"/>
+                <w:sz w:val="16"/>
+                <w:szCs w:val="16"/>
+                <w:lang w:eastAsia="es-CO"/>
+              </w:rPr>
+              <w:t>GRAVAMEN</w:t>
+            </w:r>
+          </w:p>
+        </w:tc>
+        <w:tc>
+          <w:tcPr>
+            <w:tcW w:w="920" w:type="dxa"/>
+            <w:shd w:val="clear" w:color="auto" w:fill="auto"/>
+          </w:tcPr>
+          <w:p>
+            <w:pPr>
+              <w:spacing w:after="0" w:line="240" w:lineRule="auto"/>
+              <w:jc w:val="center"/>
+              <w:rPr>
+                <w:rFonts w:eastAsia="Times New Roman" w:cs="Calibri"/>
+                <w:b/>
+                <w:bCs/>
+                <w:color w:val="000000"/>
+                <w:sz w:val="16"/>
+                <w:szCs w:val="16"/>
+                <w:lang w:eastAsia="es-CO"/>
+              </w:rPr>
+            </w:pPr>
+            <w:r>
+              <w:rPr>
+                <w:rFonts w:eastAsia="Times New Roman" w:cs="Calibri"/>
+                <w:b/>
+                <w:bCs/>
+                <w:color w:val="000000"/>
+                <w:sz w:val="16"/>
+                <w:szCs w:val="16"/>
+                <w:lang w:eastAsia="es-CO"/>
+              </w:rPr>
+              <w:t>AFECTACIÓN</w:t>
             </w:r>
           </w:p>
         </w:tc>
         <w:tc>
           <w:tcPr>
             <w:tcW w:w="1026" w:type="dxa"/>
-            <w:tcBorders>
-              <w:top w:val="single" w:sz="4" w:space="0" w:color="auto"/>
-              <w:left w:val="nil"/>
-              <w:bottom w:val="single" w:sz="4" w:space="0" w:color="auto"/>
-              <w:right w:val="single" w:sz="4" w:space="0" w:color="auto"/>
-            </w:tcBorders>
-            <w:shd w:val="clear" w:color="000000" w:fill="C0E6F5"/>
-            <w:vAlign w:val="center"/>
-            <w:hideMark/>
+            <w:shd w:val="clear" w:color="auto" w:fill="auto"/>
           </w:tcPr>
           <w:p>
             <w:pPr>
@@ -3638,6 +3872,8 @@
                 <w:b/>
                 <w:bCs/>
                 <w:color w:val="000000"/>
+                <w:sz w:val="16"/>
+                <w:szCs w:val="16"/>
                 <w:lang w:eastAsia="es-CO"/>
               </w:rPr>
             </w:pPr>
@@ -3647,24 +3883,18 @@
                 <w:b/>
                 <w:bCs/>
                 <w:color w:val="000000"/>
-                <w:lang w:eastAsia="es-CO"/>
-              </w:rPr>
-              <w:t>Identificación</w:t>
+                <w:sz w:val="16"/>
+                <w:szCs w:val="16"/>
+                <w:lang w:eastAsia="es-CO"/>
+              </w:rPr>
+              <w:t>MEDIDA CAUTELAR</w:t>
             </w:r>
           </w:p>
         </w:tc>
         <w:tc>
           <w:tcPr>
-            <w:tcW w:w="634" w:type="dxa"/>
-            <w:tcBorders>
-              <w:top w:val="single" w:sz="4" w:space="0" w:color="auto"/>
-              <w:left w:val="nil"/>
-              <w:bottom w:val="single" w:sz="4" w:space="0" w:color="auto"/>
-              <w:right w:val="single" w:sz="4" w:space="0" w:color="auto"/>
-            </w:tcBorders>
-            <w:shd w:val="clear" w:color="000000" w:fill="C0E6F5"/>
-            <w:vAlign w:val="center"/>
-            <w:hideMark/>
+            <w:tcW w:w="1310" w:type="dxa"/>
+            <w:shd w:val="clear" w:color="auto" w:fill="auto"/>
           </w:tcPr>
           <w:p>
             <w:pPr>
@@ -3675,6 +3905,8 @@
                 <w:b/>
                 <w:bCs/>
                 <w:color w:val="000000"/>
+                <w:sz w:val="16"/>
+                <w:szCs w:val="16"/>
                 <w:lang w:eastAsia="es-CO"/>
               </w:rPr>
             </w:pPr>
@@ -3684,24 +3916,18 @@
                 <w:b/>
                 <w:bCs/>
                 <w:color w:val="000000"/>
-                <w:lang w:eastAsia="es-CO"/>
-              </w:rPr>
-              <w:t>Gravamen</w:t>
+                <w:sz w:val="16"/>
+                <w:szCs w:val="16"/>
+                <w:lang w:eastAsia="es-CO"/>
+              </w:rPr>
+              <w:t>SOCIEDAD CONYUGAL/PATRIMONIAL</w:t>
             </w:r>
           </w:p>
         </w:tc>
         <w:tc>
           <w:tcPr>
-            <w:tcW w:w="930" w:type="dxa"/>
-            <w:tcBorders>
-              <w:top w:val="single" w:sz="4" w:space="0" w:color="auto"/>
-              <w:left w:val="nil"/>
-              <w:bottom w:val="single" w:sz="4" w:space="0" w:color="auto"/>
-              <w:right w:val="single" w:sz="4" w:space="0" w:color="auto"/>
-            </w:tcBorders>
-            <w:shd w:val="clear" w:color="000000" w:fill="C0E6F5"/>
-            <w:vAlign w:val="center"/>
-            <w:hideMark/>
+            <w:tcW w:w="1315" w:type="dxa"/>
+            <w:shd w:val="clear" w:color="auto" w:fill="auto"/>
           </w:tcPr>
           <w:p>
             <w:pPr>
@@ -3712,6 +3938,8 @@
                 <w:b/>
                 <w:bCs/>
                 <w:color w:val="000000"/>
+                <w:sz w:val="16"/>
+                <w:szCs w:val="16"/>
                 <w:lang w:eastAsia="es-CO"/>
               </w:rPr>
             </w:pPr>
@@ -3721,34 +3949,32 @@
                 <w:b/>
                 <w:bCs/>
                 <w:color w:val="000000"/>
-                <w:lang w:eastAsia="es-CO"/>
-              </w:rPr>
-              <w:t>Afectación</w:t>
+                <w:sz w:val="16"/>
+                <w:szCs w:val="16"/>
+                <w:lang w:eastAsia="es-CO"/>
+              </w:rPr>
+              <w:t>VALOR COMERCIAL</w:t>
             </w:r>
           </w:p>
         </w:tc>
         <w:tc>
           <w:tcPr>
-            <w:tcW w:w="2887" w:type="dxa"/>
-            <w:tcBorders>
-              <w:top w:val="single" w:sz="4" w:space="0" w:color="auto"/>
-              <w:left w:val="nil"/>
-              <w:bottom w:val="single" w:sz="4" w:space="0" w:color="auto"/>
-              <w:right w:val="single" w:sz="4" w:space="0" w:color="auto"/>
-            </w:tcBorders>
-            <w:shd w:val="clear" w:color="000000" w:fill="C0E6F5"/>
-            <w:vAlign w:val="center"/>
-            <w:hideMark/>
+            <w:tcW w:w="801" w:type="dxa"/>
+            <w:shd w:val="clear" w:color="auto" w:fill="auto"/>
           </w:tcPr>
           <w:p>
             <w:pPr>
-              <w:spacing w:after="0" w:line="240" w:lineRule="auto"/>
-              <w:jc w:val="center"/>
+              <w:pStyle w:val="Prrafodelista"/>
+              <w:spacing w:after="0"/>
+              <w:ind w:left="0" w:right="87"/>
+              <w:jc w:val="both"/>
               <w:rPr>
                 <w:rFonts w:eastAsia="Times New Roman" w:cs="Calibri"/>
                 <w:b/>
                 <w:bCs/>
                 <w:color w:val="000000"/>
+                <w:sz w:val="16"/>
+                <w:szCs w:val="16"/>
                 <w:lang w:eastAsia="es-CO"/>
               </w:rPr>
             </w:pPr>
@@ -3758,149 +3984,36 @@
                 <w:b/>
                 <w:bCs/>
                 <w:color w:val="000000"/>
-                <w:lang w:eastAsia="es-CO"/>
-              </w:rPr>
-              <w:t>Medida Cautelar</w:t>
-            </w:r>
-          </w:p>
-        </w:tc>
-        <w:tc>
-          <w:tcPr>
-            <w:tcW w:w="1294" w:type="dxa"/>
-            <w:tcBorders>
-              <w:top w:val="single" w:sz="4" w:space="0" w:color="auto"/>
-              <w:left w:val="nil"/>
-              <w:bottom w:val="single" w:sz="4" w:space="0" w:color="auto"/>
-              <w:right w:val="single" w:sz="4" w:space="0" w:color="auto"/>
-            </w:tcBorders>
-            <w:shd w:val="clear" w:color="000000" w:fill="C0E6F5"/>
-            <w:vAlign w:val="center"/>
-            <w:hideMark/>
-          </w:tcPr>
-          <w:p>
-            <w:pPr>
-              <w:spacing w:after="0" w:line="240" w:lineRule="auto"/>
-              <w:jc w:val="center"/>
-              <w:rPr>
-                <w:rFonts w:eastAsia="Times New Roman" w:cs="Calibri"/>
-                <w:b/>
-                <w:bCs/>
-                <w:color w:val="000000"/>
-                <w:lang w:eastAsia="es-CO"/>
-              </w:rPr>
-            </w:pPr>
-            <w:r>
-              <w:rPr>
-                <w:rFonts w:eastAsia="Times New Roman" w:cs="Calibri"/>
-                <w:b/>
-                <w:bCs/>
-                <w:color w:val="000000"/>
-                <w:lang w:eastAsia="es-CO"/>
-              </w:rPr>
-              <w:t>Sociedad Conyugal / Patrimonial</w:t>
-            </w:r>
-          </w:p>
-        </w:tc>
-        <w:tc>
-          <w:tcPr>
-            <w:tcW w:w="597" w:type="dxa"/>
-            <w:tcBorders>
-              <w:top w:val="single" w:sz="4" w:space="0" w:color="auto"/>
-              <w:left w:val="nil"/>
-              <w:bottom w:val="single" w:sz="4" w:space="0" w:color="auto"/>
-              <w:right w:val="single" w:sz="4" w:space="0" w:color="auto"/>
-            </w:tcBorders>
-            <w:shd w:val="clear" w:color="000000" w:fill="C0E6F5"/>
-            <w:vAlign w:val="center"/>
-            <w:hideMark/>
-          </w:tcPr>
-          <w:p>
-            <w:pPr>
-              <w:spacing w:after="0" w:line="240" w:lineRule="auto"/>
-              <w:jc w:val="center"/>
-              <w:rPr>
-                <w:rFonts w:eastAsia="Times New Roman" w:cs="Calibri"/>
-                <w:b/>
-                <w:bCs/>
-                <w:color w:val="000000"/>
-                <w:lang w:eastAsia="es-CO"/>
-              </w:rPr>
-            </w:pPr>
-            <w:r>
-              <w:rPr>
-                <w:rFonts w:eastAsia="Times New Roman" w:cs="Calibri"/>
-                <w:b/>
-                <w:bCs/>
-                <w:color w:val="000000"/>
-                <w:lang w:eastAsia="es-CO"/>
-              </w:rPr>
-              <w:t>Valor Comercial</w:t>
-            </w:r>
-          </w:p>
-        </w:tc>
-        <w:tc>
-          <w:tcPr>
-            <w:tcW w:w="1033" w:type="dxa"/>
-            <w:tcBorders>
-              <w:top w:val="single" w:sz="4" w:space="0" w:color="auto"/>
-              <w:left w:val="nil"/>
-              <w:bottom w:val="single" w:sz="4" w:space="0" w:color="auto"/>
-              <w:right w:val="single" w:sz="4" w:space="0" w:color="auto"/>
-            </w:tcBorders>
-            <w:shd w:val="clear" w:color="000000" w:fill="C0E6F5"/>
-            <w:vAlign w:val="center"/>
-            <w:hideMark/>
-          </w:tcPr>
-          <w:p>
-            <w:pPr>
-              <w:spacing w:after="0" w:line="240" w:lineRule="auto"/>
-              <w:jc w:val="center"/>
-              <w:rPr>
-                <w:rFonts w:eastAsia="Times New Roman" w:cs="Calibri"/>
-                <w:b/>
-                <w:bCs/>
-                <w:color w:val="000000"/>
-                <w:lang w:eastAsia="es-CO"/>
-              </w:rPr>
-            </w:pPr>
-            <w:r>
-              <w:rPr>
-                <w:rFonts w:eastAsia="Times New Roman" w:cs="Calibri"/>
-                <w:b/>
-                <w:bCs/>
-                <w:color w:val="000000"/>
-                <w:lang w:eastAsia="es-CO"/>
-              </w:rPr>
-              <w:t>Exclusión de Bien</w:t>
+                <w:sz w:val="16"/>
+                <w:szCs w:val="16"/>
+                <w:lang w:eastAsia="es-CO"/>
+              </w:rPr>
+              <w:t>EXCLUSIÓN DE BIEN</w:t>
             </w:r>
           </w:p>
         </w:tc>
       </w:tr>
       <w:tr>
         <w:trPr>
-          <w:trHeight w:val="300"/>
+          <w:trHeight w:val="329"/>
         </w:trPr>
         <w:tc>
           <w:tcPr>
-            <w:tcW w:w="8828" w:type="dxa"/>
+            <w:tcW w:w="8005" w:type="dxa"/>
             <w:gridSpan w:val="8"/>
-            <w:tcBorders>
-              <w:top w:val="single" w:sz="4" w:space="0" w:color="auto"/>
-              <w:left w:val="single" w:sz="4" w:space="0" w:color="auto"/>
-              <w:bottom w:val="single" w:sz="4" w:space="0" w:color="auto"/>
-              <w:right w:val="single" w:sz="4" w:space="0" w:color="auto"/>
-            </w:tcBorders>
             <w:shd w:val="clear" w:color="auto" w:fill="auto"/>
-            <w:vAlign w:val="center"/>
-            <w:hideMark/>
           </w:tcPr>
           <w:p>
             <w:pPr>
-              <w:spacing w:after="0" w:line="240" w:lineRule="auto"/>
-              <w:rPr>
-                <w:rFonts w:eastAsia="Times New Roman" w:cs="Calibri"/>
-                <w:color w:val="000000"/>
-                <w:lang w:val="en-US" w:eastAsia="es-CO"/>
+              <w:pStyle w:val="Prrafodelista"/>
+              <w:spacing w:after="0"/>
+              <w:ind w:left="0" w:right="87"/>
+              <w:jc w:val="both"/>
+              <w:rPr>
+                <w:rFonts w:cs="Calibri"/>
+                <w:sz w:val="16"/>
+                <w:szCs w:val="16"/>
+                <w:lang w:val="en-US"/>
               </w:rPr>
             </w:pPr>
             <w:r>
@@ -3916,28 +4029,23 @@
       </w:tr>
       <w:tr>
         <w:trPr>
-          <w:trHeight w:val="600"/>
+          <w:trHeight w:val="3059"/>
         </w:trPr>
         <w:tc>
           <w:tcPr>
-            <w:tcW w:w="427" w:type="dxa"/>
-            <w:tcBorders>
-              <w:top w:val="nil"/>
-              <w:left w:val="single" w:sz="4" w:space="0" w:color="auto"/>
-              <w:bottom w:val="single" w:sz="4" w:space="0" w:color="auto"/>
-              <w:right w:val="single" w:sz="4" w:space="0" w:color="auto"/>
-            </w:tcBorders>
+            <w:tcW w:w="1004" w:type="dxa"/>
             <w:shd w:val="clear" w:color="auto" w:fill="auto"/>
-            <w:vAlign w:val="center"/>
-            <w:hideMark/>
           </w:tcPr>
           <w:p>
             <w:pPr>
-              <w:spacing w:after="0" w:line="240" w:lineRule="auto"/>
-              <w:rPr>
-                <w:rFonts w:ascii="Aptos Narrow" w:eastAsia="Times New Roman" w:hAnsi="Aptos Narrow"/>
-                <w:color w:val="000000"/>
-                <w:lang w:val="en-US" w:eastAsia="es-CO"/>
+              <w:pStyle w:val="Prrafodelista"/>
+              <w:spacing w:after="0"/>
+              <w:ind w:left="0" w:right="87"/>
+              <w:rPr>
+                <w:rFonts w:cs="Calibri"/>
+                <w:sz w:val="16"/>
+                <w:szCs w:val="16"/>
+                <w:lang w:val="en-US"/>
               </w:rPr>
             </w:pPr>
             <w:r>
@@ -4002,39 +4110,228 @@
                 <w:lang w:val="en-US" w:eastAsia="es-CO"/>
               </w:rPr>
               <w:t>}}</w:t>
+            </w:r>
+          </w:p>
+        </w:tc>
+        <w:tc>
+          <w:tcPr>
+            <w:tcW w:w="1023" w:type="dxa"/>
+            <w:shd w:val="clear" w:color="auto" w:fill="auto"/>
+          </w:tcPr>
+          <w:p>
+            <w:pPr>
+              <w:pStyle w:val="Prrafodelista"/>
+              <w:spacing w:after="0"/>
+              <w:ind w:left="0" w:right="87"/>
+              <w:rPr>
+                <w:rFonts w:cs="Calibri"/>
+                <w:sz w:val="16"/>
+                <w:szCs w:val="16"/>
+                <w:lang w:val="en-US"/>
+              </w:rPr>
+            </w:pPr>
+            <w:r>
+              <w:rPr>
+                <w:rFonts w:ascii="Aptos Narrow" w:eastAsia="Times New Roman" w:hAnsi="Aptos Narrow"/>
+                <w:color w:val="000000"/>
+                <w:lang w:val="en-US" w:eastAsia="es-CO"/>
+              </w:rPr>
+              <w:t>{{</w:t>
+            </w:r>
+            <w:proofErr w:type="spellStart"/>
+            <w:proofErr w:type="gramStart"/>
+            <w:r>
+              <w:rPr>
+                <w:rFonts w:ascii="Aptos Narrow" w:eastAsia="Times New Roman" w:hAnsi="Aptos Narrow"/>
+                <w:color w:val="000000"/>
+                <w:lang w:val="en-US" w:eastAsia="es-CO"/>
+              </w:rPr>
+              <w:t>item.identification</w:t>
+            </w:r>
+            <w:proofErr w:type="spellEnd"/>
+            <w:proofErr w:type="gramEnd"/>
+            <w:r>
+              <w:rPr>
+                <w:rFonts w:ascii="Aptos Narrow" w:eastAsia="Times New Roman" w:hAnsi="Aptos Narrow"/>
+                <w:color w:val="000000"/>
+                <w:lang w:val="en-US" w:eastAsia="es-CO"/>
+              </w:rPr>
+              <w:t xml:space="preserve"> if </w:t>
+            </w:r>
+            <w:proofErr w:type="spellStart"/>
+            <w:r>
+              <w:rPr>
+                <w:rFonts w:ascii="Aptos Narrow" w:eastAsia="Times New Roman" w:hAnsi="Aptos Narrow"/>
+                <w:color w:val="000000"/>
+                <w:lang w:val="en-US" w:eastAsia="es-CO"/>
+              </w:rPr>
+              <w:t>item.identification</w:t>
+            </w:r>
+            <w:proofErr w:type="spellEnd"/>
+            <w:r>
+              <w:rPr>
+                <w:rFonts w:ascii="Aptos Narrow" w:eastAsia="Times New Roman" w:hAnsi="Aptos Narrow"/>
+                <w:color w:val="000000"/>
+                <w:lang w:val="en-US" w:eastAsia="es-CO"/>
+              </w:rPr>
+              <w:t xml:space="preserve"> else ""}}</w:t>
+            </w:r>
+          </w:p>
+        </w:tc>
+        <w:tc>
+          <w:tcPr>
+            <w:tcW w:w="602" w:type="dxa"/>
+            <w:shd w:val="clear" w:color="auto" w:fill="auto"/>
+          </w:tcPr>
+          <w:p>
+            <w:pPr>
+              <w:pStyle w:val="Prrafodelista"/>
+              <w:spacing w:after="0"/>
+              <w:ind w:left="0" w:right="87"/>
+              <w:rPr>
+                <w:rFonts w:cs="Calibri"/>
+                <w:sz w:val="16"/>
+                <w:szCs w:val="16"/>
+                <w:lang w:val="en-US"/>
+              </w:rPr>
+            </w:pPr>
+            <w:r>
+              <w:rPr>
+                <w:rFonts w:ascii="Aptos Narrow" w:eastAsia="Times New Roman" w:hAnsi="Aptos Narrow"/>
+                <w:color w:val="000000"/>
+                <w:lang w:val="en-US" w:eastAsia="es-CO"/>
+              </w:rPr>
+              <w:t>{{</w:t>
+            </w:r>
+            <w:proofErr w:type="spellStart"/>
+            <w:proofErr w:type="gramStart"/>
+            <w:r>
+              <w:rPr>
+                <w:rFonts w:ascii="Aptos Narrow" w:eastAsia="Times New Roman" w:hAnsi="Aptos Narrow"/>
+                <w:color w:val="000000"/>
+                <w:lang w:val="en-US" w:eastAsia="es-CO"/>
+              </w:rPr>
+              <w:t>item.lien</w:t>
+            </w:r>
+            <w:proofErr w:type="spellEnd"/>
+            <w:proofErr w:type="gramEnd"/>
+            <w:r>
+              <w:rPr>
+                <w:rFonts w:ascii="Aptos Narrow" w:eastAsia="Times New Roman" w:hAnsi="Aptos Narrow"/>
+                <w:color w:val="000000"/>
+                <w:lang w:val="en-US" w:eastAsia="es-CO"/>
+              </w:rPr>
+              <w:t xml:space="preserve"> if </w:t>
+            </w:r>
+            <w:proofErr w:type="spellStart"/>
+            <w:r>
+              <w:rPr>
+                <w:rFonts w:ascii="Aptos Narrow" w:eastAsia="Times New Roman" w:hAnsi="Aptos Narrow"/>
+                <w:color w:val="000000"/>
+                <w:lang w:val="en-US" w:eastAsia="es-CO"/>
+              </w:rPr>
+              <w:t>item.lien</w:t>
+            </w:r>
+            <w:proofErr w:type="spellEnd"/>
+            <w:r>
+              <w:rPr>
+                <w:rFonts w:ascii="Aptos Narrow" w:eastAsia="Times New Roman" w:hAnsi="Aptos Narrow"/>
+                <w:color w:val="000000"/>
+                <w:lang w:val="en-US" w:eastAsia="es-CO"/>
+              </w:rPr>
+              <w:t xml:space="preserve"> else ""}}</w:t>
+            </w:r>
+          </w:p>
+        </w:tc>
+        <w:tc>
+          <w:tcPr>
+            <w:tcW w:w="920" w:type="dxa"/>
+            <w:shd w:val="clear" w:color="auto" w:fill="auto"/>
+          </w:tcPr>
+          <w:p>
+            <w:pPr>
+              <w:pStyle w:val="Prrafodelista"/>
+              <w:spacing w:after="0"/>
+              <w:ind w:left="0" w:right="87"/>
+              <w:rPr>
+                <w:rFonts w:cs="Calibri"/>
+                <w:sz w:val="16"/>
+                <w:szCs w:val="16"/>
+                <w:lang w:val="en-US"/>
+              </w:rPr>
+            </w:pPr>
+            <w:r>
+              <w:rPr>
+                <w:rFonts w:ascii="Aptos Narrow" w:eastAsia="Times New Roman" w:hAnsi="Aptos Narrow"/>
+                <w:color w:val="000000"/>
+                <w:lang w:val="en-US" w:eastAsia="es-CO"/>
+              </w:rPr>
+              <w:t>{{</w:t>
+            </w:r>
+            <w:proofErr w:type="spellStart"/>
+            <w:proofErr w:type="gramStart"/>
+            <w:r>
+              <w:rPr>
+                <w:rFonts w:ascii="Aptos Narrow" w:eastAsia="Times New Roman" w:hAnsi="Aptos Narrow"/>
+                <w:color w:val="000000"/>
+                <w:lang w:val="en-US" w:eastAsia="es-CO"/>
+              </w:rPr>
+              <w:t>item.affectation</w:t>
+            </w:r>
+            <w:proofErr w:type="spellEnd"/>
+            <w:proofErr w:type="gramEnd"/>
+            <w:r>
+              <w:rPr>
+                <w:rFonts w:ascii="Aptos Narrow" w:eastAsia="Times New Roman" w:hAnsi="Aptos Narrow"/>
+                <w:color w:val="000000"/>
+                <w:lang w:val="en-US" w:eastAsia="es-CO"/>
+              </w:rPr>
+              <w:t xml:space="preserve"> if </w:t>
+            </w:r>
+            <w:proofErr w:type="spellStart"/>
+            <w:r>
+              <w:rPr>
+                <w:rFonts w:ascii="Aptos Narrow" w:eastAsia="Times New Roman" w:hAnsi="Aptos Narrow"/>
+                <w:color w:val="000000"/>
+                <w:lang w:val="en-US" w:eastAsia="es-CO"/>
+              </w:rPr>
+              <w:t>item.affectation</w:t>
+            </w:r>
+            <w:proofErr w:type="spellEnd"/>
+            <w:r>
+              <w:rPr>
+                <w:rFonts w:ascii="Aptos Narrow" w:eastAsia="Times New Roman" w:hAnsi="Aptos Narrow"/>
+                <w:color w:val="000000"/>
+                <w:lang w:val="en-US" w:eastAsia="es-CO"/>
+              </w:rPr>
+              <w:t xml:space="preserve"> else ""}}</w:t>
             </w:r>
           </w:p>
         </w:tc>
         <w:tc>
           <w:tcPr>
             <w:tcW w:w="1026" w:type="dxa"/>
-            <w:tcBorders>
-              <w:top w:val="nil"/>
-              <w:left w:val="nil"/>
-              <w:bottom w:val="single" w:sz="4" w:space="0" w:color="auto"/>
-              <w:right w:val="single" w:sz="4" w:space="0" w:color="auto"/>
-            </w:tcBorders>
             <w:shd w:val="clear" w:color="auto" w:fill="auto"/>
-            <w:noWrap/>
-            <w:vAlign w:val="center"/>
-            <w:hideMark/>
           </w:tcPr>
           <w:p>
             <w:pPr>
-              <w:spacing w:after="0" w:line="240" w:lineRule="auto"/>
+              <w:pStyle w:val="Prrafodelista"/>
+              <w:spacing w:after="0"/>
+              <w:ind w:left="0" w:right="87"/>
+              <w:rPr>
+                <w:rFonts w:cs="Calibri"/>
+                <w:sz w:val="16"/>
+                <w:szCs w:val="16"/>
+                <w:lang w:val="en-US"/>
+              </w:rPr>
+            </w:pPr>
+            <w:r>
               <w:rPr>
                 <w:rFonts w:ascii="Aptos Narrow" w:eastAsia="Times New Roman" w:hAnsi="Aptos Narrow"/>
                 <w:color w:val="000000"/>
                 <w:lang w:val="en-US" w:eastAsia="es-CO"/>
               </w:rPr>
-            </w:pPr>
-            <w:r>
-              <w:rPr>
-                <w:rFonts w:ascii="Aptos Narrow" w:eastAsia="Times New Roman" w:hAnsi="Aptos Narrow"/>
-                <w:color w:val="000000"/>
-                <w:lang w:val="en-US" w:eastAsia="es-CO"/>
-              </w:rPr>
-              <w:t>{{</w:t>
+              <w:t xml:space="preserve">{% if </w:t>
             </w:r>
             <w:proofErr w:type="spellStart"/>
             <w:proofErr w:type="gramStart"/>
@@ -4044,17 +4341,25 @@
                 <w:color w:val="000000"/>
                 <w:lang w:val="en-US" w:eastAsia="es-CO"/>
               </w:rPr>
-              <w:t>item.identification</w:t>
+              <w:t>item.legal</w:t>
+            </w:r>
+            <w:proofErr w:type="gramEnd"/>
+            <w:r>
+              <w:rPr>
+                <w:rFonts w:ascii="Aptos Narrow" w:eastAsia="Times New Roman" w:hAnsi="Aptos Narrow"/>
+                <w:color w:val="000000"/>
+                <w:lang w:val="en-US" w:eastAsia="es-CO"/>
+              </w:rPr>
+              <w:t>_measure</w:t>
             </w:r>
             <w:proofErr w:type="spellEnd"/>
-            <w:proofErr w:type="gramEnd"/>
             <w:r>
               <w:rPr>
                 <w:rFonts w:ascii="Aptos Narrow" w:eastAsia="Times New Roman" w:hAnsi="Aptos Narrow"/>
                 <w:color w:val="000000"/>
                 <w:lang w:val="en-US" w:eastAsia="es-CO"/>
               </w:rPr>
-              <w:t xml:space="preserve"> if </w:t>
+              <w:t xml:space="preserve"> %}{% for </w:t>
             </w:r>
             <w:proofErr w:type="spellStart"/>
             <w:r>
@@ -4063,7 +4368,7 @@
                 <w:color w:val="000000"/>
                 <w:lang w:val="en-US" w:eastAsia="es-CO"/>
               </w:rPr>
-              <w:t>item.identification</w:t>
+              <w:t>lm</w:t>
             </w:r>
             <w:proofErr w:type="spellEnd"/>
             <w:r>
@@ -4072,39 +4377,114 @@
                 <w:color w:val="000000"/>
                 <w:lang w:val="en-US" w:eastAsia="es-CO"/>
               </w:rPr>
-              <w:t xml:space="preserve"> else ""}}</w:t>
+              <w:t xml:space="preserve"> in </w:t>
+            </w:r>
+            <w:proofErr w:type="spellStart"/>
+            <w:r>
+              <w:rPr>
+                <w:rFonts w:ascii="Aptos Narrow" w:eastAsia="Times New Roman" w:hAnsi="Aptos Narrow"/>
+                <w:color w:val="000000"/>
+                <w:lang w:val="en-US" w:eastAsia="es-CO"/>
+              </w:rPr>
+              <w:t>item.legal_measure</w:t>
+            </w:r>
+            <w:proofErr w:type="spellEnd"/>
+            <w:r>
+              <w:rPr>
+                <w:rFonts w:ascii="Aptos Narrow" w:eastAsia="Times New Roman" w:hAnsi="Aptos Narrow"/>
+                <w:color w:val="000000"/>
+                <w:lang w:val="en-US" w:eastAsia="es-CO"/>
+              </w:rPr>
+              <w:t xml:space="preserve"> %}{{ </w:t>
+            </w:r>
+            <w:proofErr w:type="spellStart"/>
+            <w:r>
+              <w:rPr>
+                <w:rFonts w:ascii="Aptos Narrow" w:eastAsia="Times New Roman" w:hAnsi="Aptos Narrow"/>
+                <w:color w:val="000000"/>
+                <w:lang w:val="en-US" w:eastAsia="es-CO"/>
+              </w:rPr>
+              <w:t>lm</w:t>
+            </w:r>
+            <w:proofErr w:type="spellEnd"/>
+            <w:r>
+              <w:rPr>
+                <w:rFonts w:ascii="Aptos Narrow" w:eastAsia="Times New Roman" w:hAnsi="Aptos Narrow"/>
+                <w:color w:val="000000"/>
+                <w:lang w:val="en-US" w:eastAsia="es-CO"/>
+              </w:rPr>
+              <w:t xml:space="preserve"> }}{% if not </w:t>
+            </w:r>
+            <w:proofErr w:type="spellStart"/>
+            <w:r>
+              <w:rPr>
+                <w:rFonts w:ascii="Aptos Narrow" w:eastAsia="Times New Roman" w:hAnsi="Aptos Narrow"/>
+                <w:color w:val="000000"/>
+                <w:lang w:val="en-US" w:eastAsia="es-CO"/>
+              </w:rPr>
+              <w:t>loop.last</w:t>
+            </w:r>
+            <w:proofErr w:type="spellEnd"/>
+            <w:r>
+              <w:rPr>
+                <w:rFonts w:ascii="Aptos Narrow" w:eastAsia="Times New Roman" w:hAnsi="Aptos Narrow"/>
+                <w:color w:val="000000"/>
+                <w:lang w:val="en-US" w:eastAsia="es-CO"/>
+              </w:rPr>
+              <w:t xml:space="preserve"> </w:t>
+            </w:r>
+            <w:r>
+              <w:rPr>
+                <w:rFonts w:ascii="Aptos Narrow" w:eastAsia="Times New Roman" w:hAnsi="Aptos Narrow"/>
+                <w:color w:val="000000"/>
+                <w:lang w:val="en-US" w:eastAsia="es-CO"/>
+              </w:rPr>
+              <w:lastRenderedPageBreak/>
+              <w:t xml:space="preserve">%}, {% endif %}{% </w:t>
+            </w:r>
+            <w:proofErr w:type="spellStart"/>
+            <w:r>
+              <w:rPr>
+                <w:rFonts w:ascii="Aptos Narrow" w:eastAsia="Times New Roman" w:hAnsi="Aptos Narrow"/>
+                <w:color w:val="000000"/>
+                <w:lang w:val="en-US" w:eastAsia="es-CO"/>
+              </w:rPr>
+              <w:t>endfor</w:t>
+            </w:r>
+            <w:proofErr w:type="spellEnd"/>
+            <w:r>
+              <w:rPr>
+                <w:rFonts w:ascii="Aptos Narrow" w:eastAsia="Times New Roman" w:hAnsi="Aptos Narrow"/>
+                <w:color w:val="000000"/>
+                <w:lang w:val="en-US" w:eastAsia="es-CO"/>
+              </w:rPr>
+              <w:t xml:space="preserve"> %}{% else %}N/A{% endif %}</w:t>
             </w:r>
           </w:p>
         </w:tc>
         <w:tc>
           <w:tcPr>
-            <w:tcW w:w="634" w:type="dxa"/>
-            <w:tcBorders>
-              <w:top w:val="nil"/>
-              <w:left w:val="nil"/>
-              <w:bottom w:val="single" w:sz="4" w:space="0" w:color="auto"/>
-              <w:right w:val="single" w:sz="4" w:space="0" w:color="auto"/>
-            </w:tcBorders>
+            <w:tcW w:w="1310" w:type="dxa"/>
             <w:shd w:val="clear" w:color="auto" w:fill="auto"/>
-            <w:noWrap/>
-            <w:vAlign w:val="center"/>
-            <w:hideMark/>
           </w:tcPr>
           <w:p>
             <w:pPr>
-              <w:spacing w:after="0" w:line="240" w:lineRule="auto"/>
+              <w:pStyle w:val="Prrafodelista"/>
+              <w:spacing w:after="0"/>
+              <w:ind w:left="0" w:right="87"/>
+              <w:rPr>
+                <w:sz w:val="16"/>
+                <w:szCs w:val="16"/>
+                <w:lang w:val="en-US"/>
+              </w:rPr>
+            </w:pPr>
+            <w:r>
               <w:rPr>
                 <w:rFonts w:ascii="Aptos Narrow" w:eastAsia="Times New Roman" w:hAnsi="Aptos Narrow"/>
                 <w:color w:val="000000"/>
                 <w:lang w:val="en-US" w:eastAsia="es-CO"/>
               </w:rPr>
-            </w:pPr>
-            <w:r>
-              <w:rPr>
-                <w:rFonts w:ascii="Aptos Narrow" w:eastAsia="Times New Roman" w:hAnsi="Aptos Narrow"/>
-                <w:color w:val="000000"/>
-                <w:lang w:val="en-US" w:eastAsia="es-CO"/>
-              </w:rPr>
+              <w:lastRenderedPageBreak/>
               <w:t>{{</w:t>
             </w:r>
             <w:proofErr w:type="spellStart"/>
@@ -4115,10 +4495,18 @@
                 <w:color w:val="000000"/>
                 <w:lang w:val="en-US" w:eastAsia="es-CO"/>
               </w:rPr>
-              <w:t>item.lien</w:t>
+              <w:t>item.patrimonial</w:t>
+            </w:r>
+            <w:proofErr w:type="gramEnd"/>
+            <w:r>
+              <w:rPr>
+                <w:rFonts w:ascii="Aptos Narrow" w:eastAsia="Times New Roman" w:hAnsi="Aptos Narrow"/>
+                <w:color w:val="000000"/>
+                <w:lang w:val="en-US" w:eastAsia="es-CO"/>
+              </w:rPr>
+              <w:t>_society</w:t>
             </w:r>
             <w:proofErr w:type="spellEnd"/>
-            <w:proofErr w:type="gramEnd"/>
             <w:r>
               <w:rPr>
                 <w:rFonts w:ascii="Aptos Narrow" w:eastAsia="Times New Roman" w:hAnsi="Aptos Narrow"/>
@@ -4134,7 +4522,7 @@
                 <w:color w:val="000000"/>
                 <w:lang w:val="en-US" w:eastAsia="es-CO"/>
               </w:rPr>
-              <w:t>item.lien</w:t>
+              <w:t>item.patrimonial_society</w:t>
             </w:r>
             <w:proofErr w:type="spellEnd"/>
             <w:r>
@@ -4149,32 +4537,26 @@
         </w:tc>
         <w:tc>
           <w:tcPr>
-            <w:tcW w:w="930" w:type="dxa"/>
-            <w:tcBorders>
-              <w:top w:val="nil"/>
-              <w:left w:val="nil"/>
-              <w:bottom w:val="single" w:sz="4" w:space="0" w:color="auto"/>
-              <w:right w:val="single" w:sz="4" w:space="0" w:color="auto"/>
-            </w:tcBorders>
+            <w:tcW w:w="1315" w:type="dxa"/>
             <w:shd w:val="clear" w:color="auto" w:fill="auto"/>
-            <w:noWrap/>
-            <w:vAlign w:val="center"/>
-            <w:hideMark/>
           </w:tcPr>
           <w:p>
             <w:pPr>
-              <w:spacing w:after="0" w:line="240" w:lineRule="auto"/>
-              <w:rPr>
-                <w:rFonts w:ascii="Aptos Narrow" w:eastAsia="Times New Roman" w:hAnsi="Aptos Narrow"/>
-                <w:color w:val="000000"/>
-                <w:lang w:val="en-US" w:eastAsia="es-CO"/>
+              <w:pStyle w:val="Prrafodelista"/>
+              <w:spacing w:after="0"/>
+              <w:ind w:left="0" w:right="87"/>
+              <w:rPr>
+                <w:rFonts w:cs="Calibri"/>
+                <w:sz w:val="16"/>
+                <w:szCs w:val="16"/>
+                <w:lang w:val="en-US"/>
               </w:rPr>
             </w:pPr>
             <w:r>
               <w:rPr>
                 <w:rFonts w:ascii="Aptos Narrow" w:eastAsia="Times New Roman" w:hAnsi="Aptos Narrow"/>
                 <w:color w:val="000000"/>
-                <w:lang w:val="en-US" w:eastAsia="es-CO"/>
+                <w:lang w:eastAsia="es-CO"/>
               </w:rPr>
               <w:t>{{</w:t>
             </w:r>
@@ -4184,354 +4566,45 @@
               <w:rPr>
                 <w:rFonts w:ascii="Aptos Narrow" w:eastAsia="Times New Roman" w:hAnsi="Aptos Narrow"/>
                 <w:color w:val="000000"/>
-                <w:lang w:val="en-US" w:eastAsia="es-CO"/>
-              </w:rPr>
-              <w:t>item.affectation</w:t>
+                <w:lang w:eastAsia="es-CO"/>
+              </w:rPr>
+              <w:t>item.commercial</w:t>
+            </w:r>
+            <w:proofErr w:type="gramEnd"/>
+            <w:r>
+              <w:rPr>
+                <w:rFonts w:ascii="Aptos Narrow" w:eastAsia="Times New Roman" w:hAnsi="Aptos Narrow"/>
+                <w:color w:val="000000"/>
+                <w:lang w:eastAsia="es-CO"/>
+              </w:rPr>
+              <w:t>_value</w:t>
             </w:r>
             <w:proofErr w:type="spellEnd"/>
-            <w:proofErr w:type="gramEnd"/>
-            <w:r>
-              <w:rPr>
-                <w:rFonts w:ascii="Aptos Narrow" w:eastAsia="Times New Roman" w:hAnsi="Aptos Narrow"/>
-                <w:color w:val="000000"/>
-                <w:lang w:val="en-US" w:eastAsia="es-CO"/>
-              </w:rPr>
-              <w:t xml:space="preserve"> if </w:t>
-            </w:r>
-            <w:proofErr w:type="spellStart"/>
-            <w:r>
-              <w:rPr>
-                <w:rFonts w:ascii="Aptos Narrow" w:eastAsia="Times New Roman" w:hAnsi="Aptos Narrow"/>
-                <w:color w:val="000000"/>
-                <w:lang w:val="en-US" w:eastAsia="es-CO"/>
-              </w:rPr>
-              <w:t>item.affectation</w:t>
-            </w:r>
-            <w:proofErr w:type="spellEnd"/>
-            <w:r>
-              <w:rPr>
-                <w:rFonts w:ascii="Aptos Narrow" w:eastAsia="Times New Roman" w:hAnsi="Aptos Narrow"/>
-                <w:color w:val="000000"/>
-                <w:lang w:val="en-US" w:eastAsia="es-CO"/>
-              </w:rPr>
-              <w:t xml:space="preserve"> else ""}} </w:t>
+            <w:r>
+              <w:rPr>
+                <w:rFonts w:ascii="Aptos Narrow" w:eastAsia="Times New Roman" w:hAnsi="Aptos Narrow"/>
+                <w:color w:val="000000"/>
+                <w:lang w:eastAsia="es-CO"/>
+              </w:rPr>
+              <w:t>}}</w:t>
             </w:r>
           </w:p>
         </w:tc>
         <w:tc>
           <w:tcPr>
-            <w:tcW w:w="2887" w:type="dxa"/>
-            <w:tcBorders>
-              <w:top w:val="nil"/>
-              <w:left w:val="nil"/>
-              <w:bottom w:val="single" w:sz="4" w:space="0" w:color="auto"/>
-              <w:right w:val="single" w:sz="4" w:space="0" w:color="auto"/>
-            </w:tcBorders>
+            <w:tcW w:w="801" w:type="dxa"/>
             <w:shd w:val="clear" w:color="auto" w:fill="auto"/>
-            <w:noWrap/>
-            <w:vAlign w:val="center"/>
-            <w:hideMark/>
           </w:tcPr>
           <w:p>
             <w:pPr>
-              <w:spacing w:after="0" w:line="240" w:lineRule="auto"/>
-              <w:rPr>
-                <w:rFonts w:ascii="Aptos Narrow" w:eastAsia="Times New Roman" w:hAnsi="Aptos Narrow"/>
-                <w:color w:val="000000"/>
-                <w:lang w:val="en-US" w:eastAsia="es-CO"/>
-              </w:rPr>
-            </w:pPr>
-            <w:r>
-              <w:rPr>
-                <w:rFonts w:ascii="Aptos Narrow" w:eastAsia="Times New Roman" w:hAnsi="Aptos Narrow"/>
-                <w:color w:val="000000"/>
-                <w:lang w:val="en-US" w:eastAsia="es-CO"/>
-              </w:rPr>
-              <w:t xml:space="preserve">{% if </w:t>
-            </w:r>
-            <w:proofErr w:type="spellStart"/>
-            <w:proofErr w:type="gramStart"/>
-            <w:r>
-              <w:rPr>
-                <w:rFonts w:ascii="Aptos Narrow" w:eastAsia="Times New Roman" w:hAnsi="Aptos Narrow"/>
-                <w:color w:val="000000"/>
-                <w:lang w:val="en-US" w:eastAsia="es-CO"/>
-              </w:rPr>
-              <w:t>item.legal</w:t>
-            </w:r>
-            <w:proofErr w:type="gramEnd"/>
-            <w:r>
-              <w:rPr>
-                <w:rFonts w:ascii="Aptos Narrow" w:eastAsia="Times New Roman" w:hAnsi="Aptos Narrow"/>
-                <w:color w:val="000000"/>
-                <w:lang w:val="en-US" w:eastAsia="es-CO"/>
-              </w:rPr>
-              <w:t>_measure</w:t>
-            </w:r>
-            <w:proofErr w:type="spellEnd"/>
-            <w:r>
-              <w:rPr>
-                <w:rFonts w:ascii="Aptos Narrow" w:eastAsia="Times New Roman" w:hAnsi="Aptos Narrow"/>
-                <w:color w:val="000000"/>
-                <w:lang w:val="en-US" w:eastAsia="es-CO"/>
-              </w:rPr>
-              <w:t xml:space="preserve"> %}{% for </w:t>
-            </w:r>
-            <w:proofErr w:type="spellStart"/>
-            <w:r>
-              <w:rPr>
-                <w:rFonts w:ascii="Aptos Narrow" w:eastAsia="Times New Roman" w:hAnsi="Aptos Narrow"/>
-                <w:color w:val="000000"/>
-                <w:lang w:val="en-US" w:eastAsia="es-CO"/>
-              </w:rPr>
-              <w:t>lm</w:t>
-            </w:r>
-            <w:proofErr w:type="spellEnd"/>
-            <w:r>
-              <w:rPr>
-                <w:rFonts w:ascii="Aptos Narrow" w:eastAsia="Times New Roman" w:hAnsi="Aptos Narrow"/>
-                <w:color w:val="000000"/>
-                <w:lang w:val="en-US" w:eastAsia="es-CO"/>
-              </w:rPr>
-              <w:t xml:space="preserve"> in </w:t>
-            </w:r>
-            <w:proofErr w:type="spellStart"/>
-            <w:r>
-              <w:rPr>
-                <w:rFonts w:ascii="Aptos Narrow" w:eastAsia="Times New Roman" w:hAnsi="Aptos Narrow"/>
-                <w:color w:val="000000"/>
-                <w:lang w:val="en-US" w:eastAsia="es-CO"/>
-              </w:rPr>
-              <w:t>item.legal_measure</w:t>
-            </w:r>
-            <w:proofErr w:type="spellEnd"/>
-            <w:r>
-              <w:rPr>
-                <w:rFonts w:ascii="Aptos Narrow" w:eastAsia="Times New Roman" w:hAnsi="Aptos Narrow"/>
-                <w:color w:val="000000"/>
-                <w:lang w:val="en-US" w:eastAsia="es-CO"/>
-              </w:rPr>
-              <w:t xml:space="preserve"> %}{{ </w:t>
-            </w:r>
-            <w:proofErr w:type="spellStart"/>
-            <w:r>
-              <w:rPr>
-                <w:rFonts w:ascii="Aptos Narrow" w:eastAsia="Times New Roman" w:hAnsi="Aptos Narrow"/>
-                <w:color w:val="000000"/>
-                <w:lang w:val="en-US" w:eastAsia="es-CO"/>
-              </w:rPr>
-              <w:t>lm</w:t>
-            </w:r>
-            <w:proofErr w:type="spellEnd"/>
-            <w:r>
-              <w:rPr>
-                <w:rFonts w:ascii="Aptos Narrow" w:eastAsia="Times New Roman" w:hAnsi="Aptos Narrow"/>
-                <w:color w:val="000000"/>
-                <w:lang w:val="en-US" w:eastAsia="es-CO"/>
-              </w:rPr>
-              <w:t xml:space="preserve"> }}{% if not </w:t>
-            </w:r>
-            <w:proofErr w:type="spellStart"/>
-            <w:r>
-              <w:rPr>
-                <w:rFonts w:ascii="Aptos Narrow" w:eastAsia="Times New Roman" w:hAnsi="Aptos Narrow"/>
-                <w:color w:val="000000"/>
-                <w:lang w:val="en-US" w:eastAsia="es-CO"/>
-              </w:rPr>
-              <w:t>loop.last</w:t>
-            </w:r>
-            <w:proofErr w:type="spellEnd"/>
-            <w:r>
-              <w:rPr>
-                <w:rFonts w:ascii="Aptos Narrow" w:eastAsia="Times New Roman" w:hAnsi="Aptos Narrow"/>
-                <w:color w:val="000000"/>
-                <w:lang w:val="en-US" w:eastAsia="es-CO"/>
-              </w:rPr>
-              <w:t xml:space="preserve"> %}, {% endif %}{% </w:t>
-            </w:r>
-            <w:proofErr w:type="spellStart"/>
-            <w:r>
-              <w:rPr>
-                <w:rFonts w:ascii="Aptos Narrow" w:eastAsia="Times New Roman" w:hAnsi="Aptos Narrow"/>
-                <w:color w:val="000000"/>
-                <w:lang w:val="en-US" w:eastAsia="es-CO"/>
-              </w:rPr>
-              <w:t>endfor</w:t>
-            </w:r>
-            <w:proofErr w:type="spellEnd"/>
-            <w:r>
-              <w:rPr>
-                <w:rFonts w:ascii="Aptos Narrow" w:eastAsia="Times New Roman" w:hAnsi="Aptos Narrow"/>
-                <w:color w:val="000000"/>
-                <w:lang w:val="en-US" w:eastAsia="es-CO"/>
-              </w:rPr>
-              <w:t xml:space="preserve"> %}{% else %}N/A{% endif %}</w:t>
-            </w:r>
-          </w:p>
-        </w:tc>
-        <w:tc>
-          <w:tcPr>
-            <w:tcW w:w="1294" w:type="dxa"/>
-            <w:tcBorders>
-              <w:top w:val="nil"/>
-              <w:left w:val="nil"/>
-              <w:bottom w:val="single" w:sz="4" w:space="0" w:color="auto"/>
-              <w:right w:val="single" w:sz="4" w:space="0" w:color="auto"/>
-            </w:tcBorders>
-            <w:shd w:val="clear" w:color="auto" w:fill="auto"/>
-            <w:noWrap/>
-            <w:vAlign w:val="center"/>
-            <w:hideMark/>
-          </w:tcPr>
-          <w:p>
-            <w:pPr>
-              <w:spacing w:after="0" w:line="240" w:lineRule="auto"/>
-              <w:rPr>
-                <w:rFonts w:ascii="Aptos Narrow" w:eastAsia="Times New Roman" w:hAnsi="Aptos Narrow"/>
-                <w:color w:val="000000"/>
-                <w:lang w:val="en-US" w:eastAsia="es-CO"/>
-              </w:rPr>
-            </w:pPr>
-            <w:r>
-              <w:rPr>
-                <w:rFonts w:ascii="Aptos Narrow" w:eastAsia="Times New Roman" w:hAnsi="Aptos Narrow"/>
-                <w:color w:val="000000"/>
-                <w:lang w:val="en-US" w:eastAsia="es-CO"/>
-              </w:rPr>
-              <w:t>{{</w:t>
-            </w:r>
-            <w:proofErr w:type="spellStart"/>
-            <w:proofErr w:type="gramStart"/>
-            <w:r>
-              <w:rPr>
-                <w:rFonts w:ascii="Aptos Narrow" w:eastAsia="Times New Roman" w:hAnsi="Aptos Narrow"/>
-                <w:color w:val="000000"/>
-                <w:lang w:val="en-US" w:eastAsia="es-CO"/>
-              </w:rPr>
-              <w:t>item.patrimonial</w:t>
-            </w:r>
-            <w:proofErr w:type="gramEnd"/>
-            <w:r>
-              <w:rPr>
-                <w:rFonts w:ascii="Aptos Narrow" w:eastAsia="Times New Roman" w:hAnsi="Aptos Narrow"/>
-                <w:color w:val="000000"/>
-                <w:lang w:val="en-US" w:eastAsia="es-CO"/>
-              </w:rPr>
-              <w:t>_society</w:t>
-            </w:r>
-            <w:proofErr w:type="spellEnd"/>
-            <w:r>
-              <w:rPr>
-                <w:rFonts w:ascii="Aptos Narrow" w:eastAsia="Times New Roman" w:hAnsi="Aptos Narrow"/>
-                <w:color w:val="000000"/>
-                <w:lang w:val="en-US" w:eastAsia="es-CO"/>
-              </w:rPr>
-              <w:t xml:space="preserve"> if </w:t>
-            </w:r>
-            <w:proofErr w:type="spellStart"/>
-            <w:r>
-              <w:rPr>
-                <w:rFonts w:ascii="Aptos Narrow" w:eastAsia="Times New Roman" w:hAnsi="Aptos Narrow"/>
-                <w:color w:val="000000"/>
-                <w:lang w:val="en-US" w:eastAsia="es-CO"/>
-              </w:rPr>
-              <w:t>item.patrimonial_society</w:t>
-            </w:r>
-            <w:proofErr w:type="spellEnd"/>
-            <w:r>
-              <w:rPr>
-                <w:rFonts w:ascii="Aptos Narrow" w:eastAsia="Times New Roman" w:hAnsi="Aptos Narrow"/>
-                <w:color w:val="000000"/>
-                <w:lang w:val="en-US" w:eastAsia="es-CO"/>
-              </w:rPr>
-              <w:t xml:space="preserve"> else ""}}</w:t>
-            </w:r>
-          </w:p>
-        </w:tc>
-        <w:tc>
-          <w:tcPr>
-            <w:tcW w:w="597" w:type="dxa"/>
-            <w:tcBorders>
-              <w:top w:val="nil"/>
-              <w:left w:val="nil"/>
-              <w:bottom w:val="single" w:sz="4" w:space="0" w:color="auto"/>
-              <w:right w:val="single" w:sz="4" w:space="0" w:color="auto"/>
-            </w:tcBorders>
-            <w:shd w:val="clear" w:color="auto" w:fill="auto"/>
-            <w:noWrap/>
-            <w:vAlign w:val="center"/>
-            <w:hideMark/>
-          </w:tcPr>
-          <w:p>
-            <w:pPr>
-              <w:spacing w:after="0" w:line="240" w:lineRule="auto"/>
-              <w:jc w:val="right"/>
-              <w:rPr>
-                <w:rFonts w:ascii="Aptos Narrow" w:eastAsia="Times New Roman" w:hAnsi="Aptos Narrow"/>
-                <w:color w:val="000000"/>
-                <w:lang w:eastAsia="es-CO"/>
-              </w:rPr>
-            </w:pPr>
-            <w:r>
-              <w:rPr>
-                <w:rFonts w:ascii="Aptos Narrow" w:eastAsia="Times New Roman" w:hAnsi="Aptos Narrow"/>
-                <w:color w:val="000000"/>
-                <w:lang w:eastAsia="es-CO"/>
-              </w:rPr>
-              <w:t>{{</w:t>
-            </w:r>
-            <w:proofErr w:type="spellStart"/>
-            <w:proofErr w:type="gramStart"/>
-            <w:r>
-              <w:rPr>
-                <w:rFonts w:ascii="Aptos Narrow" w:eastAsia="Times New Roman" w:hAnsi="Aptos Narrow"/>
-                <w:color w:val="000000"/>
-                <w:lang w:eastAsia="es-CO"/>
-              </w:rPr>
-              <w:t>item.commercial</w:t>
-            </w:r>
-            <w:proofErr w:type="gramEnd"/>
-            <w:r>
-              <w:rPr>
-                <w:rFonts w:ascii="Aptos Narrow" w:eastAsia="Times New Roman" w:hAnsi="Aptos Narrow"/>
-                <w:color w:val="000000"/>
-                <w:lang w:eastAsia="es-CO"/>
-              </w:rPr>
-              <w:t>_value</w:t>
-            </w:r>
-            <w:proofErr w:type="spellEnd"/>
-            <w:r>
-              <w:rPr>
-                <w:rFonts w:ascii="Aptos Narrow" w:eastAsia="Times New Roman" w:hAnsi="Aptos Narrow"/>
-                <w:color w:val="000000"/>
-                <w:lang w:eastAsia="es-CO"/>
-              </w:rPr>
-              <w:t xml:space="preserve">}} </w:t>
-            </w:r>
-          </w:p>
-        </w:tc>
-        <w:tc>
-          <w:tcPr>
-            <w:tcW w:w="1033" w:type="dxa"/>
-            <w:tcBorders>
-              <w:top w:val="nil"/>
-              <w:left w:val="nil"/>
-              <w:bottom w:val="single" w:sz="4" w:space="0" w:color="auto"/>
-              <w:right w:val="single" w:sz="4" w:space="0" w:color="auto"/>
-            </w:tcBorders>
-            <w:shd w:val="clear" w:color="auto" w:fill="auto"/>
-            <w:noWrap/>
-            <w:vAlign w:val="center"/>
-            <w:hideMark/>
-          </w:tcPr>
-          <w:p>
-            <w:pPr>
-              <w:spacing w:after="0" w:line="240" w:lineRule="auto"/>
-              <w:jc w:val="center"/>
-              <w:rPr>
-                <w:rFonts w:ascii="Aptos Narrow" w:eastAsia="Times New Roman" w:hAnsi="Aptos Narrow"/>
-                <w:color w:val="000000"/>
-                <w:lang w:val="en-US" w:eastAsia="es-CO"/>
+              <w:pStyle w:val="Prrafodelista"/>
+              <w:spacing w:after="0"/>
+              <w:ind w:left="0" w:right="87"/>
+              <w:rPr>
+                <w:rFonts w:cs="Calibri"/>
+                <w:sz w:val="16"/>
+                <w:szCs w:val="16"/>
+                <w:lang w:val="en-US"/>
               </w:rPr>
             </w:pPr>
             <w:r>
@@ -4585,29 +4658,25 @@
       </w:tr>
       <w:tr>
         <w:trPr>
-          <w:trHeight w:val="300"/>
+          <w:trHeight w:val="313"/>
         </w:trPr>
         <w:tc>
           <w:tcPr>
-            <w:tcW w:w="8828" w:type="dxa"/>
+            <w:tcW w:w="8005" w:type="dxa"/>
             <w:gridSpan w:val="8"/>
-            <w:tcBorders>
-              <w:top w:val="single" w:sz="4" w:space="0" w:color="auto"/>
-              <w:left w:val="single" w:sz="4" w:space="0" w:color="auto"/>
-              <w:bottom w:val="single" w:sz="4" w:space="0" w:color="auto"/>
-              <w:right w:val="single" w:sz="4" w:space="0" w:color="auto"/>
-            </w:tcBorders>
             <w:shd w:val="clear" w:color="auto" w:fill="auto"/>
-            <w:vAlign w:val="center"/>
-            <w:hideMark/>
           </w:tcPr>
           <w:p>
             <w:pPr>
-              <w:spacing w:after="0" w:line="240" w:lineRule="auto"/>
-              <w:rPr>
-                <w:rFonts w:eastAsia="Times New Roman" w:cs="Calibri"/>
-                <w:color w:val="000000"/>
-                <w:lang w:eastAsia="es-CO"/>
+              <w:pStyle w:val="Prrafodelista"/>
+              <w:spacing w:after="0"/>
+              <w:ind w:left="0" w:right="87"/>
+              <w:jc w:val="both"/>
+              <w:rPr>
+                <w:rFonts w:cs="Calibri"/>
+                <w:sz w:val="16"/>
+                <w:szCs w:val="16"/>
+                <w:lang w:val="en-US"/>
               </w:rPr>
             </w:pPr>
             <w:r>
@@ -4658,15 +4727,6 @@
         </w:tc>
       </w:tr>
     </w:tbl>
-    <w:p/>
-    <w:p>
-      <w:pPr>
-        <w:spacing w:line="278" w:lineRule="auto"/>
-      </w:pPr>
-      <w:r>
-        <w:br w:type="page"/>
-      </w:r>
-    </w:p>
     <w:p/>
     <w:tbl>
       <w:tblPr>
@@ -4968,38 +5028,72 @@
         </w:rPr>
       </w:pPr>
     </w:p>
+    <w:p>
+      <w:pPr>
+        <w:pStyle w:val="Textonotapie"/>
+        <w:jc w:val="center"/>
+        <w:rPr>
+          <w:rFonts w:ascii="Calibri" w:hAnsi="Calibri" w:cs="Calibri"/>
+          <w:b/>
+          <w:bCs/>
+          <w:sz w:val="22"/>
+          <w:szCs w:val="22"/>
+        </w:rPr>
+      </w:pPr>
+      <w:r>
+        <w:rPr>
+          <w:rFonts w:ascii="Calibri" w:hAnsi="Calibri" w:cs="Calibri"/>
+          <w:b/>
+          <w:bCs/>
+          <w:sz w:val="22"/>
+          <w:szCs w:val="22"/>
+        </w:rPr>
+        <w:t>RELACIÓN PROCESOS JUDICIALES O ADMINISTRATIVOS</w:t>
+      </w:r>
+    </w:p>
+    <w:p>
+      <w:pPr>
+        <w:pStyle w:val="Textonotapie"/>
+        <w:rPr>
+          <w:rFonts w:ascii="Calibri" w:hAnsi="Calibri" w:cs="Calibri"/>
+          <w:b/>
+          <w:bCs/>
+          <w:sz w:val="24"/>
+          <w:szCs w:val="24"/>
+        </w:rPr>
+      </w:pPr>
+    </w:p>
     <w:tbl>
       <w:tblPr>
-        <w:tblW w:w="8420" w:type="dxa"/>
-        <w:tblCellMar>
-          <w:left w:w="70" w:type="dxa"/>
-          <w:right w:w="70" w:type="dxa"/>
-        </w:tblCellMar>
+        <w:tblW w:w="10422" w:type="dxa"/>
+        <w:jc w:val="center"/>
+        <w:tblBorders>
+          <w:top w:val="single" w:sz="4" w:space="0" w:color="auto"/>
+          <w:left w:val="single" w:sz="4" w:space="0" w:color="auto"/>
+          <w:bottom w:val="single" w:sz="4" w:space="0" w:color="auto"/>
+          <w:right w:val="single" w:sz="4" w:space="0" w:color="auto"/>
+          <w:insideH w:val="single" w:sz="4" w:space="0" w:color="auto"/>
+          <w:insideV w:val="single" w:sz="4" w:space="0" w:color="auto"/>
+        </w:tblBorders>
+        <w:tblLayout w:type="fixed"/>
         <w:tblLook w:val="04A0" w:firstRow="1" w:lastRow="0" w:firstColumn="1" w:lastColumn="0" w:noHBand="0" w:noVBand="1"/>
       </w:tblPr>
       <w:tblGrid>
-        <w:gridCol w:w="1574"/>
-        <w:gridCol w:w="1114"/>
-        <w:gridCol w:w="1611"/>
-        <w:gridCol w:w="1568"/>
-        <w:gridCol w:w="2961"/>
+        <w:gridCol w:w="1384"/>
+        <w:gridCol w:w="3260"/>
+        <w:gridCol w:w="1985"/>
+        <w:gridCol w:w="2410"/>
+        <w:gridCol w:w="1383"/>
       </w:tblGrid>
       <w:tr>
         <w:trPr>
-          <w:trHeight w:val="336"/>
+          <w:jc w:val="center"/>
         </w:trPr>
         <w:tc>
           <w:tcPr>
-            <w:tcW w:w="1419" w:type="dxa"/>
-            <w:tcBorders>
-              <w:top w:val="single" w:sz="4" w:space="0" w:color="auto"/>
-              <w:left w:val="single" w:sz="4" w:space="0" w:color="auto"/>
-              <w:bottom w:val="single" w:sz="4" w:space="0" w:color="auto"/>
-              <w:right w:val="single" w:sz="4" w:space="0" w:color="auto"/>
-            </w:tcBorders>
-            <w:shd w:val="clear" w:color="000000" w:fill="C0E6F5"/>
+            <w:tcW w:w="1384" w:type="dxa"/>
+            <w:shd w:val="clear" w:color="auto" w:fill="auto"/>
             <w:vAlign w:val="center"/>
-            <w:hideMark/>
           </w:tcPr>
           <w:p>
             <w:pPr>
@@ -5010,6 +5104,8 @@
                 <w:b/>
                 <w:bCs/>
                 <w:color w:val="000000"/>
+                <w:sz w:val="16"/>
+                <w:szCs w:val="16"/>
                 <w:lang w:eastAsia="es-CO"/>
               </w:rPr>
             </w:pPr>
@@ -5019,24 +5115,17 @@
                 <w:b/>
                 <w:bCs/>
                 <w:color w:val="000000"/>
-                <w:lang w:eastAsia="es-CO"/>
-              </w:rPr>
-              <w:t>Afectación</w:t>
+                <w:sz w:val="16"/>
+                <w:szCs w:val="16"/>
+                <w:lang w:eastAsia="es-CO"/>
+              </w:rPr>
+              <w:t>AFECTACIÓN</w:t>
             </w:r>
           </w:p>
         </w:tc>
         <w:tc>
           <w:tcPr>
-            <w:tcW w:w="1001" w:type="dxa"/>
-            <w:tcBorders>
-              <w:top w:val="single" w:sz="4" w:space="0" w:color="auto"/>
-              <w:left w:val="nil"/>
-              <w:bottom w:val="single" w:sz="4" w:space="0" w:color="auto"/>
-              <w:right w:val="single" w:sz="4" w:space="0" w:color="auto"/>
-            </w:tcBorders>
-            <w:shd w:val="clear" w:color="000000" w:fill="C0E6F5"/>
-            <w:vAlign w:val="center"/>
-            <w:hideMark/>
+            <w:tcW w:w="3260" w:type="dxa"/>
           </w:tcPr>
           <w:p>
             <w:pPr>
@@ -5047,6 +5136,8 @@
                 <w:b/>
                 <w:bCs/>
                 <w:color w:val="000000"/>
+                <w:sz w:val="16"/>
+                <w:szCs w:val="16"/>
                 <w:lang w:eastAsia="es-CO"/>
               </w:rPr>
             </w:pPr>
@@ -5056,24 +5147,18 @@
                 <w:b/>
                 <w:bCs/>
                 <w:color w:val="000000"/>
-                <w:lang w:eastAsia="es-CO"/>
-              </w:rPr>
-              <w:t>Juzgado</w:t>
+                <w:sz w:val="16"/>
+                <w:szCs w:val="16"/>
+                <w:lang w:eastAsia="es-CO"/>
+              </w:rPr>
+              <w:t>JUZGADO</w:t>
             </w:r>
           </w:p>
         </w:tc>
         <w:tc>
           <w:tcPr>
-            <w:tcW w:w="1452" w:type="dxa"/>
-            <w:tcBorders>
-              <w:top w:val="single" w:sz="4" w:space="0" w:color="auto"/>
-              <w:left w:val="nil"/>
-              <w:bottom w:val="single" w:sz="4" w:space="0" w:color="auto"/>
-              <w:right w:val="single" w:sz="4" w:space="0" w:color="auto"/>
-            </w:tcBorders>
-            <w:shd w:val="clear" w:color="000000" w:fill="C0E6F5"/>
+            <w:tcW w:w="1985" w:type="dxa"/>
             <w:vAlign w:val="center"/>
-            <w:hideMark/>
           </w:tcPr>
           <w:p>
             <w:pPr>
@@ -5084,6 +5169,8 @@
                 <w:b/>
                 <w:bCs/>
                 <w:color w:val="000000"/>
+                <w:sz w:val="16"/>
+                <w:szCs w:val="16"/>
                 <w:lang w:eastAsia="es-CO"/>
               </w:rPr>
             </w:pPr>
@@ -5093,24 +5180,19 @@
                 <w:b/>
                 <w:bCs/>
                 <w:color w:val="000000"/>
-                <w:lang w:eastAsia="es-CO"/>
-              </w:rPr>
-              <w:t>Descripción</w:t>
+                <w:sz w:val="16"/>
+                <w:szCs w:val="16"/>
+                <w:lang w:eastAsia="es-CO"/>
+              </w:rPr>
+              <w:t xml:space="preserve">DESCRIPCION </w:t>
             </w:r>
           </w:p>
         </w:tc>
         <w:tc>
           <w:tcPr>
-            <w:tcW w:w="1413" w:type="dxa"/>
-            <w:tcBorders>
-              <w:top w:val="single" w:sz="4" w:space="0" w:color="auto"/>
-              <w:left w:val="nil"/>
-              <w:bottom w:val="single" w:sz="4" w:space="0" w:color="auto"/>
-              <w:right w:val="single" w:sz="4" w:space="0" w:color="auto"/>
-            </w:tcBorders>
-            <w:shd w:val="clear" w:color="000000" w:fill="C0E6F5"/>
+            <w:tcW w:w="2410" w:type="dxa"/>
+            <w:shd w:val="clear" w:color="auto" w:fill="auto"/>
             <w:vAlign w:val="center"/>
-            <w:hideMark/>
           </w:tcPr>
           <w:p>
             <w:pPr>
@@ -5121,6 +5203,8 @@
                 <w:b/>
                 <w:bCs/>
                 <w:color w:val="000000"/>
+                <w:sz w:val="16"/>
+                <w:szCs w:val="16"/>
                 <w:lang w:eastAsia="es-CO"/>
               </w:rPr>
             </w:pPr>
@@ -5130,24 +5214,19 @@
                 <w:b/>
                 <w:bCs/>
                 <w:color w:val="000000"/>
-                <w:lang w:eastAsia="es-CO"/>
-              </w:rPr>
-              <w:t>Radicado</w:t>
+                <w:sz w:val="16"/>
+                <w:szCs w:val="16"/>
+                <w:lang w:eastAsia="es-CO"/>
+              </w:rPr>
+              <w:t>RADICADO</w:t>
             </w:r>
           </w:p>
         </w:tc>
         <w:tc>
           <w:tcPr>
-            <w:tcW w:w="3133" w:type="dxa"/>
-            <w:tcBorders>
-              <w:top w:val="single" w:sz="4" w:space="0" w:color="auto"/>
-              <w:left w:val="nil"/>
-              <w:bottom w:val="single" w:sz="4" w:space="0" w:color="auto"/>
-              <w:right w:val="single" w:sz="4" w:space="0" w:color="auto"/>
-            </w:tcBorders>
-            <w:shd w:val="clear" w:color="000000" w:fill="C0E6F5"/>
+            <w:tcW w:w="1383" w:type="dxa"/>
+            <w:shd w:val="clear" w:color="auto" w:fill="auto"/>
             <w:vAlign w:val="center"/>
-            <w:hideMark/>
           </w:tcPr>
           <w:p>
             <w:pPr>
@@ -5158,6 +5237,8 @@
                 <w:b/>
                 <w:bCs/>
                 <w:color w:val="000000"/>
+                <w:sz w:val="16"/>
+                <w:szCs w:val="16"/>
                 <w:lang w:eastAsia="es-CO"/>
               </w:rPr>
             </w:pPr>
@@ -5167,38 +5248,38 @@
                 <w:b/>
                 <w:bCs/>
                 <w:color w:val="000000"/>
-                <w:lang w:eastAsia="es-CO"/>
-              </w:rPr>
-              <w:t>Estado</w:t>
+                <w:sz w:val="16"/>
+                <w:szCs w:val="16"/>
+                <w:lang w:eastAsia="es-CO"/>
+              </w:rPr>
+              <w:t>ESTADO</w:t>
             </w:r>
           </w:p>
         </w:tc>
       </w:tr>
       <w:tr>
         <w:trPr>
-          <w:trHeight w:val="336"/>
+          <w:jc w:val="center"/>
         </w:trPr>
         <w:tc>
           <w:tcPr>
-            <w:tcW w:w="8420" w:type="dxa"/>
+            <w:tcW w:w="10422" w:type="dxa"/>
             <w:gridSpan w:val="5"/>
-            <w:tcBorders>
-              <w:top w:val="single" w:sz="4" w:space="0" w:color="auto"/>
-              <w:left w:val="single" w:sz="4" w:space="0" w:color="auto"/>
-              <w:bottom w:val="single" w:sz="4" w:space="0" w:color="auto"/>
-              <w:right w:val="single" w:sz="4" w:space="0" w:color="auto"/>
-            </w:tcBorders>
             <w:shd w:val="clear" w:color="auto" w:fill="auto"/>
-            <w:vAlign w:val="center"/>
-            <w:hideMark/>
           </w:tcPr>
           <w:p>
             <w:pPr>
-              <w:spacing w:after="0" w:line="240" w:lineRule="auto"/>
-              <w:rPr>
-                <w:rFonts w:eastAsia="Times New Roman" w:cs="Calibri"/>
-                <w:color w:val="000000"/>
-                <w:lang w:val="en-US" w:eastAsia="es-CO"/>
+              <w:pStyle w:val="Prrafodelista"/>
+              <w:spacing w:after="0"/>
+              <w:ind w:left="0" w:right="87"/>
+              <w:rPr>
+                <w:rFonts w:cs="Calibri"/>
+                <w:b/>
+                <w:bCs/>
+                <w:color w:val="4C94D8"/>
+                <w:sz w:val="18"/>
+                <w:szCs w:val="18"/>
+                <w:lang w:val="en-US"/>
               </w:rPr>
             </w:pPr>
             <w:r>
@@ -5214,29 +5295,25 @@
       </w:tr>
       <w:tr>
         <w:trPr>
-          <w:trHeight w:val="336"/>
+          <w:jc w:val="center"/>
         </w:trPr>
         <w:tc>
           <w:tcPr>
-            <w:tcW w:w="1419" w:type="dxa"/>
-            <w:tcBorders>
-              <w:top w:val="nil"/>
-              <w:left w:val="single" w:sz="4" w:space="0" w:color="auto"/>
-              <w:bottom w:val="single" w:sz="4" w:space="0" w:color="auto"/>
-              <w:right w:val="single" w:sz="4" w:space="0" w:color="auto"/>
-            </w:tcBorders>
+            <w:tcW w:w="1384" w:type="dxa"/>
             <w:shd w:val="clear" w:color="auto" w:fill="auto"/>
-            <w:noWrap/>
-            <w:vAlign w:val="bottom"/>
-            <w:hideMark/>
           </w:tcPr>
           <w:p>
             <w:pPr>
-              <w:spacing w:after="0" w:line="240" w:lineRule="auto"/>
-              <w:rPr>
-                <w:rFonts w:ascii="Aptos Narrow" w:eastAsia="Times New Roman" w:hAnsi="Aptos Narrow"/>
-                <w:color w:val="000000"/>
-                <w:lang w:val="en-US" w:eastAsia="es-CO"/>
+              <w:pStyle w:val="Prrafodelista"/>
+              <w:spacing w:after="0"/>
+              <w:ind w:left="0" w:right="87"/>
+              <w:rPr>
+                <w:rFonts w:cs="Calibri"/>
+                <w:b/>
+                <w:bCs/>
+                <w:sz w:val="16"/>
+                <w:szCs w:val="16"/>
+                <w:lang w:val="en-US"/>
               </w:rPr>
             </w:pPr>
             <w:r>
@@ -5289,25 +5366,20 @@
         </w:tc>
         <w:tc>
           <w:tcPr>
-            <w:tcW w:w="1001" w:type="dxa"/>
-            <w:tcBorders>
-              <w:top w:val="nil"/>
-              <w:left w:val="nil"/>
-              <w:bottom w:val="single" w:sz="4" w:space="0" w:color="auto"/>
-              <w:right w:val="single" w:sz="4" w:space="0" w:color="auto"/>
-            </w:tcBorders>
-            <w:shd w:val="clear" w:color="auto" w:fill="auto"/>
-            <w:noWrap/>
-            <w:vAlign w:val="bottom"/>
-            <w:hideMark/>
+            <w:tcW w:w="3260" w:type="dxa"/>
           </w:tcPr>
           <w:p>
             <w:pPr>
-              <w:spacing w:after="0" w:line="240" w:lineRule="auto"/>
-              <w:rPr>
-                <w:rFonts w:ascii="Aptos Narrow" w:eastAsia="Times New Roman" w:hAnsi="Aptos Narrow"/>
-                <w:color w:val="000000"/>
-                <w:lang w:val="en-US" w:eastAsia="es-CO"/>
+              <w:pStyle w:val="Prrafodelista"/>
+              <w:spacing w:after="0"/>
+              <w:ind w:left="0" w:right="87"/>
+              <w:rPr>
+                <w:rFonts w:cs="Calibri"/>
+                <w:b/>
+                <w:bCs/>
+                <w:sz w:val="16"/>
+                <w:szCs w:val="16"/>
+                <w:lang w:val="en-US"/>
               </w:rPr>
             </w:pPr>
             <w:r>
@@ -5360,25 +5432,20 @@
         </w:tc>
         <w:tc>
           <w:tcPr>
-            <w:tcW w:w="1452" w:type="dxa"/>
-            <w:tcBorders>
-              <w:top w:val="nil"/>
-              <w:left w:val="nil"/>
-              <w:bottom w:val="single" w:sz="4" w:space="0" w:color="auto"/>
-              <w:right w:val="single" w:sz="4" w:space="0" w:color="auto"/>
-            </w:tcBorders>
-            <w:shd w:val="clear" w:color="auto" w:fill="auto"/>
-            <w:noWrap/>
-            <w:vAlign w:val="bottom"/>
-            <w:hideMark/>
+            <w:tcW w:w="1985" w:type="dxa"/>
           </w:tcPr>
           <w:p>
             <w:pPr>
-              <w:spacing w:after="0" w:line="240" w:lineRule="auto"/>
-              <w:rPr>
-                <w:rFonts w:ascii="Aptos Narrow" w:eastAsia="Times New Roman" w:hAnsi="Aptos Narrow"/>
-                <w:color w:val="000000"/>
-                <w:lang w:val="en-US" w:eastAsia="es-CO"/>
+              <w:pStyle w:val="Prrafodelista"/>
+              <w:spacing w:after="0"/>
+              <w:ind w:left="0" w:right="87"/>
+              <w:rPr>
+                <w:rFonts w:cs="Calibri"/>
+                <w:b/>
+                <w:bCs/>
+                <w:sz w:val="16"/>
+                <w:szCs w:val="16"/>
+                <w:lang w:val="en-US"/>
               </w:rPr>
             </w:pPr>
             <w:r>
@@ -5431,25 +5498,21 @@
         </w:tc>
         <w:tc>
           <w:tcPr>
-            <w:tcW w:w="1413" w:type="dxa"/>
-            <w:tcBorders>
-              <w:top w:val="nil"/>
-              <w:left w:val="nil"/>
-              <w:bottom w:val="single" w:sz="4" w:space="0" w:color="auto"/>
-              <w:right w:val="single" w:sz="4" w:space="0" w:color="auto"/>
-            </w:tcBorders>
+            <w:tcW w:w="2410" w:type="dxa"/>
             <w:shd w:val="clear" w:color="auto" w:fill="auto"/>
-            <w:noWrap/>
-            <w:vAlign w:val="bottom"/>
-            <w:hideMark/>
           </w:tcPr>
           <w:p>
             <w:pPr>
-              <w:spacing w:after="0" w:line="240" w:lineRule="auto"/>
-              <w:rPr>
-                <w:rFonts w:ascii="Aptos Narrow" w:eastAsia="Times New Roman" w:hAnsi="Aptos Narrow"/>
-                <w:color w:val="000000"/>
-                <w:lang w:val="en-US" w:eastAsia="es-CO"/>
+              <w:pStyle w:val="Prrafodelista"/>
+              <w:spacing w:after="0"/>
+              <w:ind w:left="0" w:right="87"/>
+              <w:rPr>
+                <w:rFonts w:cs="Calibri"/>
+                <w:b/>
+                <w:bCs/>
+                <w:sz w:val="16"/>
+                <w:szCs w:val="16"/>
+                <w:lang w:val="en-US"/>
               </w:rPr>
             </w:pPr>
             <w:r>
@@ -5510,25 +5573,21 @@
         </w:tc>
         <w:tc>
           <w:tcPr>
-            <w:tcW w:w="3133" w:type="dxa"/>
-            <w:tcBorders>
-              <w:top w:val="nil"/>
-              <w:left w:val="nil"/>
-              <w:bottom w:val="single" w:sz="4" w:space="0" w:color="auto"/>
-              <w:right w:val="single" w:sz="4" w:space="0" w:color="auto"/>
-            </w:tcBorders>
+            <w:tcW w:w="1383" w:type="dxa"/>
             <w:shd w:val="clear" w:color="auto" w:fill="auto"/>
-            <w:noWrap/>
-            <w:vAlign w:val="bottom"/>
-            <w:hideMark/>
           </w:tcPr>
           <w:p>
             <w:pPr>
-              <w:spacing w:after="0" w:line="240" w:lineRule="auto"/>
-              <w:rPr>
-                <w:rFonts w:ascii="Aptos Narrow" w:eastAsia="Times New Roman" w:hAnsi="Aptos Narrow"/>
-                <w:color w:val="000000"/>
-                <w:lang w:val="en-US" w:eastAsia="es-CO"/>
+              <w:pStyle w:val="Prrafodelista"/>
+              <w:spacing w:after="0"/>
+              <w:ind w:left="0" w:right="87"/>
+              <w:rPr>
+                <w:rFonts w:cs="Calibri"/>
+                <w:b/>
+                <w:bCs/>
+                <w:sz w:val="16"/>
+                <w:szCs w:val="16"/>
+                <w:lang w:val="en-US"/>
               </w:rPr>
             </w:pPr>
             <w:r>
@@ -5654,30 +5713,24 @@
       </w:tr>
       <w:tr>
         <w:trPr>
-          <w:trHeight w:val="336"/>
+          <w:jc w:val="center"/>
         </w:trPr>
         <w:tc>
           <w:tcPr>
-            <w:tcW w:w="8420" w:type="dxa"/>
+            <w:tcW w:w="10422" w:type="dxa"/>
             <w:gridSpan w:val="5"/>
-            <w:tcBorders>
-              <w:top w:val="single" w:sz="4" w:space="0" w:color="auto"/>
-              <w:left w:val="single" w:sz="4" w:space="0" w:color="auto"/>
-              <w:bottom w:val="single" w:sz="4" w:space="0" w:color="auto"/>
-              <w:right w:val="single" w:sz="4" w:space="0" w:color="auto"/>
-            </w:tcBorders>
             <w:shd w:val="clear" w:color="auto" w:fill="auto"/>
-            <w:noWrap/>
-            <w:vAlign w:val="bottom"/>
-            <w:hideMark/>
           </w:tcPr>
           <w:p>
             <w:pPr>
-              <w:spacing w:after="0" w:line="240" w:lineRule="auto"/>
-              <w:rPr>
-                <w:rFonts w:ascii="Aptos Narrow" w:eastAsia="Times New Roman" w:hAnsi="Aptos Narrow"/>
-                <w:color w:val="000000"/>
-                <w:lang w:eastAsia="es-CO"/>
+              <w:pStyle w:val="Prrafodelista"/>
+              <w:spacing w:after="0"/>
+              <w:ind w:left="0" w:right="87"/>
+              <w:rPr>
+                <w:rFonts w:cs="Calibri"/>
+                <w:sz w:val="16"/>
+                <w:szCs w:val="16"/>
+                <w:lang w:val="en-US"/>
               </w:rPr>
             </w:pPr>
             <w:r>
@@ -7942,7 +7995,10 @@
           <w:lang w:val="en-US"/>
         </w:rPr>
       </w:pPr>
-      <w:r>
+    </w:p>
+    <w:p>
+      <w:pPr>
+        <w:pStyle w:val="Textonotapie"/>
         <w:rPr>
           <w:rFonts w:ascii="Calibri" w:hAnsi="Calibri" w:cs="Calibri"/>
           <w:b/>
@@ -7951,9 +8007,7 @@
           <w:szCs w:val="24"/>
           <w:lang w:val="en-US"/>
         </w:rPr>
-        <w:t xml:space="preserve">{% else </w:t>
-      </w:r>
-      <w:proofErr w:type="gramStart"/>
+      </w:pPr>
       <w:r>
         <w:rPr>
           <w:rFonts w:ascii="Calibri" w:hAnsi="Calibri" w:cs="Calibri"/>
@@ -7963,9 +8017,9 @@
           <w:szCs w:val="24"/>
           <w:lang w:val="en-US"/>
         </w:rPr>
-        <w:t>%}{</w:t>
-      </w:r>
-      <w:proofErr w:type="gramEnd"/>
+        <w:t xml:space="preserve">{% else </w:t>
+      </w:r>
+      <w:proofErr w:type="gramStart"/>
       <w:r>
         <w:rPr>
           <w:rFonts w:ascii="Calibri" w:hAnsi="Calibri" w:cs="Calibri"/>
@@ -7975,9 +8029,9 @@
           <w:szCs w:val="24"/>
           <w:lang w:val="en-US"/>
         </w:rPr>
-        <w:t xml:space="preserve">% if </w:t>
-      </w:r>
-      <w:proofErr w:type="spellStart"/>
+        <w:t>%}{</w:t>
+      </w:r>
+      <w:proofErr w:type="gramEnd"/>
       <w:r>
         <w:rPr>
           <w:rFonts w:ascii="Calibri" w:hAnsi="Calibri" w:cs="Calibri"/>
@@ -7987,9 +8041,9 @@
           <w:szCs w:val="24"/>
           <w:lang w:val="en-US"/>
         </w:rPr>
-        <w:t>loop.index</w:t>
-      </w:r>
-      <w:proofErr w:type="spellEnd"/>
+        <w:t xml:space="preserve">% if </w:t>
+      </w:r>
+      <w:proofErr w:type="spellStart"/>
       <w:r>
         <w:rPr>
           <w:rFonts w:ascii="Calibri" w:hAnsi="Calibri" w:cs="Calibri"/>
@@ -7999,9 +8053,9 @@
           <w:szCs w:val="24"/>
           <w:lang w:val="en-US"/>
         </w:rPr>
-        <w:t xml:space="preserve"> == 2 %}</w:t>
-      </w:r>
-      <w:proofErr w:type="spellStart"/>
+        <w:t>loop.index</w:t>
+      </w:r>
+      <w:proofErr w:type="spellEnd"/>
       <w:r>
         <w:rPr>
           <w:rFonts w:ascii="Calibri" w:hAnsi="Calibri" w:cs="Calibri"/>
@@ -8011,9 +8065,9 @@
           <w:szCs w:val="24"/>
           <w:lang w:val="en-US"/>
         </w:rPr>
-        <w:t>Dependientes</w:t>
-      </w:r>
-      <w:proofErr w:type="spellEnd"/>
+        <w:t xml:space="preserve"> == 2 %}</w:t>
+      </w:r>
+      <w:proofErr w:type="spellStart"/>
       <w:r>
         <w:rPr>
           <w:rFonts w:ascii="Calibri" w:hAnsi="Calibri" w:cs="Calibri"/>
@@ -8023,9 +8077,9 @@
           <w:szCs w:val="24"/>
           <w:lang w:val="en-US"/>
         </w:rPr>
-        <w:t xml:space="preserve">{% </w:t>
-      </w:r>
-      <w:proofErr w:type="gramStart"/>
+        <w:t>Dependientes</w:t>
+      </w:r>
+      <w:proofErr w:type="spellEnd"/>
       <w:r>
         <w:rPr>
           <w:rFonts w:ascii="Calibri" w:hAnsi="Calibri" w:cs="Calibri"/>
@@ -8035,9 +8089,34 @@
           <w:szCs w:val="24"/>
           <w:lang w:val="en-US"/>
         </w:rPr>
+        <w:t xml:space="preserve">{% </w:t>
+      </w:r>
+      <w:proofErr w:type="gramStart"/>
+      <w:r>
+        <w:rPr>
+          <w:rFonts w:ascii="Calibri" w:hAnsi="Calibri" w:cs="Calibri"/>
+          <w:b/>
+          <w:bCs/>
+          <w:sz w:val="24"/>
+          <w:szCs w:val="24"/>
+          <w:lang w:val="en-US"/>
+        </w:rPr>
         <w:t>endif %}</w:t>
       </w:r>
       <w:proofErr w:type="gramEnd"/>
+    </w:p>
+    <w:p>
+      <w:pPr>
+        <w:pStyle w:val="Textonotapie"/>
+        <w:rPr>
+          <w:rFonts w:ascii="Calibri" w:hAnsi="Calibri" w:cs="Calibri"/>
+          <w:b/>
+          <w:bCs/>
+          <w:sz w:val="24"/>
+          <w:szCs w:val="24"/>
+          <w:lang w:val="en-US"/>
+        </w:rPr>
+      </w:pPr>
     </w:p>
     <w:tbl>
       <w:tblPr>
@@ -11644,6 +11723,7 @@
           <w:rFonts w:ascii="Calibri" w:eastAsia="Calibri" w:hAnsi="Calibri" w:cs="Calibri"/>
           <w:sz w:val="22"/>
           <w:szCs w:val="22"/>
+          <w:lang w:val="en-US"/>
         </w:rPr>
       </w:pPr>
       <w:r>
@@ -11651,8 +11731,9 @@
           <w:rFonts w:ascii="Calibri" w:eastAsia="Calibri" w:hAnsi="Calibri" w:cs="Calibri"/>
           <w:sz w:val="22"/>
           <w:szCs w:val="22"/>
-        </w:rPr>
-        <w:t xml:space="preserve">{% </w:t>
+          <w:lang w:val="en-US"/>
+        </w:rPr>
+        <w:t xml:space="preserve">{% if </w:t>
       </w:r>
       <w:proofErr w:type="spellStart"/>
       <w:r>
@@ -11660,8 +11741,9 @@
           <w:rFonts w:ascii="Calibri" w:eastAsia="Calibri" w:hAnsi="Calibri" w:cs="Calibri"/>
           <w:sz w:val="22"/>
           <w:szCs w:val="22"/>
-        </w:rPr>
-        <w:t>if</w:t>
+          <w:lang w:val="en-US"/>
+        </w:rPr>
+        <w:t>marital_status_raw</w:t>
       </w:r>
       <w:proofErr w:type="spellEnd"/>
       <w:r>
@@ -11669,8 +11751,9 @@
           <w:rFonts w:ascii="Calibri" w:eastAsia="Calibri" w:hAnsi="Calibri" w:cs="Calibri"/>
           <w:sz w:val="22"/>
           <w:szCs w:val="22"/>
-        </w:rPr>
-        <w:t xml:space="preserve"> </w:t>
+          <w:lang w:val="en-US"/>
+        </w:rPr>
+        <w:t xml:space="preserve"> == '</w:t>
       </w:r>
       <w:proofErr w:type="spellStart"/>
       <w:r>
@@ -11678,54 +11761,22 @@
           <w:rFonts w:ascii="Calibri" w:eastAsia="Calibri" w:hAnsi="Calibri" w:cs="Calibri"/>
           <w:sz w:val="22"/>
           <w:szCs w:val="22"/>
-        </w:rPr>
-        <w:t>marital_</w:t>
-      </w:r>
+          <w:lang w:val="en-US"/>
+        </w:rPr>
+        <w:t>not_applicable</w:t>
+      </w:r>
+      <w:proofErr w:type="spellEnd"/>
       <w:proofErr w:type="gramStart"/>
       <w:r>
         <w:rPr>
           <w:rFonts w:ascii="Calibri" w:eastAsia="Calibri" w:hAnsi="Calibri" w:cs="Calibri"/>
           <w:sz w:val="22"/>
           <w:szCs w:val="22"/>
-        </w:rPr>
-        <w:t>status</w:t>
+          <w:lang w:val="en-US"/>
+        </w:rPr>
+        <w:t>' %}</w:t>
       </w:r>
       <w:proofErr w:type="gramEnd"/>
-      <w:r>
-        <w:rPr>
-          <w:rFonts w:ascii="Calibri" w:eastAsia="Calibri" w:hAnsi="Calibri" w:cs="Calibri"/>
-          <w:sz w:val="22"/>
-          <w:szCs w:val="22"/>
-        </w:rPr>
-        <w:t>_raw</w:t>
-      </w:r>
-      <w:proofErr w:type="spellEnd"/>
-      <w:r>
-        <w:rPr>
-          <w:rFonts w:ascii="Calibri" w:eastAsia="Calibri" w:hAnsi="Calibri" w:cs="Calibri"/>
-          <w:sz w:val="22"/>
-          <w:szCs w:val="22"/>
-        </w:rPr>
-        <w:t xml:space="preserve"> == '</w:t>
-      </w:r>
-      <w:proofErr w:type="spellStart"/>
-      <w:r>
-        <w:rPr>
-          <w:rFonts w:ascii="Calibri" w:eastAsia="Calibri" w:hAnsi="Calibri" w:cs="Calibri"/>
-          <w:sz w:val="22"/>
-          <w:szCs w:val="22"/>
-        </w:rPr>
-        <w:t>not_applicable</w:t>
-      </w:r>
-      <w:proofErr w:type="spellEnd"/>
-      <w:r>
-        <w:rPr>
-          <w:rFonts w:ascii="Calibri" w:eastAsia="Calibri" w:hAnsi="Calibri" w:cs="Calibri"/>
-          <w:sz w:val="22"/>
-          <w:szCs w:val="22"/>
-        </w:rPr>
-        <w:t>' %}</w:t>
-      </w:r>
     </w:p>
     <w:p>
       <w:pPr>
@@ -12696,7 +12747,6 @@
         </w:rPr>
         <w:t xml:space="preserve">ausencia de registros morosos o sanciones derivadas de incumplimientos </w:t>
       </w:r>
-      <w:proofErr w:type="gramStart"/>
       <w:r>
         <w:rPr>
           <w:rFonts w:eastAsia="Times New Roman" w:cs="Calibri"/>
@@ -12724,9 +12774,8 @@
           <w:szCs w:val="24"/>
           <w:lang w:eastAsia="es-CO"/>
         </w:rPr>
-        <w:t>{</w:t>
-      </w:r>
-      <w:proofErr w:type="gramEnd"/>
+        <w:t xml:space="preserve"> {</w:t>
+      </w:r>
       <w:r>
         <w:rPr>
           <w:rFonts w:eastAsia="Times New Roman" w:cs="Calibri"/>
@@ -12792,6 +12841,51 @@
           <w:lang w:val="en-US" w:eastAsia="es-CO"/>
         </w:rPr>
       </w:pPr>
+    </w:p>
+    <w:p>
+      <w:pPr>
+        <w:spacing w:before="100" w:beforeAutospacing="1" w:after="100" w:afterAutospacing="1" w:line="240" w:lineRule="auto"/>
+        <w:jc w:val="center"/>
+        <w:rPr>
+          <w:rFonts w:eastAsia="Times New Roman" w:cs="Calibri"/>
+          <w:sz w:val="24"/>
+          <w:szCs w:val="24"/>
+          <w:lang w:val="en-US" w:eastAsia="es-CO"/>
+        </w:rPr>
+      </w:pPr>
+      <w:r>
+        <w:rPr>
+          <w:rFonts w:eastAsia="Times New Roman" w:cs="Calibri"/>
+          <w:sz w:val="24"/>
+          <w:szCs w:val="24"/>
+          <w:lang w:val="en-US" w:eastAsia="es-CO"/>
+        </w:rPr>
+        <w:t>-----------------------------------------------------------------------------</w:t>
+      </w:r>
+    </w:p>
+    <w:p>
+      <w:pPr>
+        <w:spacing w:before="100" w:beforeAutospacing="1" w:after="100" w:afterAutospacing="1" w:line="240" w:lineRule="auto"/>
+        <w:jc w:val="both"/>
+        <w:rPr>
+          <w:rFonts w:eastAsia="Times New Roman" w:cs="Calibri"/>
+          <w:sz w:val="24"/>
+          <w:szCs w:val="24"/>
+          <w:lang w:val="en-US" w:eastAsia="es-CO"/>
+        </w:rPr>
+      </w:pPr>
+    </w:p>
+    <w:p>
+      <w:pPr>
+        <w:spacing w:before="100" w:beforeAutospacing="1" w:after="100" w:afterAutospacing="1" w:line="240" w:lineRule="auto"/>
+        <w:jc w:val="both"/>
+        <w:rPr>
+          <w:rFonts w:eastAsia="Times New Roman" w:cs="Calibri"/>
+          <w:sz w:val="24"/>
+          <w:szCs w:val="24"/>
+          <w:lang w:val="en-US" w:eastAsia="es-CO"/>
+        </w:rPr>
+      </w:pPr>
       <w:r>
         <w:rPr>
           <w:rFonts w:eastAsia="Times New Roman" w:cs="Calibri"/>
@@ -12850,8 +12944,20 @@
           <w:szCs w:val="24"/>
           <w:lang w:val="en-US" w:eastAsia="es-CO"/>
         </w:rPr>
-        <w:t xml:space="preserve">: {{ signature }}{% </w:t>
-      </w:r>
+        <w:t>:</w:t>
+      </w:r>
+    </w:p>
+    <w:p>
+      <w:pPr>
+        <w:spacing w:before="100" w:beforeAutospacing="1" w:after="100" w:afterAutospacing="1" w:line="240" w:lineRule="auto"/>
+        <w:jc w:val="both"/>
+        <w:rPr>
+          <w:rFonts w:eastAsia="Times New Roman" w:cs="Calibri"/>
+          <w:sz w:val="24"/>
+          <w:szCs w:val="24"/>
+          <w:lang w:val="en-US" w:eastAsia="es-CO"/>
+        </w:rPr>
+      </w:pPr>
       <w:proofErr w:type="gramStart"/>
       <w:r>
         <w:rPr>
@@ -12860,16 +12966,503 @@
           <w:szCs w:val="24"/>
           <w:lang w:val="en-US" w:eastAsia="es-CO"/>
         </w:rPr>
-        <w:t>endif %}</w:t>
+        <w:t>{{ signature</w:t>
+      </w:r>
+      <w:proofErr w:type="gramEnd"/>
+      <w:r>
+        <w:rPr>
+          <w:rFonts w:eastAsia="Times New Roman" w:cs="Calibri"/>
+          <w:sz w:val="24"/>
+          <w:szCs w:val="24"/>
+          <w:lang w:val="en-US" w:eastAsia="es-CO"/>
+        </w:rPr>
+        <w:t xml:space="preserve"> }}</w:t>
+      </w:r>
+    </w:p>
+    <w:p>
+      <w:pPr>
+        <w:spacing w:before="100" w:beforeAutospacing="1" w:after="100" w:afterAutospacing="1" w:line="240" w:lineRule="auto"/>
+        <w:jc w:val="both"/>
+        <w:rPr>
+          <w:rFonts w:eastAsia="Times New Roman" w:cs="Calibri"/>
+          <w:sz w:val="24"/>
+          <w:szCs w:val="24"/>
+          <w:lang w:val="en-US" w:eastAsia="es-CO"/>
+        </w:rPr>
+      </w:pPr>
+      <w:r>
+        <w:rPr>
+          <w:rFonts w:eastAsia="Times New Roman" w:cs="Calibri"/>
+          <w:sz w:val="24"/>
+          <w:szCs w:val="24"/>
+          <w:lang w:val="en-US" w:eastAsia="es-CO"/>
+        </w:rPr>
+        <w:t>{% endif %}</w:t>
+      </w:r>
+    </w:p>
+    <w:p>
+      <w:pPr>
+        <w:spacing w:before="100" w:beforeAutospacing="1" w:after="100" w:afterAutospacing="1" w:line="240" w:lineRule="auto"/>
+        <w:jc w:val="both"/>
+        <w:rPr>
+          <w:rFonts w:eastAsia="Times New Roman" w:cs="Calibri"/>
+          <w:sz w:val="24"/>
+          <w:szCs w:val="24"/>
+          <w:lang w:val="en-US" w:eastAsia="es-CO"/>
+        </w:rPr>
+      </w:pPr>
+    </w:p>
+    <w:p>
+      <w:pPr>
+        <w:spacing w:before="100" w:beforeAutospacing="1" w:after="100" w:afterAutospacing="1" w:line="240" w:lineRule="auto"/>
+        <w:jc w:val="both"/>
+        <w:rPr>
+          <w:rFonts w:eastAsia="Times New Roman" w:cs="Calibri"/>
+          <w:sz w:val="24"/>
+          <w:szCs w:val="24"/>
+          <w:lang w:val="en-US" w:eastAsia="es-CO"/>
+        </w:rPr>
+      </w:pPr>
+      <w:r>
+        <w:rPr>
+          <w:rFonts w:eastAsia="Times New Roman" w:cs="Calibri"/>
+          <w:sz w:val="24"/>
+          <w:szCs w:val="24"/>
+          <w:lang w:val="en-US" w:eastAsia="es-CO"/>
+        </w:rPr>
+        <w:t xml:space="preserve">{% if </w:t>
+      </w:r>
+      <w:proofErr w:type="spellStart"/>
+      <w:r>
+        <w:rPr>
+          <w:rFonts w:eastAsia="Times New Roman" w:cs="Calibri"/>
+          <w:sz w:val="24"/>
+          <w:szCs w:val="24"/>
+          <w:lang w:val="en-US" w:eastAsia="es-CO"/>
+        </w:rPr>
+        <w:t>cedulaFront</w:t>
+      </w:r>
+      <w:proofErr w:type="spellEnd"/>
+      <w:r>
+        <w:rPr>
+          <w:rFonts w:eastAsia="Times New Roman" w:cs="Calibri"/>
+          <w:sz w:val="24"/>
+          <w:szCs w:val="24"/>
+          <w:lang w:val="en-US" w:eastAsia="es-CO"/>
+        </w:rPr>
+        <w:t xml:space="preserve"> </w:t>
+      </w:r>
+      <w:proofErr w:type="gramStart"/>
+      <w:r>
+        <w:rPr>
+          <w:rFonts w:eastAsia="Times New Roman" w:cs="Calibri"/>
+          <w:sz w:val="24"/>
+          <w:szCs w:val="24"/>
+          <w:lang w:val="en-US" w:eastAsia="es-CO"/>
+        </w:rPr>
+        <w:t>%}Cédula</w:t>
+      </w:r>
+      <w:proofErr w:type="gramEnd"/>
+      <w:r>
+        <w:rPr>
+          <w:rFonts w:eastAsia="Times New Roman" w:cs="Calibri"/>
+          <w:sz w:val="24"/>
+          <w:szCs w:val="24"/>
+          <w:lang w:val="en-US" w:eastAsia="es-CO"/>
+        </w:rPr>
+        <w:t xml:space="preserve"> frontal:</w:t>
+      </w:r>
+    </w:p>
+    <w:p>
+      <w:pPr>
+        <w:spacing w:before="100" w:beforeAutospacing="1" w:after="100" w:afterAutospacing="1" w:line="240" w:lineRule="auto"/>
+        <w:jc w:val="both"/>
+        <w:rPr>
+          <w:rFonts w:eastAsia="Times New Roman" w:cs="Calibri"/>
+          <w:sz w:val="24"/>
+          <w:szCs w:val="24"/>
+          <w:lang w:val="en-US" w:eastAsia="es-CO"/>
+        </w:rPr>
+      </w:pPr>
+      <w:proofErr w:type="gramStart"/>
+      <w:r>
+        <w:rPr>
+          <w:rFonts w:eastAsia="Times New Roman" w:cs="Calibri"/>
+          <w:sz w:val="24"/>
+          <w:szCs w:val="24"/>
+          <w:lang w:val="en-US" w:eastAsia="es-CO"/>
+        </w:rPr>
+        <w:t xml:space="preserve">{{ </w:t>
+      </w:r>
+      <w:proofErr w:type="spellStart"/>
+      <w:r>
+        <w:rPr>
+          <w:rFonts w:eastAsia="Times New Roman" w:cs="Calibri"/>
+          <w:sz w:val="24"/>
+          <w:szCs w:val="24"/>
+          <w:lang w:val="en-US" w:eastAsia="es-CO"/>
+        </w:rPr>
+        <w:t>cedulaFront</w:t>
+      </w:r>
+      <w:proofErr w:type="spellEnd"/>
+      <w:proofErr w:type="gramEnd"/>
+      <w:r>
+        <w:rPr>
+          <w:rFonts w:eastAsia="Times New Roman" w:cs="Calibri"/>
+          <w:sz w:val="24"/>
+          <w:szCs w:val="24"/>
+          <w:lang w:val="en-US" w:eastAsia="es-CO"/>
+        </w:rPr>
+        <w:t xml:space="preserve"> }}</w:t>
+      </w:r>
+    </w:p>
+    <w:p>
+      <w:pPr>
+        <w:spacing w:before="100" w:beforeAutospacing="1" w:after="100" w:afterAutospacing="1" w:line="240" w:lineRule="auto"/>
+        <w:jc w:val="both"/>
+        <w:rPr>
+          <w:rFonts w:eastAsia="Times New Roman" w:cs="Calibri"/>
+          <w:sz w:val="24"/>
+          <w:szCs w:val="24"/>
+          <w:lang w:val="en-US" w:eastAsia="es-CO"/>
+        </w:rPr>
+      </w:pPr>
+      <w:r>
+        <w:rPr>
+          <w:rFonts w:eastAsia="Times New Roman" w:cs="Calibri"/>
+          <w:sz w:val="24"/>
+          <w:szCs w:val="24"/>
+          <w:lang w:val="en-US" w:eastAsia="es-CO"/>
+        </w:rPr>
+        <w:t>{% endif %}</w:t>
+      </w:r>
+    </w:p>
+    <w:p>
+      <w:pPr>
+        <w:spacing w:before="100" w:beforeAutospacing="1" w:after="100" w:afterAutospacing="1" w:line="240" w:lineRule="auto"/>
+        <w:jc w:val="both"/>
+        <w:rPr>
+          <w:rFonts w:eastAsia="Times New Roman" w:cs="Calibri"/>
+          <w:sz w:val="24"/>
+          <w:szCs w:val="24"/>
+          <w:lang w:val="en-US" w:eastAsia="es-CO"/>
+        </w:rPr>
+      </w:pPr>
+    </w:p>
+    <w:p>
+      <w:pPr>
+        <w:spacing w:before="100" w:beforeAutospacing="1" w:after="100" w:afterAutospacing="1" w:line="240" w:lineRule="auto"/>
+        <w:jc w:val="both"/>
+        <w:rPr>
+          <w:rFonts w:eastAsia="Times New Roman" w:cs="Calibri"/>
+          <w:sz w:val="24"/>
+          <w:szCs w:val="24"/>
+          <w:lang w:val="en-US" w:eastAsia="es-CO"/>
+        </w:rPr>
+      </w:pPr>
+      <w:r>
+        <w:rPr>
+          <w:rFonts w:eastAsia="Times New Roman" w:cs="Calibri"/>
+          <w:sz w:val="24"/>
+          <w:szCs w:val="24"/>
+          <w:lang w:val="en-US" w:eastAsia="es-CO"/>
+        </w:rPr>
+        <w:t xml:space="preserve">{% if </w:t>
+      </w:r>
+      <w:proofErr w:type="spellStart"/>
+      <w:r>
+        <w:rPr>
+          <w:rFonts w:eastAsia="Times New Roman" w:cs="Calibri"/>
+          <w:sz w:val="24"/>
+          <w:szCs w:val="24"/>
+          <w:lang w:val="en-US" w:eastAsia="es-CO"/>
+        </w:rPr>
+        <w:t>cedulaBack</w:t>
+      </w:r>
+      <w:proofErr w:type="spellEnd"/>
+      <w:r>
+        <w:rPr>
+          <w:rFonts w:eastAsia="Times New Roman" w:cs="Calibri"/>
+          <w:sz w:val="24"/>
+          <w:szCs w:val="24"/>
+          <w:lang w:val="en-US" w:eastAsia="es-CO"/>
+        </w:rPr>
+        <w:t xml:space="preserve"> </w:t>
+      </w:r>
+      <w:proofErr w:type="gramStart"/>
+      <w:r>
+        <w:rPr>
+          <w:rFonts w:eastAsia="Times New Roman" w:cs="Calibri"/>
+          <w:sz w:val="24"/>
+          <w:szCs w:val="24"/>
+          <w:lang w:val="en-US" w:eastAsia="es-CO"/>
+        </w:rPr>
+        <w:t>%}Cédula</w:t>
+      </w:r>
+      <w:proofErr w:type="gramEnd"/>
+      <w:r>
+        <w:rPr>
+          <w:rFonts w:eastAsia="Times New Roman" w:cs="Calibri"/>
+          <w:sz w:val="24"/>
+          <w:szCs w:val="24"/>
+          <w:lang w:val="en-US" w:eastAsia="es-CO"/>
+        </w:rPr>
+        <w:t xml:space="preserve"> reverso:</w:t>
+      </w:r>
+    </w:p>
+    <w:p>
+      <w:pPr>
+        <w:spacing w:before="100" w:beforeAutospacing="1" w:after="100" w:afterAutospacing="1" w:line="240" w:lineRule="auto"/>
+        <w:jc w:val="both"/>
+        <w:rPr>
+          <w:rFonts w:eastAsia="Times New Roman" w:cs="Calibri"/>
+          <w:sz w:val="24"/>
+          <w:szCs w:val="24"/>
+          <w:lang w:val="en-US" w:eastAsia="es-CO"/>
+        </w:rPr>
+      </w:pPr>
+      <w:proofErr w:type="gramStart"/>
+      <w:r>
+        <w:rPr>
+          <w:rFonts w:eastAsia="Times New Roman" w:cs="Calibri"/>
+          <w:sz w:val="24"/>
+          <w:szCs w:val="24"/>
+          <w:lang w:val="en-US" w:eastAsia="es-CO"/>
+        </w:rPr>
+        <w:t xml:space="preserve">{{ </w:t>
+      </w:r>
+      <w:proofErr w:type="spellStart"/>
+      <w:r>
+        <w:rPr>
+          <w:rFonts w:eastAsia="Times New Roman" w:cs="Calibri"/>
+          <w:sz w:val="24"/>
+          <w:szCs w:val="24"/>
+          <w:lang w:val="en-US" w:eastAsia="es-CO"/>
+        </w:rPr>
+        <w:t>cedulaBack</w:t>
+      </w:r>
+      <w:proofErr w:type="spellEnd"/>
+      <w:proofErr w:type="gramEnd"/>
+      <w:r>
+        <w:rPr>
+          <w:rFonts w:eastAsia="Times New Roman" w:cs="Calibri"/>
+          <w:sz w:val="24"/>
+          <w:szCs w:val="24"/>
+          <w:lang w:val="en-US" w:eastAsia="es-CO"/>
+        </w:rPr>
+        <w:t xml:space="preserve"> }}</w:t>
+      </w:r>
+    </w:p>
+    <w:p>
+      <w:pPr>
+        <w:spacing w:before="100" w:beforeAutospacing="1" w:after="100" w:afterAutospacing="1" w:line="240" w:lineRule="auto"/>
+        <w:jc w:val="both"/>
+        <w:rPr>
+          <w:rFonts w:eastAsia="Times New Roman" w:cs="Calibri"/>
+          <w:sz w:val="24"/>
+          <w:szCs w:val="24"/>
+          <w:lang w:val="en-US" w:eastAsia="es-CO"/>
+        </w:rPr>
+      </w:pPr>
+      <w:r>
+        <w:rPr>
+          <w:rFonts w:eastAsia="Times New Roman" w:cs="Calibri"/>
+          <w:sz w:val="24"/>
+          <w:szCs w:val="24"/>
+          <w:lang w:val="en-US" w:eastAsia="es-CO"/>
+        </w:rPr>
+        <w:t>{% endif %}</w:t>
+      </w:r>
+    </w:p>
+    <w:p>
+      <w:pPr>
+        <w:spacing w:before="100" w:beforeAutospacing="1" w:after="100" w:afterAutospacing="1" w:line="240" w:lineRule="auto"/>
+        <w:jc w:val="both"/>
+        <w:rPr>
+          <w:rFonts w:eastAsia="Times New Roman" w:cs="Calibri"/>
+          <w:sz w:val="24"/>
+          <w:szCs w:val="24"/>
+          <w:lang w:val="en-US" w:eastAsia="es-CO"/>
+        </w:rPr>
+      </w:pPr>
+    </w:p>
+    <w:p>
+      <w:pPr>
+        <w:spacing w:before="100" w:beforeAutospacing="1" w:after="100" w:afterAutospacing="1" w:line="240" w:lineRule="auto"/>
+        <w:jc w:val="both"/>
+        <w:rPr>
+          <w:rFonts w:eastAsia="Times New Roman" w:cs="Calibri"/>
+          <w:sz w:val="24"/>
+          <w:szCs w:val="24"/>
+          <w:lang w:val="en-US" w:eastAsia="es-CO"/>
+        </w:rPr>
+      </w:pPr>
+    </w:p>
+    <w:p>
+      <w:pPr>
+        <w:spacing w:before="100" w:beforeAutospacing="1" w:after="100" w:afterAutospacing="1" w:line="240" w:lineRule="auto"/>
+        <w:jc w:val="both"/>
+        <w:rPr>
+          <w:rFonts w:eastAsia="Times New Roman" w:cs="Calibri"/>
+          <w:sz w:val="24"/>
+          <w:szCs w:val="24"/>
+          <w:lang w:val="en-US" w:eastAsia="es-CO"/>
+        </w:rPr>
+      </w:pPr>
+    </w:p>
+    <w:p>
+      <w:pPr>
+        <w:spacing w:before="100" w:beforeAutospacing="1" w:after="100" w:afterAutospacing="1" w:line="240" w:lineRule="auto"/>
+        <w:jc w:val="both"/>
+        <w:rPr>
+          <w:rFonts w:eastAsia="Times New Roman" w:cs="Calibri"/>
+          <w:sz w:val="24"/>
+          <w:szCs w:val="24"/>
+          <w:lang w:val="en-US" w:eastAsia="es-CO"/>
+        </w:rPr>
+      </w:pPr>
+    </w:p>
+    <w:p>
+      <w:pPr>
+        <w:spacing w:before="100" w:beforeAutospacing="1" w:after="100" w:afterAutospacing="1" w:line="240" w:lineRule="auto"/>
+        <w:jc w:val="both"/>
+        <w:rPr>
+          <w:rFonts w:eastAsia="Times New Roman" w:cs="Calibri"/>
+          <w:sz w:val="24"/>
+          <w:szCs w:val="24"/>
+          <w:lang w:val="en-US" w:eastAsia="es-CO"/>
+        </w:rPr>
+      </w:pPr>
+    </w:p>
+    <w:p>
+      <w:pPr>
+        <w:spacing w:before="100" w:beforeAutospacing="1" w:after="100" w:afterAutospacing="1" w:line="240" w:lineRule="auto"/>
+        <w:jc w:val="both"/>
+        <w:rPr>
+          <w:rFonts w:eastAsia="Times New Roman" w:cs="Calibri"/>
+          <w:sz w:val="24"/>
+          <w:szCs w:val="24"/>
+          <w:lang w:val="en-US" w:eastAsia="es-CO"/>
+        </w:rPr>
+      </w:pPr>
+    </w:p>
+    <w:p>
+      <w:pPr>
+        <w:spacing w:before="100" w:beforeAutospacing="1" w:after="100" w:afterAutospacing="1" w:line="240" w:lineRule="auto"/>
+        <w:jc w:val="both"/>
+        <w:rPr>
+          <w:rFonts w:eastAsia="Times New Roman" w:cs="Calibri"/>
+          <w:sz w:val="24"/>
+          <w:szCs w:val="24"/>
+          <w:lang w:val="en-US" w:eastAsia="es-CO"/>
+        </w:rPr>
+      </w:pPr>
+    </w:p>
+    <w:p>
+      <w:pPr>
+        <w:spacing w:before="100" w:beforeAutospacing="1" w:after="100" w:afterAutospacing="1" w:line="240" w:lineRule="auto"/>
+        <w:jc w:val="both"/>
+        <w:rPr>
+          <w:rFonts w:eastAsia="Times New Roman" w:cs="Calibri"/>
+          <w:sz w:val="24"/>
+          <w:szCs w:val="24"/>
+          <w:lang w:val="en-US" w:eastAsia="es-CO"/>
+        </w:rPr>
+      </w:pPr>
+    </w:p>
+    <w:p>
+      <w:pPr>
+        <w:spacing w:before="100" w:beforeAutospacing="1" w:after="100" w:afterAutospacing="1" w:line="240" w:lineRule="auto"/>
+        <w:jc w:val="center"/>
+        <w:rPr>
+          <w:rFonts w:eastAsia="Times New Roman" w:cs="Calibri"/>
+          <w:sz w:val="24"/>
+          <w:szCs w:val="24"/>
+          <w:lang w:val="en-US" w:eastAsia="es-CO"/>
+        </w:rPr>
+      </w:pPr>
+      <w:r>
+        <w:rPr>
+          <w:rFonts w:eastAsia="Times New Roman" w:cs="Calibri"/>
+          <w:sz w:val="24"/>
+          <w:szCs w:val="24"/>
+          <w:lang w:val="en-US" w:eastAsia="es-CO"/>
+        </w:rPr>
+        <w:t>--------------------</w:t>
+      </w:r>
+      <w:r>
+        <w:rPr>
+          <w:rFonts w:eastAsia="Times New Roman" w:cs="Calibri"/>
+          <w:sz w:val="24"/>
+          <w:szCs w:val="24"/>
+          <w:lang w:val="en-US" w:eastAsia="es-CO"/>
+        </w:rPr>
+        <w:t>DOCUMENTOS DEMOSTRATIVOS</w:t>
+      </w:r>
+      <w:r>
+        <w:rPr>
+          <w:rFonts w:eastAsia="Times New Roman" w:cs="Calibri"/>
+          <w:sz w:val="24"/>
+          <w:szCs w:val="24"/>
+          <w:lang w:val="en-US" w:eastAsia="es-CO"/>
+        </w:rPr>
+        <w:t>--------------------</w:t>
+      </w:r>
+    </w:p>
+    <w:p>
+      <w:pPr>
+        <w:spacing w:before="100" w:beforeAutospacing="1" w:after="100" w:afterAutospacing="1" w:line="240" w:lineRule="auto"/>
+        <w:rPr>
+          <w:rFonts w:eastAsia="Times New Roman" w:cs="Calibri"/>
+          <w:sz w:val="24"/>
+          <w:szCs w:val="24"/>
+          <w:lang w:val="en-US" w:eastAsia="es-CO"/>
+        </w:rPr>
+      </w:pPr>
+      <w:r>
+        <w:rPr>
+          <w:rFonts w:eastAsia="Times New Roman" w:cs="Calibri"/>
+          <w:sz w:val="24"/>
+          <w:szCs w:val="24"/>
+          <w:lang w:val="en-US" w:eastAsia="es-CO"/>
+        </w:rPr>
+        <w:t xml:space="preserve">{% for image in </w:t>
+      </w:r>
+      <w:proofErr w:type="spellStart"/>
+      <w:proofErr w:type="gramStart"/>
+      <w:r>
+        <w:rPr>
+          <w:rFonts w:eastAsia="Times New Roman" w:cs="Calibri"/>
+          <w:sz w:val="24"/>
+          <w:szCs w:val="24"/>
+          <w:lang w:val="en-US" w:eastAsia="es-CO"/>
+        </w:rPr>
+        <w:t>supportDocs</w:t>
+      </w:r>
+      <w:proofErr w:type="spellEnd"/>
+      <w:r>
+        <w:rPr>
+          <w:rFonts w:eastAsia="Times New Roman" w:cs="Calibri"/>
+          <w:sz w:val="24"/>
+          <w:szCs w:val="24"/>
+          <w:lang w:val="en-US" w:eastAsia="es-CO"/>
+        </w:rPr>
+        <w:t xml:space="preserve"> %}</w:t>
       </w:r>
       <w:proofErr w:type="gramEnd"/>
     </w:p>
     <w:p>
       <w:pPr>
+        <w:pStyle w:val="Prrafodelista"/>
+        <w:numPr>
+          <w:ilvl w:val="0"/>
+          <w:numId w:val="4"/>
+        </w:numPr>
         <w:spacing w:before="100" w:beforeAutospacing="1" w:after="100" w:afterAutospacing="1" w:line="240" w:lineRule="auto"/>
-        <w:jc w:val="both"/>
         <w:rPr>
           <w:rFonts w:eastAsia="Times New Roman" w:cs="Calibri"/>
+          <w:b/>
+          <w:bCs/>
           <w:sz w:val="24"/>
           <w:szCs w:val="24"/>
           <w:lang w:val="en-US" w:eastAsia="es-CO"/>
@@ -12878,88 +13471,45 @@
       <w:r>
         <w:rPr>
           <w:rFonts w:eastAsia="Times New Roman" w:cs="Calibri"/>
+          <w:b/>
+          <w:bCs/>
           <w:sz w:val="24"/>
           <w:szCs w:val="24"/>
           <w:lang w:val="en-US" w:eastAsia="es-CO"/>
         </w:rPr>
-        <w:t xml:space="preserve">{% if </w:t>
+        <w:t>{{</w:t>
       </w:r>
       <w:proofErr w:type="spellStart"/>
+      <w:proofErr w:type="gramStart"/>
       <w:r>
         <w:rPr>
           <w:rFonts w:eastAsia="Times New Roman" w:cs="Calibri"/>
+          <w:b/>
+          <w:bCs/>
           <w:sz w:val="24"/>
           <w:szCs w:val="24"/>
           <w:lang w:val="en-US" w:eastAsia="es-CO"/>
         </w:rPr>
-        <w:t>cedulaFront</w:t>
+        <w:t>image.description</w:t>
       </w:r>
       <w:proofErr w:type="spellEnd"/>
+      <w:proofErr w:type="gramEnd"/>
       <w:r>
         <w:rPr>
           <w:rFonts w:eastAsia="Times New Roman" w:cs="Calibri"/>
+          <w:b/>
+          <w:bCs/>
           <w:sz w:val="24"/>
           <w:szCs w:val="24"/>
           <w:lang w:val="en-US" w:eastAsia="es-CO"/>
         </w:rPr>
-        <w:t xml:space="preserve"> </w:t>
-      </w:r>
-      <w:proofErr w:type="gramStart"/>
-      <w:r>
-        <w:rPr>
-          <w:rFonts w:eastAsia="Times New Roman" w:cs="Calibri"/>
-          <w:sz w:val="24"/>
-          <w:szCs w:val="24"/>
-          <w:lang w:val="en-US" w:eastAsia="es-CO"/>
-        </w:rPr>
-        <w:t>%}Cédula</w:t>
-      </w:r>
-      <w:proofErr w:type="gramEnd"/>
-      <w:r>
-        <w:rPr>
-          <w:rFonts w:eastAsia="Times New Roman" w:cs="Calibri"/>
-          <w:sz w:val="24"/>
-          <w:szCs w:val="24"/>
-          <w:lang w:val="en-US" w:eastAsia="es-CO"/>
-        </w:rPr>
-        <w:t xml:space="preserve"> frontal: {{ </w:t>
-      </w:r>
-      <w:proofErr w:type="spellStart"/>
-      <w:r>
-        <w:rPr>
-          <w:rFonts w:eastAsia="Times New Roman" w:cs="Calibri"/>
-          <w:sz w:val="24"/>
-          <w:szCs w:val="24"/>
-          <w:lang w:val="en-US" w:eastAsia="es-CO"/>
-        </w:rPr>
-        <w:t>cedulaFront</w:t>
-      </w:r>
-      <w:proofErr w:type="spellEnd"/>
-      <w:r>
-        <w:rPr>
-          <w:rFonts w:eastAsia="Times New Roman" w:cs="Calibri"/>
-          <w:sz w:val="24"/>
-          <w:szCs w:val="24"/>
-          <w:lang w:val="en-US" w:eastAsia="es-CO"/>
-        </w:rPr>
-        <w:t xml:space="preserve"> }}{% </w:t>
-      </w:r>
-      <w:proofErr w:type="gramStart"/>
-      <w:r>
-        <w:rPr>
-          <w:rFonts w:eastAsia="Times New Roman" w:cs="Calibri"/>
-          <w:sz w:val="24"/>
-          <w:szCs w:val="24"/>
-          <w:lang w:val="en-US" w:eastAsia="es-CO"/>
-        </w:rPr>
-        <w:t>endif %}</w:t>
-      </w:r>
-      <w:proofErr w:type="gramEnd"/>
+        <w:t>}}:</w:t>
+      </w:r>
     </w:p>
     <w:p>
       <w:pPr>
         <w:spacing w:before="100" w:beforeAutospacing="1" w:after="100" w:afterAutospacing="1" w:line="240" w:lineRule="auto"/>
-        <w:jc w:val="both"/>
+        <w:ind w:left="708" w:firstLine="708"/>
         <w:rPr>
           <w:rFonts w:eastAsia="Times New Roman" w:cs="Calibri"/>
           <w:sz w:val="24"/>
@@ -12974,9 +13524,10 @@
           <w:szCs w:val="24"/>
           <w:lang w:val="en-US" w:eastAsia="es-CO"/>
         </w:rPr>
-        <w:t xml:space="preserve">{% if </w:t>
+        <w:t>{{</w:t>
       </w:r>
       <w:proofErr w:type="spellStart"/>
+      <w:proofErr w:type="gramStart"/>
       <w:r>
         <w:rPr>
           <w:rFonts w:eastAsia="Times New Roman" w:cs="Calibri"/>
@@ -12984,9 +13535,10 @@
           <w:szCs w:val="24"/>
           <w:lang w:val="en-US" w:eastAsia="es-CO"/>
         </w:rPr>
-        <w:t>cedulaBack</w:t>
+        <w:t>image.file</w:t>
       </w:r>
       <w:proofErr w:type="spellEnd"/>
+      <w:proofErr w:type="gramEnd"/>
       <w:r>
         <w:rPr>
           <w:rFonts w:eastAsia="Times New Roman" w:cs="Calibri"/>
@@ -12994,33 +13546,12 @@
           <w:szCs w:val="24"/>
           <w:lang w:val="en-US" w:eastAsia="es-CO"/>
         </w:rPr>
-        <w:t xml:space="preserve"> %}Cédula reverso: {{ </w:t>
-      </w:r>
-      <w:proofErr w:type="spellStart"/>
-      <w:r>
-        <w:rPr>
-          <w:rFonts w:eastAsia="Times New Roman" w:cs="Calibri"/>
-          <w:sz w:val="24"/>
-          <w:szCs w:val="24"/>
-          <w:lang w:val="en-US" w:eastAsia="es-CO"/>
-        </w:rPr>
-        <w:t>cedulaBack</w:t>
-      </w:r>
-      <w:proofErr w:type="spellEnd"/>
-      <w:r>
-        <w:rPr>
-          <w:rFonts w:eastAsia="Times New Roman" w:cs="Calibri"/>
-          <w:sz w:val="24"/>
-          <w:szCs w:val="24"/>
-          <w:lang w:val="en-US" w:eastAsia="es-CO"/>
-        </w:rPr>
-        <w:t xml:space="preserve"> }}{% endif %}</w:t>
+        <w:t>}}</w:t>
       </w:r>
     </w:p>
     <w:p>
       <w:pPr>
         <w:spacing w:before="100" w:beforeAutospacing="1" w:after="100" w:afterAutospacing="1" w:line="240" w:lineRule="auto"/>
-        <w:jc w:val="both"/>
         <w:rPr>
           <w:rFonts w:eastAsia="Times New Roman" w:cs="Calibri"/>
           <w:sz w:val="24"/>
@@ -13028,6 +13559,35 @@
           <w:lang w:val="en-US" w:eastAsia="es-CO"/>
         </w:rPr>
       </w:pPr>
+      <w:r>
+        <w:rPr>
+          <w:rFonts w:eastAsia="Times New Roman" w:cs="Calibri"/>
+          <w:sz w:val="24"/>
+          <w:szCs w:val="24"/>
+          <w:lang w:val="en-US" w:eastAsia="es-CO"/>
+        </w:rPr>
+        <w:t xml:space="preserve">{% </w:t>
+      </w:r>
+      <w:proofErr w:type="spellStart"/>
+      <w:r>
+        <w:rPr>
+          <w:rFonts w:eastAsia="Times New Roman" w:cs="Calibri"/>
+          <w:sz w:val="24"/>
+          <w:szCs w:val="24"/>
+          <w:lang w:val="en-US" w:eastAsia="es-CO"/>
+        </w:rPr>
+        <w:t>endfor</w:t>
+      </w:r>
+      <w:proofErr w:type="spellEnd"/>
+      <w:r>
+        <w:rPr>
+          <w:rFonts w:eastAsia="Times New Roman" w:cs="Calibri"/>
+          <w:sz w:val="24"/>
+          <w:szCs w:val="24"/>
+          <w:lang w:val="en-US" w:eastAsia="es-CO"/>
+        </w:rPr>
+        <w:t xml:space="preserve"> %}</w:t>
+      </w:r>
     </w:p>
     <w:sectPr>
       <w:headerReference w:type="default" r:id="rId20"/>
@@ -13257,7 +13817,142 @@
         <w:noProof/>
       </w:rPr>
       <w:drawing>
-        <wp:anchor distT="0" distB="0" distL="114300" distR="114300" simplePos="0" relativeHeight="251662336" behindDoc="0" locked="0" layoutInCell="1" allowOverlap="1" wp14:anchorId="39A14952" wp14:editId="1601D620">
+        <wp:anchor distT="0" distB="0" distL="114300" distR="114300" simplePos="0" relativeHeight="251661312" behindDoc="0" locked="0" layoutInCell="1" allowOverlap="1" wp14:anchorId="4B2DFF06" wp14:editId="2F7CEFC2">
+          <wp:simplePos x="0" y="0"/>
+          <wp:positionH relativeFrom="column">
+            <wp:posOffset>5191760</wp:posOffset>
+          </wp:positionH>
+          <wp:positionV relativeFrom="paragraph">
+            <wp:posOffset>-35560</wp:posOffset>
+          </wp:positionV>
+          <wp:extent cx="952500" cy="952500"/>
+          <wp:effectExtent l="0" t="0" r="0" b="0"/>
+          <wp:wrapSquare wrapText="bothSides"/>
+          <wp:docPr id="39" name="Imagen 8" descr="Código QR&#10;&#10;El contenido generado por IA puede ser incorrecto."/>
+          <wp:cNvGraphicFramePr>
+            <a:graphicFrameLocks xmlns:a="http://schemas.openxmlformats.org/drawingml/2006/main" noChangeAspect="1"/>
+          </wp:cNvGraphicFramePr>
+          <a:graphic xmlns:a="http://schemas.openxmlformats.org/drawingml/2006/main">
+            <a:graphicData uri="http://schemas.openxmlformats.org/drawingml/2006/picture">
+              <pic:pic xmlns:pic="http://schemas.openxmlformats.org/drawingml/2006/picture">
+                <pic:nvPicPr>
+                  <pic:cNvPr id="39" name="Imagen 8" descr="Código QR&#10;&#10;El contenido generado por IA puede ser incorrecto."/>
+                  <pic:cNvPicPr>
+                    <a:picLocks noChangeAspect="1" noChangeArrowheads="1"/>
+                  </pic:cNvPicPr>
+                </pic:nvPicPr>
+                <pic:blipFill>
+                  <a:blip r:embed="rId1">
+                    <a:extLst>
+                      <a:ext uri="{28A0092B-C50C-407E-A947-70E740481C1C}">
+                        <a14:useLocalDpi xmlns:a14="http://schemas.microsoft.com/office/drawing/2010/main" val="0"/>
+                      </a:ext>
+                    </a:extLst>
+                  </a:blip>
+                  <a:srcRect/>
+                  <a:stretch>
+                    <a:fillRect/>
+                  </a:stretch>
+                </pic:blipFill>
+                <pic:spPr bwMode="auto">
+                  <a:xfrm>
+                    <a:off x="0" y="0"/>
+                    <a:ext cx="952500" cy="952500"/>
+                  </a:xfrm>
+                  <a:prstGeom prst="rect">
+                    <a:avLst/>
+                  </a:prstGeom>
+                  <a:noFill/>
+                  <a:ln>
+                    <a:noFill/>
+                  </a:ln>
+                </pic:spPr>
+              </pic:pic>
+            </a:graphicData>
+          </a:graphic>
+          <wp14:sizeRelH relativeFrom="page">
+            <wp14:pctWidth>0</wp14:pctWidth>
+          </wp14:sizeRelH>
+          <wp14:sizeRelV relativeFrom="page">
+            <wp14:pctHeight>0</wp14:pctHeight>
+          </wp14:sizeRelV>
+        </wp:anchor>
+      </w:drawing>
+    </w:r>
+    <w:r>
+      <w:rPr>
+        <w:noProof/>
+        <w14:ligatures w14:val="standardContextual"/>
+      </w:rPr>
+      <w:drawing>
+        <wp:anchor distT="0" distB="0" distL="114300" distR="114300" simplePos="0" relativeHeight="251669504" behindDoc="0" locked="0" layoutInCell="1" allowOverlap="1" wp14:anchorId="168B5EC2" wp14:editId="75121575">
+          <wp:simplePos x="0" y="0"/>
+          <wp:positionH relativeFrom="column">
+            <wp:posOffset>3922395</wp:posOffset>
+          </wp:positionH>
+          <wp:positionV relativeFrom="paragraph">
+            <wp:posOffset>180340</wp:posOffset>
+          </wp:positionV>
+          <wp:extent cx="1091565" cy="495300"/>
+          <wp:effectExtent l="0" t="0" r="0" b="0"/>
+          <wp:wrapSquare wrapText="bothSides"/>
+          <wp:docPr id="1986219554" name="Imagen 1"/>
+          <wp:cNvGraphicFramePr>
+            <a:graphicFrameLocks xmlns:a="http://schemas.openxmlformats.org/drawingml/2006/main" noChangeAspect="1"/>
+          </wp:cNvGraphicFramePr>
+          <a:graphic xmlns:a="http://schemas.openxmlformats.org/drawingml/2006/main">
+            <a:graphicData uri="http://schemas.openxmlformats.org/drawingml/2006/picture">
+              <pic:pic xmlns:pic="http://schemas.openxmlformats.org/drawingml/2006/picture">
+                <pic:nvPicPr>
+                  <pic:cNvPr id="0" name="Picture 1"/>
+                  <pic:cNvPicPr>
+                    <a:picLocks noChangeAspect="1" noChangeArrowheads="1"/>
+                  </pic:cNvPicPr>
+                </pic:nvPicPr>
+                <pic:blipFill>
+                  <a:blip r:embed="rId2">
+                    <a:extLst>
+                      <a:ext uri="{28A0092B-C50C-407E-A947-70E740481C1C}">
+                        <a14:useLocalDpi xmlns:a14="http://schemas.microsoft.com/office/drawing/2010/main" val="0"/>
+                      </a:ext>
+                    </a:extLst>
+                  </a:blip>
+                  <a:srcRect/>
+                  <a:stretch>
+                    <a:fillRect/>
+                  </a:stretch>
+                </pic:blipFill>
+                <pic:spPr bwMode="auto">
+                  <a:xfrm>
+                    <a:off x="0" y="0"/>
+                    <a:ext cx="1091565" cy="495300"/>
+                  </a:xfrm>
+                  <a:prstGeom prst="rect">
+                    <a:avLst/>
+                  </a:prstGeom>
+                  <a:noFill/>
+                  <a:ln>
+                    <a:noFill/>
+                  </a:ln>
+                </pic:spPr>
+              </pic:pic>
+            </a:graphicData>
+          </a:graphic>
+          <wp14:sizeRelH relativeFrom="page">
+            <wp14:pctWidth>0</wp14:pctWidth>
+          </wp14:sizeRelH>
+          <wp14:sizeRelV relativeFrom="page">
+            <wp14:pctHeight>0</wp14:pctHeight>
+          </wp14:sizeRelV>
+        </wp:anchor>
+      </w:drawing>
+    </w:r>
+    <w:r>
+      <w:rPr>
+        <w:noProof/>
+      </w:rPr>
+      <w:drawing>
+        <wp:anchor distT="0" distB="0" distL="114300" distR="114300" simplePos="0" relativeHeight="251662336" behindDoc="0" locked="0" layoutInCell="1" allowOverlap="1" wp14:anchorId="39A14952" wp14:editId="4BF30B83">
           <wp:simplePos x="0" y="0"/>
           <wp:positionH relativeFrom="column">
             <wp:posOffset>2163900</wp:posOffset>
@@ -13282,7 +13977,7 @@
                   </pic:cNvPicPr>
                 </pic:nvPicPr>
                 <pic:blipFill>
-                  <a:blip r:embed="rId1">
+                  <a:blip r:embed="rId3">
                     <a:extLst>
                       <a:ext uri="{28A0092B-C50C-407E-A947-70E740481C1C}">
                         <a14:useLocalDpi xmlns:a14="http://schemas.microsoft.com/office/drawing/2010/main" val="0"/>
@@ -13324,145 +14019,7 @@
         <w:noProof/>
       </w:rPr>
       <w:drawing>
-        <wp:anchor distT="0" distB="0" distL="114300" distR="114300" simplePos="0" relativeHeight="251661312" behindDoc="0" locked="0" layoutInCell="1" allowOverlap="1" wp14:anchorId="4B2DFF06" wp14:editId="081F8A53">
-          <wp:simplePos x="0" y="0"/>
-          <wp:positionH relativeFrom="column">
-            <wp:posOffset>5153660</wp:posOffset>
-          </wp:positionH>
-          <wp:positionV relativeFrom="paragraph">
-            <wp:posOffset>-36168</wp:posOffset>
-          </wp:positionV>
-          <wp:extent cx="952500" cy="952500"/>
-          <wp:effectExtent l="0" t="0" r="0" b="0"/>
-          <wp:wrapSquare wrapText="bothSides"/>
-          <wp:docPr id="39" name="Imagen 8" descr="Código QR&#10;&#10;El contenido generado por IA puede ser incorrecto."/>
-          <wp:cNvGraphicFramePr>
-            <a:graphicFrameLocks xmlns:a="http://schemas.openxmlformats.org/drawingml/2006/main" noChangeAspect="1"/>
-          </wp:cNvGraphicFramePr>
-          <a:graphic xmlns:a="http://schemas.openxmlformats.org/drawingml/2006/main">
-            <a:graphicData uri="http://schemas.openxmlformats.org/drawingml/2006/picture">
-              <pic:pic xmlns:pic="http://schemas.openxmlformats.org/drawingml/2006/picture">
-                <pic:nvPicPr>
-                  <pic:cNvPr id="39" name="Imagen 8" descr="Código QR&#10;&#10;El contenido generado por IA puede ser incorrecto."/>
-                  <pic:cNvPicPr>
-                    <a:picLocks noChangeAspect="1" noChangeArrowheads="1"/>
-                  </pic:cNvPicPr>
-                </pic:nvPicPr>
-                <pic:blipFill>
-                  <a:blip r:embed="rId2">
-                    <a:extLst>
-                      <a:ext uri="{28A0092B-C50C-407E-A947-70E740481C1C}">
-                        <a14:useLocalDpi xmlns:a14="http://schemas.microsoft.com/office/drawing/2010/main" val="0"/>
-                      </a:ext>
-                    </a:extLst>
-                  </a:blip>
-                  <a:srcRect/>
-                  <a:stretch>
-                    <a:fillRect/>
-                  </a:stretch>
-                </pic:blipFill>
-                <pic:spPr bwMode="auto">
-                  <a:xfrm>
-                    <a:off x="0" y="0"/>
-                    <a:ext cx="952500" cy="952500"/>
-                  </a:xfrm>
-                  <a:prstGeom prst="rect">
-                    <a:avLst/>
-                  </a:prstGeom>
-                  <a:noFill/>
-                  <a:ln>
-                    <a:noFill/>
-                  </a:ln>
-                </pic:spPr>
-              </pic:pic>
-            </a:graphicData>
-          </a:graphic>
-          <wp14:sizeRelH relativeFrom="page">
-            <wp14:pctWidth>0</wp14:pctWidth>
-          </wp14:sizeRelH>
-          <wp14:sizeRelV relativeFrom="page">
-            <wp14:pctHeight>0</wp14:pctHeight>
-          </wp14:sizeRelV>
-        </wp:anchor>
-      </w:drawing>
-    </w:r>
-    <w:r>
-      <w:rPr>
-        <w:noProof/>
-        <w:color w:val="002060"/>
-      </w:rPr>
-      <w:drawing>
-        <wp:anchor distT="0" distB="0" distL="114300" distR="114300" simplePos="0" relativeHeight="251664384" behindDoc="0" locked="0" layoutInCell="1" allowOverlap="1" wp14:anchorId="24762909" wp14:editId="3F2A6039">
-          <wp:simplePos x="0" y="0"/>
-          <wp:positionH relativeFrom="column">
-            <wp:posOffset>4143595</wp:posOffset>
-          </wp:positionH>
-          <wp:positionV relativeFrom="paragraph">
-            <wp:posOffset>-20320</wp:posOffset>
-          </wp:positionV>
-          <wp:extent cx="739471" cy="937865"/>
-          <wp:effectExtent l="0" t="0" r="3810" b="0"/>
-          <wp:wrapNone/>
-          <wp:docPr id="54" name="Imagen 12" descr="Imagen que contiene botella, firmar, parada, alimentos&#10;&#10;El contenido generado por IA puede ser incorrecto."/>
-          <wp:cNvGraphicFramePr>
-            <a:graphicFrameLocks xmlns:a="http://schemas.openxmlformats.org/drawingml/2006/main" noChangeAspect="1"/>
-          </wp:cNvGraphicFramePr>
-          <a:graphic xmlns:a="http://schemas.openxmlformats.org/drawingml/2006/main">
-            <a:graphicData uri="http://schemas.openxmlformats.org/drawingml/2006/picture">
-              <pic:pic xmlns:pic="http://schemas.openxmlformats.org/drawingml/2006/picture">
-                <pic:nvPicPr>
-                  <pic:cNvPr id="54" name="Imagen 12" descr="Imagen que contiene botella, firmar, parada, alimentos&#10;&#10;El contenido generado por IA puede ser incorrecto."/>
-                  <pic:cNvPicPr>
-                    <a:picLocks noChangeAspect="1" noChangeArrowheads="1"/>
-                  </pic:cNvPicPr>
-                </pic:nvPicPr>
-                <pic:blipFill rotWithShape="1">
-                  <a:blip r:embed="rId3">
-                    <a:extLst>
-                      <a:ext uri="{28A0092B-C50C-407E-A947-70E740481C1C}">
-                        <a14:useLocalDpi xmlns:a14="http://schemas.microsoft.com/office/drawing/2010/main" val="0"/>
-                      </a:ext>
-                    </a:extLst>
-                  </a:blip>
-                  <a:srcRect t="10880"/>
-                  <a:stretch/>
-                </pic:blipFill>
-                <pic:spPr bwMode="auto">
-                  <a:xfrm>
-                    <a:off x="0" y="0"/>
-                    <a:ext cx="739471" cy="937865"/>
-                  </a:xfrm>
-                  <a:prstGeom prst="rect">
-                    <a:avLst/>
-                  </a:prstGeom>
-                  <a:noFill/>
-                  <a:ln>
-                    <a:noFill/>
-                  </a:ln>
-                  <a:extLst>
-                    <a:ext uri="{53640926-AAD7-44D8-BBD7-CCE9431645EC}">
-                      <a14:shadowObscured xmlns:a14="http://schemas.microsoft.com/office/drawing/2010/main"/>
-                    </a:ext>
-                  </a:extLst>
-                </pic:spPr>
-              </pic:pic>
-            </a:graphicData>
-          </a:graphic>
-          <wp14:sizeRelH relativeFrom="page">
-            <wp14:pctWidth>0</wp14:pctWidth>
-          </wp14:sizeRelH>
-          <wp14:sizeRelV relativeFrom="page">
-            <wp14:pctHeight>0</wp14:pctHeight>
-          </wp14:sizeRelV>
-        </wp:anchor>
-      </w:drawing>
-    </w:r>
-    <w:r>
-      <w:rPr>
-        <w:noProof/>
-      </w:rPr>
-      <w:drawing>
-        <wp:anchor distT="0" distB="0" distL="114300" distR="114300" simplePos="0" relativeHeight="251660288" behindDoc="0" locked="0" layoutInCell="1" allowOverlap="1" wp14:anchorId="485CCEDB" wp14:editId="67A5AFF1">
+        <wp:anchor distT="0" distB="0" distL="114300" distR="114300" simplePos="0" relativeHeight="251660288" behindDoc="0" locked="0" layoutInCell="1" allowOverlap="1" wp14:anchorId="485CCEDB" wp14:editId="6AA6BBFF">
           <wp:simplePos x="0" y="0"/>
           <wp:positionH relativeFrom="column">
             <wp:posOffset>-364269</wp:posOffset>
@@ -13781,7 +14338,7 @@
   <w:abstractNum w:abstractNumId="1" w15:restartNumberingAfterBreak="0">
     <w:nsid w:val="2D140F8C"/>
     <w:multiLevelType w:val="hybridMultilevel"/>
-    <w:tmpl w:val="3A5ADC6A"/>
+    <w:tmpl w:val="03A42822"/>
     <w:lvl w:ilvl="0" w:tplc="240A0001">
       <w:start w:val="1"/>
       <w:numFmt w:val="bullet"/>
@@ -14532,7 +15089,7 @@
   <w:style w:type="paragraph" w:default="1" w:styleId="Normal">
     <w:name w:val="Normal"/>
     <w:qFormat/>
-    <w:rsid w:val="00EA44CB"/>
+    <w:rsid w:val="0037728E"/>
     <w:pPr>
       <w:spacing w:line="259" w:lineRule="auto"/>
     </w:pPr>

</xml_diff>

<commit_message>
template size in tables
</commit_message>
<xml_diff>
--- a/apps/project/api/platform/insolvency_form/templates/insolvency_template.docx
+++ b/apps/project/api/platform/insolvency_form/templates/insolvency_template.docx
@@ -2201,16 +2201,16 @@
         <w:tblLook w:val="04A0" w:firstRow="1" w:lastRow="0" w:firstColumn="1" w:lastColumn="0" w:noHBand="0" w:noVBand="1"/>
       </w:tblPr>
       <w:tblGrid>
-        <w:gridCol w:w="638"/>
-        <w:gridCol w:w="948"/>
-        <w:gridCol w:w="288"/>
-        <w:gridCol w:w="416"/>
-        <w:gridCol w:w="1007"/>
-        <w:gridCol w:w="601"/>
-        <w:gridCol w:w="1737"/>
-        <w:gridCol w:w="1388"/>
-        <w:gridCol w:w="1436"/>
-        <w:gridCol w:w="369"/>
+        <w:gridCol w:w="711"/>
+        <w:gridCol w:w="891"/>
+        <w:gridCol w:w="334"/>
+        <w:gridCol w:w="502"/>
+        <w:gridCol w:w="934"/>
+        <w:gridCol w:w="744"/>
+        <w:gridCol w:w="1616"/>
+        <w:gridCol w:w="1310"/>
+        <w:gridCol w:w="1346"/>
+        <w:gridCol w:w="440"/>
       </w:tblGrid>
       <w:tr>
         <w:trPr>
@@ -2640,17 +2640,19 @@
             <w:pPr>
               <w:spacing w:after="0" w:line="240" w:lineRule="auto"/>
               <w:rPr>
-                <w:rFonts w:eastAsia="Times New Roman" w:cs="Calibri"/>
-                <w:color w:val="000000"/>
-                <w:sz w:val="14"/>
-                <w:szCs w:val="14"/>
+                <w:rFonts w:asciiTheme="majorHAnsi" w:eastAsia="Times New Roman" w:hAnsiTheme="majorHAnsi" w:cs="Calibri"/>
+                <w:color w:val="000000"/>
+                <w:sz w:val="16"/>
+                <w:szCs w:val="16"/>
                 <w:lang w:val="en-US" w:eastAsia="es-CO"/>
               </w:rPr>
             </w:pPr>
             <w:r>
               <w:rPr>
-                <w:rFonts w:eastAsia="Times New Roman" w:cs="Calibri"/>
-                <w:color w:val="000000"/>
+                <w:rFonts w:asciiTheme="majorHAnsi" w:eastAsia="Times New Roman" w:hAnsiTheme="majorHAnsi" w:cs="Calibri"/>
+                <w:color w:val="000000"/>
+                <w:sz w:val="16"/>
+                <w:szCs w:val="16"/>
                 <w:lang w:val="en-US" w:eastAsia="es-CO"/>
               </w:rPr>
               <w:t>{%tr for item in creditors %}</w:t>
@@ -2676,19 +2678,19 @@
             <w:pPr>
               <w:spacing w:after="0" w:line="240" w:lineRule="auto"/>
               <w:rPr>
-                <w:rFonts w:eastAsia="Times New Roman" w:cs="Calibri"/>
-                <w:color w:val="000000"/>
-                <w:sz w:val="18"/>
-                <w:szCs w:val="18"/>
+                <w:rFonts w:asciiTheme="majorHAnsi" w:eastAsia="Times New Roman" w:hAnsiTheme="majorHAnsi" w:cs="Calibri"/>
+                <w:color w:val="000000"/>
+                <w:sz w:val="16"/>
+                <w:szCs w:val="16"/>
                 <w:lang w:val="en-US" w:eastAsia="es-CO"/>
               </w:rPr>
             </w:pPr>
             <w:r>
               <w:rPr>
-                <w:rFonts w:eastAsia="Times New Roman" w:cs="Calibri"/>
-                <w:color w:val="000000"/>
-                <w:sz w:val="18"/>
-                <w:szCs w:val="18"/>
+                <w:rFonts w:asciiTheme="majorHAnsi" w:eastAsia="Times New Roman" w:hAnsiTheme="majorHAnsi" w:cs="Calibri"/>
+                <w:color w:val="000000"/>
+                <w:sz w:val="16"/>
+                <w:szCs w:val="16"/>
                 <w:lang w:val="en-US" w:eastAsia="es-CO"/>
               </w:rPr>
               <w:t>{{ loop.index }}</w:t>
@@ -2712,17 +2714,19 @@
             <w:pPr>
               <w:spacing w:after="0" w:line="240" w:lineRule="auto"/>
               <w:rPr>
-                <w:rFonts w:eastAsia="Times New Roman" w:cs="Calibri"/>
-                <w:color w:val="000000"/>
-                <w:sz w:val="14"/>
-                <w:szCs w:val="14"/>
+                <w:rFonts w:asciiTheme="majorHAnsi" w:eastAsia="Times New Roman" w:hAnsiTheme="majorHAnsi" w:cs="Calibri"/>
+                <w:color w:val="000000"/>
+                <w:sz w:val="16"/>
+                <w:szCs w:val="16"/>
                 <w:lang w:val="en-US" w:eastAsia="es-CO"/>
               </w:rPr>
             </w:pPr>
             <w:r>
               <w:rPr>
-                <w:rFonts w:eastAsia="Times New Roman" w:cs="Calibri"/>
-                <w:color w:val="000000"/>
+                <w:rFonts w:asciiTheme="majorHAnsi" w:eastAsia="Times New Roman" w:hAnsiTheme="majorHAnsi" w:cs="Calibri"/>
+                <w:color w:val="000000"/>
+                <w:sz w:val="16"/>
+                <w:szCs w:val="16"/>
                 <w:lang w:eastAsia="es-CO"/>
               </w:rPr>
               <w:t>{{item.name}}</w:t>
@@ -2746,10 +2750,10 @@
             <w:pPr>
               <w:spacing w:after="0" w:line="240" w:lineRule="auto"/>
               <w:rPr>
-                <w:rFonts w:eastAsia="Times New Roman" w:cs="Calibri"/>
-                <w:color w:val="000000"/>
-                <w:sz w:val="14"/>
-                <w:szCs w:val="14"/>
+                <w:rFonts w:asciiTheme="majorHAnsi" w:eastAsia="Times New Roman" w:hAnsiTheme="majorHAnsi" w:cs="Calibri"/>
+                <w:color w:val="000000"/>
+                <w:sz w:val="16"/>
+                <w:szCs w:val="16"/>
                 <w:lang w:val="en-US" w:eastAsia="es-CO"/>
               </w:rPr>
             </w:pPr>
@@ -2773,10 +2777,10 @@
               <w:spacing w:after="0" w:line="240" w:lineRule="auto"/>
               <w:ind w:left="143" w:hanging="143"/>
               <w:rPr>
-                <w:rFonts w:eastAsia="Times New Roman" w:cs="Calibri"/>
-                <w:color w:val="000000"/>
-                <w:sz w:val="14"/>
-                <w:szCs w:val="14"/>
+                <w:rFonts w:asciiTheme="majorHAnsi" w:eastAsia="Times New Roman" w:hAnsiTheme="majorHAnsi" w:cs="Calibri"/>
+                <w:color w:val="000000"/>
+                <w:sz w:val="16"/>
+                <w:szCs w:val="16"/>
                 <w:lang w:val="en-US" w:eastAsia="es-CO"/>
               </w:rPr>
             </w:pPr>
@@ -2799,17 +2803,19 @@
             <w:pPr>
               <w:spacing w:after="0" w:line="240" w:lineRule="auto"/>
               <w:rPr>
-                <w:rFonts w:eastAsia="Times New Roman" w:cs="Calibri"/>
-                <w:color w:val="000000"/>
-                <w:sz w:val="14"/>
-                <w:szCs w:val="14"/>
+                <w:rFonts w:asciiTheme="majorHAnsi" w:eastAsia="Times New Roman" w:hAnsiTheme="majorHAnsi" w:cs="Calibri"/>
+                <w:color w:val="000000"/>
+                <w:sz w:val="16"/>
+                <w:szCs w:val="16"/>
                 <w:lang w:val="en-US" w:eastAsia="es-CO"/>
               </w:rPr>
             </w:pPr>
             <w:r>
               <w:rPr>
-                <w:rFonts w:eastAsia="Times New Roman" w:cs="Calibri"/>
-                <w:color w:val="000000"/>
+                <w:rFonts w:asciiTheme="majorHAnsi" w:eastAsia="Times New Roman" w:hAnsiTheme="majorHAnsi" w:cs="Calibri"/>
+                <w:color w:val="000000"/>
+                <w:sz w:val="16"/>
+                <w:szCs w:val="16"/>
                 <w:lang w:eastAsia="es-CO"/>
               </w:rPr>
               <w:t>{{item.nature}}</w:t>
@@ -2833,10 +2839,10 @@
             <w:pPr>
               <w:spacing w:after="0" w:line="240" w:lineRule="auto"/>
               <w:rPr>
-                <w:rFonts w:eastAsia="Times New Roman" w:cs="Calibri"/>
-                <w:color w:val="000000"/>
-                <w:sz w:val="14"/>
-                <w:szCs w:val="14"/>
+                <w:rFonts w:asciiTheme="majorHAnsi" w:eastAsia="Times New Roman" w:hAnsiTheme="majorHAnsi" w:cs="Calibri"/>
+                <w:color w:val="000000"/>
+                <w:sz w:val="16"/>
+                <w:szCs w:val="16"/>
                 <w:lang w:val="en-US" w:eastAsia="es-CO"/>
               </w:rPr>
             </w:pPr>
@@ -2859,17 +2865,19 @@
             <w:pPr>
               <w:spacing w:after="0" w:line="240" w:lineRule="auto"/>
               <w:rPr>
-                <w:rFonts w:eastAsia="Times New Roman" w:cs="Calibri"/>
-                <w:color w:val="000000"/>
-                <w:sz w:val="14"/>
-                <w:szCs w:val="14"/>
+                <w:rFonts w:asciiTheme="majorHAnsi" w:eastAsia="Times New Roman" w:hAnsiTheme="majorHAnsi" w:cs="Calibri"/>
+                <w:color w:val="000000"/>
+                <w:sz w:val="16"/>
+                <w:szCs w:val="16"/>
                 <w:lang w:val="en-US" w:eastAsia="es-CO"/>
               </w:rPr>
             </w:pPr>
             <w:r>
               <w:rPr>
-                <w:rFonts w:eastAsia="Times New Roman" w:cs="Calibri"/>
-                <w:color w:val="000000"/>
+                <w:rFonts w:asciiTheme="majorHAnsi" w:eastAsia="Times New Roman" w:hAnsiTheme="majorHAnsi" w:cs="Calibri"/>
+                <w:color w:val="000000"/>
+                <w:sz w:val="16"/>
+                <w:szCs w:val="16"/>
                 <w:lang w:eastAsia="es-CO"/>
               </w:rPr>
               <w:t>{{item.guarantee_support}}</w:t>
@@ -2894,17 +2902,19 @@
               <w:spacing w:after="0" w:line="240" w:lineRule="auto"/>
               <w:jc w:val="right"/>
               <w:rPr>
-                <w:rFonts w:eastAsia="Times New Roman" w:cs="Calibri"/>
-                <w:color w:val="000000"/>
-                <w:sz w:val="14"/>
-                <w:szCs w:val="14"/>
+                <w:rFonts w:asciiTheme="majorHAnsi" w:eastAsia="Times New Roman" w:hAnsiTheme="majorHAnsi" w:cs="Calibri"/>
+                <w:color w:val="000000"/>
+                <w:sz w:val="16"/>
+                <w:szCs w:val="16"/>
                 <w:lang w:val="en-US" w:eastAsia="es-CO"/>
               </w:rPr>
             </w:pPr>
             <w:r>
               <w:rPr>
-                <w:rFonts w:eastAsia="Times New Roman" w:cs="Calibri"/>
-                <w:color w:val="000000"/>
+                <w:rFonts w:asciiTheme="majorHAnsi" w:eastAsia="Times New Roman" w:hAnsiTheme="majorHAnsi" w:cs="Calibri"/>
+                <w:color w:val="000000"/>
+                <w:sz w:val="16"/>
+                <w:szCs w:val="16"/>
                 <w:lang w:eastAsia="es-CO"/>
               </w:rPr>
               <w:t>{{item.capital_value}}</w:t>
@@ -2929,17 +2939,19 @@
               <w:spacing w:after="0" w:line="240" w:lineRule="auto"/>
               <w:jc w:val="right"/>
               <w:rPr>
-                <w:rFonts w:eastAsia="Times New Roman" w:cs="Calibri"/>
-                <w:color w:val="000000"/>
-                <w:sz w:val="14"/>
-                <w:szCs w:val="14"/>
+                <w:rFonts w:asciiTheme="majorHAnsi" w:eastAsia="Times New Roman" w:hAnsiTheme="majorHAnsi" w:cs="Calibri"/>
+                <w:color w:val="000000"/>
+                <w:sz w:val="16"/>
+                <w:szCs w:val="16"/>
                 <w:lang w:val="en-US" w:eastAsia="es-CO"/>
               </w:rPr>
             </w:pPr>
             <w:r>
               <w:rPr>
-                <w:rFonts w:eastAsia="Times New Roman" w:cs="Calibri"/>
-                <w:color w:val="000000"/>
+                <w:rFonts w:asciiTheme="majorHAnsi" w:eastAsia="Times New Roman" w:hAnsiTheme="majorHAnsi" w:cs="Calibri"/>
+                <w:color w:val="000000"/>
+                <w:sz w:val="16"/>
+                <w:szCs w:val="16"/>
                 <w:lang w:eastAsia="es-CO"/>
               </w:rPr>
               <w:t>{{item.days_overdue}}</w:t>
@@ -2964,10 +2976,10 @@
               <w:spacing w:after="0" w:line="240" w:lineRule="auto"/>
               <w:jc w:val="right"/>
               <w:rPr>
-                <w:rFonts w:eastAsia="Times New Roman" w:cs="Calibri"/>
-                <w:color w:val="000000"/>
-                <w:sz w:val="14"/>
-                <w:szCs w:val="14"/>
+                <w:rFonts w:asciiTheme="majorHAnsi" w:eastAsia="Times New Roman" w:hAnsiTheme="majorHAnsi" w:cs="Calibri"/>
+                <w:color w:val="000000"/>
+                <w:sz w:val="16"/>
+                <w:szCs w:val="16"/>
                 <w:lang w:val="en-US" w:eastAsia="es-CO"/>
               </w:rPr>
             </w:pPr>
@@ -2993,17 +3005,19 @@
             <w:pPr>
               <w:spacing w:after="0" w:line="240" w:lineRule="auto"/>
               <w:rPr>
-                <w:rFonts w:eastAsia="Times New Roman" w:cs="Calibri"/>
-                <w:color w:val="000000"/>
-                <w:sz w:val="14"/>
-                <w:szCs w:val="14"/>
+                <w:rFonts w:asciiTheme="majorHAnsi" w:eastAsia="Times New Roman" w:hAnsiTheme="majorHAnsi" w:cs="Calibri"/>
+                <w:color w:val="000000"/>
+                <w:sz w:val="16"/>
+                <w:szCs w:val="16"/>
                 <w:lang w:val="en-US" w:eastAsia="es-CO"/>
               </w:rPr>
             </w:pPr>
             <w:r>
               <w:rPr>
-                <w:rFonts w:eastAsia="Times New Roman" w:cs="Calibri"/>
-                <w:color w:val="000000"/>
+                <w:rFonts w:asciiTheme="majorHAnsi" w:eastAsia="Times New Roman" w:hAnsiTheme="majorHAnsi" w:cs="Calibri"/>
+                <w:color w:val="000000"/>
+                <w:sz w:val="16"/>
+                <w:szCs w:val="16"/>
                 <w:lang w:eastAsia="es-CO"/>
               </w:rPr>
               <w:t>{%tr endfor %}</w:t>
@@ -3350,14 +3364,14 @@
         <w:tblLook w:val="04A0" w:firstRow="1" w:lastRow="0" w:firstColumn="1" w:lastColumn="0" w:noHBand="0" w:noVBand="1"/>
       </w:tblPr>
       <w:tblGrid>
-        <w:gridCol w:w="1107"/>
-        <w:gridCol w:w="1126"/>
-        <w:gridCol w:w="708"/>
-        <w:gridCol w:w="1024"/>
-        <w:gridCol w:w="1131"/>
-        <w:gridCol w:w="1413"/>
-        <w:gridCol w:w="1417"/>
-        <w:gridCol w:w="907"/>
+        <w:gridCol w:w="1114"/>
+        <w:gridCol w:w="1113"/>
+        <w:gridCol w:w="750"/>
+        <w:gridCol w:w="1019"/>
+        <w:gridCol w:w="1122"/>
+        <w:gridCol w:w="1401"/>
+        <w:gridCol w:w="1411"/>
+        <w:gridCol w:w="903"/>
       </w:tblGrid>
       <w:tr>
         <w:trPr>
@@ -3647,7 +3661,7 @@
               <w:ind w:left="0" w:right="87"/>
               <w:jc w:val="both"/>
               <w:rPr>
-                <w:rFonts w:cs="Calibri"/>
+                <w:rFonts w:asciiTheme="majorHAnsi" w:hAnsiTheme="majorHAnsi" w:cs="Calibri"/>
                 <w:sz w:val="16"/>
                 <w:szCs w:val="16"/>
                 <w:lang w:val="en-US"/>
@@ -3655,8 +3669,10 @@
             </w:pPr>
             <w:r>
               <w:rPr>
-                <w:rFonts w:eastAsia="Times New Roman" w:cs="Calibri"/>
-                <w:color w:val="000000"/>
+                <w:rFonts w:asciiTheme="majorHAnsi" w:eastAsia="Times New Roman" w:hAnsiTheme="majorHAnsi" w:cs="Calibri"/>
+                <w:color w:val="000000"/>
+                <w:sz w:val="16"/>
+                <w:szCs w:val="16"/>
                 <w:lang w:val="en-US" w:eastAsia="es-CO"/>
               </w:rPr>
               <w:t>{%tr for item in assets %}</w:t>
@@ -3679,7 +3695,7 @@
               <w:spacing w:after="0"/>
               <w:ind w:left="0" w:right="87"/>
               <w:rPr>
-                <w:rFonts w:cs="Calibri"/>
+                <w:rFonts w:asciiTheme="majorHAnsi" w:hAnsiTheme="majorHAnsi" w:cs="Calibri"/>
                 <w:sz w:val="16"/>
                 <w:szCs w:val="16"/>
                 <w:lang w:val="en-US"/>
@@ -3687,17 +3703,20 @@
             </w:pPr>
             <w:r>
               <w:rPr>
-                <w:rFonts w:ascii="Aptos Narrow" w:eastAsia="Times New Roman" w:hAnsi="Aptos Narrow"/>
-                <w:color w:val="000000"/>
+                <w:rFonts w:asciiTheme="majorHAnsi" w:eastAsia="Times New Roman" w:hAnsiTheme="majorHAnsi"/>
+                <w:color w:val="000000"/>
+                <w:sz w:val="16"/>
+                <w:szCs w:val="16"/>
                 <w:lang w:val="en-US" w:eastAsia="es-CO"/>
               </w:rPr>
-              <w:lastRenderedPageBreak/>
               <w:t>{{item.asset_type}}:</w:t>
             </w:r>
             <w:r>
               <w:rPr>
-                <w:rFonts w:ascii="Aptos Narrow" w:eastAsia="Times New Roman" w:hAnsi="Aptos Narrow"/>
-                <w:color w:val="000000"/>
+                <w:rFonts w:asciiTheme="majorHAnsi" w:eastAsia="Times New Roman" w:hAnsiTheme="majorHAnsi"/>
+                <w:color w:val="000000"/>
+                <w:sz w:val="16"/>
+                <w:szCs w:val="16"/>
                 <w:lang w:val="en-US" w:eastAsia="es-CO"/>
               </w:rPr>
               <w:br/>
@@ -3716,7 +3735,7 @@
               <w:spacing w:after="0"/>
               <w:ind w:left="0" w:right="87"/>
               <w:rPr>
-                <w:rFonts w:cs="Calibri"/>
+                <w:rFonts w:asciiTheme="majorHAnsi" w:hAnsiTheme="majorHAnsi" w:cs="Calibri"/>
                 <w:sz w:val="16"/>
                 <w:szCs w:val="16"/>
                 <w:lang w:val="en-US"/>
@@ -3724,8 +3743,10 @@
             </w:pPr>
             <w:r>
               <w:rPr>
-                <w:rFonts w:ascii="Aptos Narrow" w:eastAsia="Times New Roman" w:hAnsi="Aptos Narrow"/>
-                <w:color w:val="000000"/>
+                <w:rFonts w:asciiTheme="majorHAnsi" w:eastAsia="Times New Roman" w:hAnsiTheme="majorHAnsi"/>
+                <w:color w:val="000000"/>
+                <w:sz w:val="16"/>
+                <w:szCs w:val="16"/>
                 <w:lang w:val="en-US" w:eastAsia="es-CO"/>
               </w:rPr>
               <w:t>{{item.identification if item.identification else ""}}</w:t>
@@ -3743,7 +3764,7 @@
               <w:spacing w:after="0"/>
               <w:ind w:left="0" w:right="87"/>
               <w:rPr>
-                <w:rFonts w:cs="Calibri"/>
+                <w:rFonts w:asciiTheme="majorHAnsi" w:hAnsiTheme="majorHAnsi" w:cs="Calibri"/>
                 <w:sz w:val="16"/>
                 <w:szCs w:val="16"/>
                 <w:lang w:val="en-US"/>
@@ -3751,8 +3772,10 @@
             </w:pPr>
             <w:r>
               <w:rPr>
-                <w:rFonts w:ascii="Aptos Narrow" w:eastAsia="Times New Roman" w:hAnsi="Aptos Narrow"/>
-                <w:color w:val="000000"/>
+                <w:rFonts w:asciiTheme="majorHAnsi" w:eastAsia="Times New Roman" w:hAnsiTheme="majorHAnsi"/>
+                <w:color w:val="000000"/>
+                <w:sz w:val="16"/>
+                <w:szCs w:val="16"/>
                 <w:lang w:val="en-US" w:eastAsia="es-CO"/>
               </w:rPr>
               <w:t>{{item.lien if item.lien else ""}}</w:t>
@@ -3770,7 +3793,7 @@
               <w:spacing w:after="0"/>
               <w:ind w:left="0" w:right="87"/>
               <w:rPr>
-                <w:rFonts w:cs="Calibri"/>
+                <w:rFonts w:asciiTheme="majorHAnsi" w:hAnsiTheme="majorHAnsi" w:cs="Calibri"/>
                 <w:sz w:val="16"/>
                 <w:szCs w:val="16"/>
                 <w:lang w:val="en-US"/>
@@ -3778,8 +3801,10 @@
             </w:pPr>
             <w:r>
               <w:rPr>
-                <w:rFonts w:ascii="Aptos Narrow" w:eastAsia="Times New Roman" w:hAnsi="Aptos Narrow"/>
-                <w:color w:val="000000"/>
+                <w:rFonts w:asciiTheme="majorHAnsi" w:eastAsia="Times New Roman" w:hAnsiTheme="majorHAnsi"/>
+                <w:color w:val="000000"/>
+                <w:sz w:val="16"/>
+                <w:szCs w:val="16"/>
                 <w:lang w:val="en-US" w:eastAsia="es-CO"/>
               </w:rPr>
               <w:t>{{item.affectation if item.affectation else ""}}</w:t>
@@ -3797,7 +3822,7 @@
               <w:spacing w:after="0"/>
               <w:ind w:left="0" w:right="87"/>
               <w:rPr>
-                <w:rFonts w:cs="Calibri"/>
+                <w:rFonts w:asciiTheme="majorHAnsi" w:hAnsiTheme="majorHAnsi" w:cs="Calibri"/>
                 <w:sz w:val="16"/>
                 <w:szCs w:val="16"/>
                 <w:lang w:val="en-US"/>
@@ -3805,8 +3830,10 @@
             </w:pPr>
             <w:r>
               <w:rPr>
-                <w:rFonts w:ascii="Aptos Narrow" w:eastAsia="Times New Roman" w:hAnsi="Aptos Narrow"/>
-                <w:color w:val="000000"/>
+                <w:rFonts w:asciiTheme="majorHAnsi" w:eastAsia="Times New Roman" w:hAnsiTheme="majorHAnsi"/>
+                <w:color w:val="000000"/>
+                <w:sz w:val="16"/>
+                <w:szCs w:val="16"/>
                 <w:lang w:val="en-US" w:eastAsia="es-CO"/>
               </w:rPr>
               <w:t>{% if item.legal_measure %}{% for lm in item.legal_measure %}{{ lm }}{% if not loop.last %}, {% endif %}{% endfor %}{% else %}N/A{% endif %}</w:t>
@@ -3824,6 +3851,7 @@
               <w:spacing w:after="0"/>
               <w:ind w:left="0" w:right="87"/>
               <w:rPr>
+                <w:rFonts w:asciiTheme="majorHAnsi" w:hAnsiTheme="majorHAnsi"/>
                 <w:sz w:val="16"/>
                 <w:szCs w:val="16"/>
                 <w:lang w:val="en-US"/>
@@ -3831,8 +3859,10 @@
             </w:pPr>
             <w:r>
               <w:rPr>
-                <w:rFonts w:ascii="Aptos Narrow" w:eastAsia="Times New Roman" w:hAnsi="Aptos Narrow"/>
-                <w:color w:val="000000"/>
+                <w:rFonts w:asciiTheme="majorHAnsi" w:eastAsia="Times New Roman" w:hAnsiTheme="majorHAnsi"/>
+                <w:color w:val="000000"/>
+                <w:sz w:val="16"/>
+                <w:szCs w:val="16"/>
                 <w:lang w:val="en-US" w:eastAsia="es-CO"/>
               </w:rPr>
               <w:t>{{item.patrimonial_society if item.patrimonial_society else ""}}</w:t>
@@ -3850,7 +3880,7 @@
               <w:spacing w:after="0"/>
               <w:ind w:left="0" w:right="87"/>
               <w:rPr>
-                <w:rFonts w:cs="Calibri"/>
+                <w:rFonts w:asciiTheme="majorHAnsi" w:hAnsiTheme="majorHAnsi" w:cs="Calibri"/>
                 <w:sz w:val="16"/>
                 <w:szCs w:val="16"/>
                 <w:lang w:val="en-US"/>
@@ -3858,8 +3888,10 @@
             </w:pPr>
             <w:r>
               <w:rPr>
-                <w:rFonts w:ascii="Aptos Narrow" w:eastAsia="Times New Roman" w:hAnsi="Aptos Narrow"/>
-                <w:color w:val="000000"/>
+                <w:rFonts w:asciiTheme="majorHAnsi" w:eastAsia="Times New Roman" w:hAnsiTheme="majorHAnsi"/>
+                <w:color w:val="000000"/>
+                <w:sz w:val="16"/>
+                <w:szCs w:val="16"/>
                 <w:lang w:eastAsia="es-CO"/>
               </w:rPr>
               <w:t>{{item.commercial_value}}</w:t>
@@ -3877,7 +3909,7 @@
               <w:spacing w:after="0"/>
               <w:ind w:left="0" w:right="87"/>
               <w:rPr>
-                <w:rFonts w:cs="Calibri"/>
+                <w:rFonts w:asciiTheme="majorHAnsi" w:hAnsiTheme="majorHAnsi" w:cs="Calibri"/>
                 <w:sz w:val="16"/>
                 <w:szCs w:val="16"/>
                 <w:lang w:val="en-US"/>
@@ -3885,8 +3917,10 @@
             </w:pPr>
             <w:r>
               <w:rPr>
-                <w:rFonts w:ascii="Aptos Narrow" w:eastAsia="Times New Roman" w:hAnsi="Aptos Narrow"/>
-                <w:color w:val="000000"/>
+                <w:rFonts w:asciiTheme="majorHAnsi" w:eastAsia="Times New Roman" w:hAnsiTheme="majorHAnsi"/>
+                <w:color w:val="000000"/>
+                <w:sz w:val="16"/>
+                <w:szCs w:val="16"/>
                 <w:lang w:val="en-US" w:eastAsia="es-CO"/>
               </w:rPr>
               <w:t>{% if item.exclusion %}Sí{% else %}No{% endif %}</w:t>
@@ -3911,7 +3945,7 @@
               <w:ind w:left="0" w:right="87"/>
               <w:jc w:val="both"/>
               <w:rPr>
-                <w:rFonts w:cs="Calibri"/>
+                <w:rFonts w:asciiTheme="majorHAnsi" w:hAnsiTheme="majorHAnsi" w:cs="Calibri"/>
                 <w:sz w:val="16"/>
                 <w:szCs w:val="16"/>
                 <w:lang w:val="en-US"/>
@@ -3919,10 +3953,13 @@
             </w:pPr>
             <w:r>
               <w:rPr>
-                <w:rFonts w:eastAsia="Times New Roman" w:cs="Calibri"/>
-                <w:color w:val="000000"/>
+                <w:rFonts w:asciiTheme="majorHAnsi" w:eastAsia="Times New Roman" w:hAnsiTheme="majorHAnsi" w:cs="Calibri"/>
+                <w:color w:val="000000"/>
+                <w:sz w:val="16"/>
+                <w:szCs w:val="16"/>
                 <w:lang w:eastAsia="es-CO"/>
               </w:rPr>
+              <w:lastRenderedPageBreak/>
               <w:t>{%tr endfor %}</w:t>
             </w:r>
           </w:p>
@@ -4475,19 +4512,21 @@
               <w:spacing w:after="0"/>
               <w:ind w:left="0" w:right="87"/>
               <w:rPr>
-                <w:rFonts w:cs="Calibri"/>
+                <w:rFonts w:asciiTheme="majorHAnsi" w:hAnsiTheme="majorHAnsi" w:cs="Calibri"/>
                 <w:b/>
                 <w:bCs/>
                 <w:color w:val="4C94D8"/>
-                <w:sz w:val="18"/>
-                <w:szCs w:val="18"/>
+                <w:sz w:val="16"/>
+                <w:szCs w:val="16"/>
                 <w:lang w:val="en-US"/>
               </w:rPr>
             </w:pPr>
             <w:r>
               <w:rPr>
-                <w:rFonts w:eastAsia="Times New Roman" w:cs="Calibri"/>
-                <w:color w:val="000000"/>
+                <w:rFonts w:asciiTheme="majorHAnsi" w:eastAsia="Times New Roman" w:hAnsiTheme="majorHAnsi" w:cs="Calibri"/>
+                <w:color w:val="000000"/>
+                <w:sz w:val="16"/>
+                <w:szCs w:val="16"/>
                 <w:lang w:val="en-US" w:eastAsia="es-CO"/>
               </w:rPr>
               <w:t>{%tr for item in processes %}</w:t>
@@ -4510,7 +4549,7 @@
               <w:spacing w:after="0"/>
               <w:ind w:left="0" w:right="87"/>
               <w:rPr>
-                <w:rFonts w:cs="Calibri"/>
+                <w:rFonts w:asciiTheme="majorHAnsi" w:hAnsiTheme="majorHAnsi" w:cs="Calibri"/>
                 <w:b/>
                 <w:bCs/>
                 <w:sz w:val="16"/>
@@ -4520,8 +4559,10 @@
             </w:pPr>
             <w:r>
               <w:rPr>
-                <w:rFonts w:ascii="Aptos Narrow" w:eastAsia="Times New Roman" w:hAnsi="Aptos Narrow"/>
-                <w:color w:val="000000"/>
+                <w:rFonts w:asciiTheme="majorHAnsi" w:eastAsia="Times New Roman" w:hAnsiTheme="majorHAnsi"/>
+                <w:color w:val="000000"/>
+                <w:sz w:val="16"/>
+                <w:szCs w:val="16"/>
                 <w:lang w:val="en-US" w:eastAsia="es-CO"/>
               </w:rPr>
               <w:t>{{item.affectation if item.affectation else ""}}</w:t>
@@ -4538,7 +4579,7 @@
               <w:spacing w:after="0"/>
               <w:ind w:left="0" w:right="87"/>
               <w:rPr>
-                <w:rFonts w:cs="Calibri"/>
+                <w:rFonts w:asciiTheme="majorHAnsi" w:hAnsiTheme="majorHAnsi" w:cs="Calibri"/>
                 <w:b/>
                 <w:bCs/>
                 <w:sz w:val="16"/>
@@ -4548,8 +4589,10 @@
             </w:pPr>
             <w:r>
               <w:rPr>
-                <w:rFonts w:ascii="Aptos Narrow" w:eastAsia="Times New Roman" w:hAnsi="Aptos Narrow"/>
-                <w:color w:val="000000"/>
+                <w:rFonts w:asciiTheme="majorHAnsi" w:eastAsia="Times New Roman" w:hAnsiTheme="majorHAnsi"/>
+                <w:color w:val="000000"/>
+                <w:sz w:val="16"/>
+                <w:szCs w:val="16"/>
                 <w:lang w:val="en-US" w:eastAsia="es-CO"/>
               </w:rPr>
               <w:t>{{item.court if item.court else ""}}</w:t>
@@ -4566,7 +4609,7 @@
               <w:spacing w:after="0"/>
               <w:ind w:left="0" w:right="87"/>
               <w:rPr>
-                <w:rFonts w:cs="Calibri"/>
+                <w:rFonts w:asciiTheme="majorHAnsi" w:hAnsiTheme="majorHAnsi" w:cs="Calibri"/>
                 <w:b/>
                 <w:bCs/>
                 <w:sz w:val="16"/>
@@ -4576,8 +4619,10 @@
             </w:pPr>
             <w:r>
               <w:rPr>
-                <w:rFonts w:ascii="Aptos Narrow" w:eastAsia="Times New Roman" w:hAnsi="Aptos Narrow"/>
-                <w:color w:val="000000"/>
+                <w:rFonts w:asciiTheme="majorHAnsi" w:eastAsia="Times New Roman" w:hAnsiTheme="majorHAnsi"/>
+                <w:color w:val="000000"/>
+                <w:sz w:val="16"/>
+                <w:szCs w:val="16"/>
                 <w:lang w:val="en-US" w:eastAsia="es-CO"/>
               </w:rPr>
               <w:t>{{item.description if item.description else ""}}</w:t>
@@ -4595,7 +4640,7 @@
               <w:spacing w:after="0"/>
               <w:ind w:left="0" w:right="87"/>
               <w:rPr>
-                <w:rFonts w:cs="Calibri"/>
+                <w:rFonts w:asciiTheme="majorHAnsi" w:hAnsiTheme="majorHAnsi" w:cs="Calibri"/>
                 <w:b/>
                 <w:bCs/>
                 <w:sz w:val="16"/>
@@ -4605,8 +4650,10 @@
             </w:pPr>
             <w:r>
               <w:rPr>
-                <w:rFonts w:ascii="Aptos Narrow" w:eastAsia="Times New Roman" w:hAnsi="Aptos Narrow"/>
-                <w:color w:val="000000"/>
+                <w:rFonts w:asciiTheme="majorHAnsi" w:eastAsia="Times New Roman" w:hAnsiTheme="majorHAnsi"/>
+                <w:color w:val="000000"/>
+                <w:sz w:val="16"/>
+                <w:szCs w:val="16"/>
                 <w:lang w:val="en-US" w:eastAsia="es-CO"/>
               </w:rPr>
               <w:t>{{item.case_code if item.case_code else ""}}</w:t>
@@ -4624,7 +4671,7 @@
               <w:spacing w:after="0"/>
               <w:ind w:left="0" w:right="87"/>
               <w:rPr>
-                <w:rFonts w:cs="Calibri"/>
+                <w:rFonts w:asciiTheme="majorHAnsi" w:hAnsiTheme="majorHAnsi" w:cs="Calibri"/>
                 <w:b/>
                 <w:bCs/>
                 <w:sz w:val="16"/>
@@ -4634,20 +4681,13 @@
             </w:pPr>
             <w:r>
               <w:rPr>
-                <w:rFonts w:ascii="Aptos Narrow" w:eastAsia="Times New Roman" w:hAnsi="Aptos Narrow"/>
-                <w:color w:val="000000"/>
+                <w:rFonts w:asciiTheme="majorHAnsi" w:eastAsia="Times New Roman" w:hAnsiTheme="majorHAnsi"/>
+                <w:color w:val="000000"/>
+                <w:sz w:val="16"/>
+                <w:szCs w:val="16"/>
                 <w:lang w:val="en-US" w:eastAsia="es-CO"/>
               </w:rPr>
-              <w:t xml:space="preserve">{% if item.status %}{% for st in item.status %}{{ st }}{% if not loop.last %}, {% endif %}{% endfor </w:t>
-            </w:r>
-            <w:r>
-              <w:rPr>
-                <w:rFonts w:ascii="Aptos Narrow" w:eastAsia="Times New Roman" w:hAnsi="Aptos Narrow"/>
-                <w:color w:val="000000"/>
-                <w:lang w:val="en-US" w:eastAsia="es-CO"/>
-              </w:rPr>
-              <w:lastRenderedPageBreak/>
-              <w:t>%}{% else %}N/A{% endif %}</w:t>
+              <w:t>{% if item.status %}{% for st in item.status %}{{ st }}{% if not loop.last %}, {% endif %}{% endfor %}{% else %}N/A{% endif %}</w:t>
             </w:r>
           </w:p>
         </w:tc>
@@ -4668,7 +4708,7 @@
               <w:spacing w:after="0"/>
               <w:ind w:left="0" w:right="87"/>
               <w:rPr>
-                <w:rFonts w:cs="Calibri"/>
+                <w:rFonts w:asciiTheme="majorHAnsi" w:hAnsiTheme="majorHAnsi" w:cs="Calibri"/>
                 <w:sz w:val="16"/>
                 <w:szCs w:val="16"/>
                 <w:lang w:val="en-US"/>
@@ -4676,11 +4716,12 @@
             </w:pPr>
             <w:r>
               <w:rPr>
-                <w:rFonts w:ascii="Aptos Narrow" w:eastAsia="Times New Roman" w:hAnsi="Aptos Narrow"/>
-                <w:color w:val="000000"/>
+                <w:rFonts w:asciiTheme="majorHAnsi" w:eastAsia="Times New Roman" w:hAnsiTheme="majorHAnsi"/>
+                <w:color w:val="000000"/>
+                <w:sz w:val="16"/>
+                <w:szCs w:val="16"/>
                 <w:lang w:eastAsia="es-CO"/>
               </w:rPr>
-              <w:lastRenderedPageBreak/>
               <w:t>{%tr endfor %}</w:t>
             </w:r>
           </w:p>
@@ -5015,23 +5056,20 @@
         <w:pStyle w:val="Textonotapie"/>
         <w:rPr>
           <w:rFonts w:ascii="Calibri" w:hAnsi="Calibri" w:cs="Calibri"/>
-          <w:b/>
-          <w:bCs/>
           <w:sz w:val="24"/>
           <w:szCs w:val="24"/>
-        </w:rPr>
-      </w:pPr>
-    </w:p>
-    <w:p>
-      <w:pPr>
-        <w:pStyle w:val="Textonotapie"/>
+          <w:lang w:val="en-US"/>
+        </w:rPr>
+      </w:pPr>
+      <w:r>
         <w:rPr>
           <w:rFonts w:ascii="Calibri" w:hAnsi="Calibri" w:cs="Calibri"/>
           <w:sz w:val="24"/>
           <w:szCs w:val="24"/>
           <w:lang w:val="en-US"/>
         </w:rPr>
-      </w:pPr>
+        <w:t>{% if type</w:t>
+      </w:r>
       <w:r>
         <w:rPr>
           <w:rFonts w:ascii="Calibri" w:hAnsi="Calibri" w:cs="Calibri"/>
@@ -5039,7 +5077,7 @@
           <w:szCs w:val="24"/>
           <w:lang w:val="en-US"/>
         </w:rPr>
-        <w:t>{% if type</w:t>
+        <w:t xml:space="preserve"> ==</w:t>
       </w:r>
       <w:r>
         <w:rPr>
@@ -5048,7 +5086,16 @@
           <w:szCs w:val="24"/>
           <w:lang w:val="en-US"/>
         </w:rPr>
-        <w:t xml:space="preserve"> ==</w:t>
+        <w:t xml:space="preserve"> </w:t>
+      </w:r>
+      <w:r>
+        <w:rPr>
+          <w:rFonts w:ascii="Calibri" w:hAnsi="Calibri" w:cs="Calibri"/>
+          <w:sz w:val="22"/>
+          <w:szCs w:val="22"/>
+          <w:lang w:val="en-US"/>
+        </w:rPr>
+        <w:t>'OTHER' and others</w:t>
       </w:r>
       <w:r>
         <w:rPr>
@@ -5057,46 +5104,7 @@
           <w:szCs w:val="24"/>
           <w:lang w:val="en-US"/>
         </w:rPr>
-        <w:t xml:space="preserve"> </w:t>
-      </w:r>
-      <w:r>
-        <w:rPr>
-          <w:rFonts w:ascii="Calibri" w:hAnsi="Calibri" w:cs="Calibri"/>
-          <w:sz w:val="22"/>
-          <w:szCs w:val="22"/>
-          <w:lang w:val="en-US"/>
-        </w:rPr>
-        <w:t>'OTHER' and others</w:t>
-      </w:r>
-      <w:r>
-        <w:rPr>
-          <w:rFonts w:ascii="Calibri" w:hAnsi="Calibri" w:cs="Calibri"/>
-          <w:sz w:val="24"/>
-          <w:szCs w:val="24"/>
-          <w:lang w:val="en-US"/>
-        </w:rPr>
-        <w:t xml:space="preserve">  %}</w:t>
-      </w:r>
-    </w:p>
-    <w:p>
-      <w:pPr>
-        <w:pStyle w:val="Textonotapie"/>
-        <w:rPr>
-          <w:rFonts w:ascii="Calibri" w:hAnsi="Calibri" w:cs="Calibri"/>
-          <w:sz w:val="24"/>
-          <w:szCs w:val="24"/>
-          <w:lang w:val="en-US"/>
-        </w:rPr>
-      </w:pPr>
-      <w:r>
-        <w:rPr>
-          <w:rFonts w:ascii="Calibri" w:hAnsi="Calibri" w:cs="Calibri"/>
-          <w:sz w:val="24"/>
-          <w:szCs w:val="24"/>
-          <w:lang w:val="en-US"/>
-        </w:rPr>
-        <w:tab/>
-        <w:t>{% for item in others %}</w:t>
+        <w:t xml:space="preserve">  %}{% for item in others %}</w:t>
       </w:r>
     </w:p>
     <w:p>
@@ -5164,18 +5172,6 @@
         </w:rPr>
         <w:t xml:space="preserve"> {{ item.amount }}</w:t>
       </w:r>
-    </w:p>
-    <w:p>
-      <w:pPr>
-        <w:pStyle w:val="Textonotapie"/>
-        <w:ind w:left="1068"/>
-        <w:rPr>
-          <w:rFonts w:ascii="Calibri" w:hAnsi="Calibri" w:cs="Calibri"/>
-          <w:sz w:val="24"/>
-          <w:szCs w:val="24"/>
-          <w:lang w:val="en-US"/>
-        </w:rPr>
-      </w:pPr>
     </w:p>
     <w:p>
       <w:pPr>
@@ -5801,7 +5797,7 @@
     </w:p>
     <w:tbl>
       <w:tblPr>
-        <w:tblW w:w="7781" w:type="dxa"/>
+        <w:tblW w:w="9382" w:type="dxa"/>
         <w:tblInd w:w="-3" w:type="dxa"/>
         <w:tblCellMar>
           <w:left w:w="70" w:type="dxa"/>
@@ -5810,17 +5806,17 @@
         <w:tblLook w:val="04A0" w:firstRow="1" w:lastRow="0" w:firstColumn="1" w:lastColumn="0" w:noHBand="0" w:noVBand="1"/>
       </w:tblPr>
       <w:tblGrid>
-        <w:gridCol w:w="3107"/>
-        <w:gridCol w:w="2381"/>
-        <w:gridCol w:w="2293"/>
+        <w:gridCol w:w="3744"/>
+        <w:gridCol w:w="2870"/>
+        <w:gridCol w:w="2768"/>
       </w:tblGrid>
       <w:tr>
         <w:trPr>
-          <w:trHeight w:val="300"/>
+          <w:trHeight w:val="351"/>
         </w:trPr>
         <w:tc>
           <w:tcPr>
-            <w:tcW w:w="7781" w:type="dxa"/>
+            <w:tcW w:w="9382" w:type="dxa"/>
             <w:gridSpan w:val="3"/>
             <w:tcBorders>
               <w:top w:val="single" w:sz="4" w:space="0" w:color="auto"/>
@@ -5856,11 +5852,11 @@
       </w:tr>
       <w:tr>
         <w:trPr>
-          <w:trHeight w:val="300"/>
+          <w:trHeight w:val="351"/>
         </w:trPr>
         <w:tc>
           <w:tcPr>
-            <w:tcW w:w="3107" w:type="dxa"/>
+            <w:tcW w:w="3744" w:type="dxa"/>
             <w:tcBorders>
               <w:top w:val="nil"/>
               <w:left w:val="single" w:sz="4" w:space="0" w:color="auto"/>
@@ -5893,7 +5889,7 @@
         </w:tc>
         <w:tc>
           <w:tcPr>
-            <w:tcW w:w="2381" w:type="dxa"/>
+            <w:tcW w:w="2870" w:type="dxa"/>
             <w:tcBorders>
               <w:top w:val="nil"/>
               <w:left w:val="nil"/>
@@ -5926,7 +5922,7 @@
         </w:tc>
         <w:tc>
           <w:tcPr>
-            <w:tcW w:w="2293" w:type="dxa"/>
+            <w:tcW w:w="2766" w:type="dxa"/>
             <w:tcBorders>
               <w:top w:val="nil"/>
               <w:left w:val="nil"/>
@@ -5960,11 +5956,11 @@
       </w:tr>
       <w:tr>
         <w:trPr>
-          <w:trHeight w:val="300"/>
+          <w:trHeight w:val="351"/>
         </w:trPr>
         <w:tc>
           <w:tcPr>
-            <w:tcW w:w="7781" w:type="dxa"/>
+            <w:tcW w:w="9382" w:type="dxa"/>
             <w:gridSpan w:val="3"/>
             <w:tcBorders>
               <w:top w:val="single" w:sz="4" w:space="0" w:color="auto"/>
@@ -5981,37 +5977,33 @@
             <w:pPr>
               <w:spacing w:after="0" w:line="240" w:lineRule="auto"/>
               <w:rPr>
-                <w:rFonts w:ascii="Aptos Narrow" w:eastAsia="Times New Roman" w:hAnsi="Aptos Narrow"/>
-                <w:color w:val="000000"/>
+                <w:rFonts w:asciiTheme="majorHAnsi" w:eastAsia="Times New Roman" w:hAnsiTheme="majorHAnsi"/>
+                <w:color w:val="000000"/>
+                <w:sz w:val="16"/>
+                <w:szCs w:val="16"/>
                 <w:lang w:val="en-US" w:eastAsia="es-CO"/>
               </w:rPr>
             </w:pPr>
             <w:r>
               <w:rPr>
-                <w:rFonts w:ascii="Aptos Narrow" w:eastAsia="Times New Roman" w:hAnsi="Aptos Narrow"/>
-                <w:color w:val="000000"/>
+                <w:rFonts w:asciiTheme="majorHAnsi" w:eastAsia="Times New Roman" w:hAnsiTheme="majorHAnsi"/>
+                <w:color w:val="000000"/>
+                <w:sz w:val="16"/>
+                <w:szCs w:val="16"/>
                 <w:lang w:val="en-US" w:eastAsia="es-CO"/>
               </w:rPr>
-              <w:t xml:space="preserve">{%tr for </w:t>
-            </w:r>
-            <w:r>
-              <w:rPr>
-                <w:rFonts w:ascii="Aptos Narrow" w:eastAsia="Times New Roman" w:hAnsi="Aptos Narrow"/>
-                <w:color w:val="000000"/>
-                <w:lang w:val="en-US" w:eastAsia="es-CO"/>
-              </w:rPr>
-              <w:t>item in table.table_items %}</w:t>
+              <w:t>{%tr for item in table.table_items %}</w:t>
             </w:r>
           </w:p>
         </w:tc>
       </w:tr>
       <w:tr>
         <w:trPr>
-          <w:trHeight w:val="300"/>
+          <w:trHeight w:val="351"/>
         </w:trPr>
         <w:tc>
           <w:tcPr>
-            <w:tcW w:w="3107" w:type="dxa"/>
+            <w:tcW w:w="3744" w:type="dxa"/>
             <w:tcBorders>
               <w:top w:val="nil"/>
               <w:left w:val="single" w:sz="4" w:space="0" w:color="auto"/>
@@ -6027,15 +6019,19 @@
             <w:pPr>
               <w:spacing w:after="0" w:line="240" w:lineRule="auto"/>
               <w:rPr>
-                <w:rFonts w:ascii="Aptos Narrow" w:eastAsia="Times New Roman" w:hAnsi="Aptos Narrow"/>
-                <w:color w:val="000000"/>
+                <w:rFonts w:asciiTheme="majorHAnsi" w:eastAsia="Times New Roman" w:hAnsiTheme="majorHAnsi"/>
+                <w:color w:val="000000"/>
+                <w:sz w:val="16"/>
+                <w:szCs w:val="16"/>
                 <w:lang w:eastAsia="es-CO"/>
               </w:rPr>
             </w:pPr>
             <w:r>
               <w:rPr>
-                <w:rFonts w:ascii="Aptos Narrow" w:eastAsia="Times New Roman" w:hAnsi="Aptos Narrow"/>
-                <w:color w:val="000000"/>
+                <w:rFonts w:asciiTheme="majorHAnsi" w:eastAsia="Times New Roman" w:hAnsiTheme="majorHAnsi"/>
+                <w:color w:val="000000"/>
+                <w:sz w:val="16"/>
+                <w:szCs w:val="16"/>
                 <w:lang w:eastAsia="es-CO"/>
               </w:rPr>
               <w:t>{{ item.label }}</w:t>
@@ -6044,7 +6040,7 @@
         </w:tc>
         <w:tc>
           <w:tcPr>
-            <w:tcW w:w="2381" w:type="dxa"/>
+            <w:tcW w:w="2870" w:type="dxa"/>
             <w:tcBorders>
               <w:top w:val="nil"/>
               <w:left w:val="nil"/>
@@ -6060,15 +6056,19 @@
             <w:pPr>
               <w:spacing w:after="0" w:line="240" w:lineRule="auto"/>
               <w:rPr>
-                <w:rFonts w:ascii="Aptos Narrow" w:eastAsia="Times New Roman" w:hAnsi="Aptos Narrow"/>
-                <w:color w:val="000000"/>
+                <w:rFonts w:asciiTheme="majorHAnsi" w:eastAsia="Times New Roman" w:hAnsiTheme="majorHAnsi"/>
+                <w:color w:val="000000"/>
+                <w:sz w:val="16"/>
+                <w:szCs w:val="16"/>
                 <w:lang w:eastAsia="es-CO"/>
               </w:rPr>
             </w:pPr>
             <w:r>
               <w:rPr>
-                <w:rFonts w:ascii="Aptos Narrow" w:eastAsia="Times New Roman" w:hAnsi="Aptos Narrow"/>
-                <w:color w:val="000000"/>
+                <w:rFonts w:asciiTheme="majorHAnsi" w:eastAsia="Times New Roman" w:hAnsiTheme="majorHAnsi"/>
+                <w:color w:val="000000"/>
+                <w:sz w:val="16"/>
+                <w:szCs w:val="16"/>
                 <w:lang w:eastAsia="es-CO"/>
               </w:rPr>
               <w:t>{{ item.legal }}</w:t>
@@ -6077,7 +6077,7 @@
         </w:tc>
         <w:tc>
           <w:tcPr>
-            <w:tcW w:w="2293" w:type="dxa"/>
+            <w:tcW w:w="2766" w:type="dxa"/>
             <w:tcBorders>
               <w:top w:val="nil"/>
               <w:left w:val="nil"/>
@@ -6094,15 +6094,19 @@
               <w:spacing w:after="0" w:line="240" w:lineRule="auto"/>
               <w:jc w:val="right"/>
               <w:rPr>
-                <w:rFonts w:ascii="Aptos Narrow" w:eastAsia="Times New Roman" w:hAnsi="Aptos Narrow"/>
-                <w:color w:val="000000"/>
+                <w:rFonts w:asciiTheme="majorHAnsi" w:eastAsia="Times New Roman" w:hAnsiTheme="majorHAnsi"/>
+                <w:color w:val="000000"/>
+                <w:sz w:val="16"/>
+                <w:szCs w:val="16"/>
                 <w:lang w:eastAsia="es-CO"/>
               </w:rPr>
             </w:pPr>
             <w:r>
               <w:rPr>
-                <w:rFonts w:ascii="Aptos Narrow" w:eastAsia="Times New Roman" w:hAnsi="Aptos Narrow"/>
-                <w:color w:val="000000"/>
+                <w:rFonts w:asciiTheme="majorHAnsi" w:eastAsia="Times New Roman" w:hAnsiTheme="majorHAnsi"/>
+                <w:color w:val="000000"/>
+                <w:sz w:val="16"/>
+                <w:szCs w:val="16"/>
                 <w:lang w:eastAsia="es-CO"/>
               </w:rPr>
               <w:t>{{ item.value }}</w:t>
@@ -6112,11 +6116,11 @@
       </w:tr>
       <w:tr>
         <w:trPr>
-          <w:trHeight w:val="300"/>
+          <w:trHeight w:val="351"/>
         </w:trPr>
         <w:tc>
           <w:tcPr>
-            <w:tcW w:w="7781" w:type="dxa"/>
+            <w:tcW w:w="9382" w:type="dxa"/>
             <w:gridSpan w:val="3"/>
             <w:tcBorders>
               <w:top w:val="single" w:sz="4" w:space="0" w:color="auto"/>
@@ -6133,15 +6137,19 @@
             <w:pPr>
               <w:spacing w:after="0" w:line="240" w:lineRule="auto"/>
               <w:rPr>
-                <w:rFonts w:ascii="Aptos Narrow" w:eastAsia="Times New Roman" w:hAnsi="Aptos Narrow"/>
-                <w:color w:val="000000"/>
+                <w:rFonts w:asciiTheme="majorHAnsi" w:eastAsia="Times New Roman" w:hAnsiTheme="majorHAnsi"/>
+                <w:color w:val="000000"/>
+                <w:sz w:val="16"/>
+                <w:szCs w:val="16"/>
                 <w:lang w:eastAsia="es-CO"/>
               </w:rPr>
             </w:pPr>
             <w:r>
               <w:rPr>
-                <w:rFonts w:ascii="Aptos Narrow" w:eastAsia="Times New Roman" w:hAnsi="Aptos Narrow"/>
-                <w:color w:val="000000"/>
+                <w:rFonts w:asciiTheme="majorHAnsi" w:eastAsia="Times New Roman" w:hAnsiTheme="majorHAnsi"/>
+                <w:color w:val="000000"/>
+                <w:sz w:val="16"/>
+                <w:szCs w:val="16"/>
                 <w:lang w:eastAsia="es-CO"/>
               </w:rPr>
               <w:t>{%tr endfor %}</w:t>
@@ -6151,11 +6159,11 @@
       </w:tr>
       <w:tr>
         <w:trPr>
-          <w:trHeight w:val="300"/>
+          <w:trHeight w:val="351"/>
         </w:trPr>
         <w:tc>
           <w:tcPr>
-            <w:tcW w:w="7781" w:type="dxa"/>
+            <w:tcW w:w="9382" w:type="dxa"/>
             <w:gridSpan w:val="3"/>
             <w:tcBorders>
               <w:top w:val="single" w:sz="4" w:space="0" w:color="auto"/>
@@ -6191,11 +6199,11 @@
       </w:tr>
       <w:tr>
         <w:trPr>
-          <w:trHeight w:val="300"/>
+          <w:trHeight w:val="351"/>
         </w:trPr>
         <w:tc>
           <w:tcPr>
-            <w:tcW w:w="3107" w:type="dxa"/>
+            <w:tcW w:w="3744" w:type="dxa"/>
             <w:tcBorders>
               <w:top w:val="nil"/>
               <w:left w:val="single" w:sz="4" w:space="0" w:color="auto"/>
@@ -6228,7 +6236,7 @@
         </w:tc>
         <w:tc>
           <w:tcPr>
-            <w:tcW w:w="4674" w:type="dxa"/>
+            <w:tcW w:w="5637" w:type="dxa"/>
             <w:gridSpan w:val="2"/>
             <w:tcBorders>
               <w:top w:val="single" w:sz="4" w:space="0" w:color="auto"/>
@@ -6591,15 +6599,19 @@
             <w:pPr>
               <w:spacing w:after="0" w:line="240" w:lineRule="auto"/>
               <w:rPr>
-                <w:rFonts w:ascii="Aptos Narrow" w:eastAsia="Times New Roman" w:hAnsi="Aptos Narrow"/>
-                <w:color w:val="000000"/>
+                <w:rFonts w:asciiTheme="majorHAnsi" w:eastAsia="Times New Roman" w:hAnsiTheme="majorHAnsi"/>
+                <w:color w:val="000000"/>
+                <w:sz w:val="16"/>
+                <w:szCs w:val="16"/>
                 <w:lang w:val="en-US" w:eastAsia="es-CO"/>
               </w:rPr>
             </w:pPr>
             <w:r>
               <w:rPr>
-                <w:rFonts w:ascii="Aptos Narrow" w:eastAsia="Times New Roman" w:hAnsi="Aptos Narrow"/>
-                <w:color w:val="000000"/>
+                <w:rFonts w:asciiTheme="majorHAnsi" w:eastAsia="Times New Roman" w:hAnsiTheme="majorHAnsi"/>
+                <w:color w:val="000000"/>
+                <w:sz w:val="16"/>
+                <w:szCs w:val="16"/>
                 <w:lang w:val="en-US" w:eastAsia="es-CO"/>
               </w:rPr>
               <w:t>{%tr for item in table.table_items %}</w:t>
@@ -6629,15 +6641,19 @@
             <w:pPr>
               <w:spacing w:after="0" w:line="240" w:lineRule="auto"/>
               <w:rPr>
-                <w:rFonts w:ascii="Aptos Narrow" w:eastAsia="Times New Roman" w:hAnsi="Aptos Narrow"/>
-                <w:color w:val="000000"/>
+                <w:rFonts w:asciiTheme="majorHAnsi" w:eastAsia="Times New Roman" w:hAnsiTheme="majorHAnsi"/>
+                <w:color w:val="000000"/>
+                <w:sz w:val="16"/>
+                <w:szCs w:val="16"/>
                 <w:lang w:eastAsia="es-CO"/>
               </w:rPr>
             </w:pPr>
             <w:r>
               <w:rPr>
-                <w:rFonts w:ascii="Aptos Narrow" w:eastAsia="Times New Roman" w:hAnsi="Aptos Narrow"/>
-                <w:color w:val="000000"/>
+                <w:rFonts w:asciiTheme="majorHAnsi" w:eastAsia="Times New Roman" w:hAnsiTheme="majorHAnsi"/>
+                <w:color w:val="000000"/>
+                <w:sz w:val="16"/>
+                <w:szCs w:val="16"/>
                 <w:lang w:eastAsia="es-CO"/>
               </w:rPr>
               <w:t>{{ item.label }}</w:t>
@@ -6662,15 +6678,19 @@
             <w:pPr>
               <w:spacing w:after="0" w:line="240" w:lineRule="auto"/>
               <w:rPr>
-                <w:rFonts w:ascii="Aptos Narrow" w:eastAsia="Times New Roman" w:hAnsi="Aptos Narrow"/>
-                <w:color w:val="000000"/>
+                <w:rFonts w:asciiTheme="majorHAnsi" w:eastAsia="Times New Roman" w:hAnsiTheme="majorHAnsi"/>
+                <w:color w:val="000000"/>
+                <w:sz w:val="16"/>
+                <w:szCs w:val="16"/>
                 <w:lang w:eastAsia="es-CO"/>
               </w:rPr>
             </w:pPr>
             <w:r>
               <w:rPr>
-                <w:rFonts w:ascii="Aptos Narrow" w:eastAsia="Times New Roman" w:hAnsi="Aptos Narrow"/>
-                <w:color w:val="000000"/>
+                <w:rFonts w:asciiTheme="majorHAnsi" w:eastAsia="Times New Roman" w:hAnsiTheme="majorHAnsi"/>
+                <w:color w:val="000000"/>
+                <w:sz w:val="16"/>
+                <w:szCs w:val="16"/>
                 <w:lang w:eastAsia="es-CO"/>
               </w:rPr>
               <w:t>{{ item.legal }}</w:t>
@@ -6696,15 +6716,19 @@
               <w:spacing w:after="0" w:line="240" w:lineRule="auto"/>
               <w:jc w:val="right"/>
               <w:rPr>
-                <w:rFonts w:ascii="Aptos Narrow" w:eastAsia="Times New Roman" w:hAnsi="Aptos Narrow"/>
-                <w:color w:val="000000"/>
+                <w:rFonts w:asciiTheme="majorHAnsi" w:eastAsia="Times New Roman" w:hAnsiTheme="majorHAnsi"/>
+                <w:color w:val="000000"/>
+                <w:sz w:val="16"/>
+                <w:szCs w:val="16"/>
                 <w:lang w:eastAsia="es-CO"/>
               </w:rPr>
             </w:pPr>
             <w:r>
               <w:rPr>
-                <w:rFonts w:ascii="Aptos Narrow" w:eastAsia="Times New Roman" w:hAnsi="Aptos Narrow"/>
-                <w:color w:val="000000"/>
+                <w:rFonts w:asciiTheme="majorHAnsi" w:eastAsia="Times New Roman" w:hAnsiTheme="majorHAnsi"/>
+                <w:color w:val="000000"/>
+                <w:sz w:val="16"/>
+                <w:szCs w:val="16"/>
                 <w:lang w:eastAsia="es-CO"/>
               </w:rPr>
               <w:t>{{ item.value }}</w:t>
@@ -6735,15 +6759,19 @@
             <w:pPr>
               <w:spacing w:after="0" w:line="240" w:lineRule="auto"/>
               <w:rPr>
-                <w:rFonts w:ascii="Aptos Narrow" w:eastAsia="Times New Roman" w:hAnsi="Aptos Narrow"/>
-                <w:color w:val="000000"/>
+                <w:rFonts w:asciiTheme="majorHAnsi" w:eastAsia="Times New Roman" w:hAnsiTheme="majorHAnsi"/>
+                <w:color w:val="000000"/>
+                <w:sz w:val="16"/>
+                <w:szCs w:val="16"/>
                 <w:lang w:eastAsia="es-CO"/>
               </w:rPr>
             </w:pPr>
             <w:r>
               <w:rPr>
-                <w:rFonts w:ascii="Aptos Narrow" w:eastAsia="Times New Roman" w:hAnsi="Aptos Narrow"/>
-                <w:color w:val="000000"/>
+                <w:rFonts w:asciiTheme="majorHAnsi" w:eastAsia="Times New Roman" w:hAnsiTheme="majorHAnsi"/>
+                <w:color w:val="000000"/>
+                <w:sz w:val="16"/>
+                <w:szCs w:val="16"/>
                 <w:lang w:eastAsia="es-CO"/>
               </w:rPr>
               <w:t>{%tr endfor %}</w:t>
@@ -10166,7 +10194,7 @@
           <w:szCs w:val="24"/>
           <w:lang w:val="en-US" w:eastAsia="es-CO"/>
         </w:rPr>
-        <w:t>{{ signature }}</w:t>
+        <w:t>{{ signature }}{% endif %}</w:t>
       </w:r>
     </w:p>
     <w:p>
@@ -10187,7 +10215,7 @@
           <w:szCs w:val="24"/>
           <w:lang w:val="en-US" w:eastAsia="es-CO"/>
         </w:rPr>
-        <w:t>{% endif %}</w:t>
+        <w:t>{% if cedulaFront %}Cédula frontal:</w:t>
       </w:r>
     </w:p>
     <w:p>
@@ -10201,74 +10229,73 @@
           <w:lang w:val="en-US" w:eastAsia="es-CO"/>
         </w:rPr>
       </w:pPr>
-    </w:p>
-    <w:p>
-      <w:pPr>
-        <w:spacing w:before="100" w:beforeAutospacing="1" w:after="100" w:afterAutospacing="1" w:line="240" w:lineRule="auto"/>
-        <w:jc w:val="both"/>
+      <w:r>
         <w:rPr>
           <w:rFonts w:eastAsia="Times New Roman" w:cs="Calibri"/>
           <w:sz w:val="24"/>
           <w:szCs w:val="24"/>
           <w:lang w:val="en-US" w:eastAsia="es-CO"/>
         </w:rPr>
-      </w:pPr>
-      <w:r>
+        <w:t>{{ cedulaFront }}{% endif %}</w:t>
+      </w:r>
+    </w:p>
+    <w:p>
+      <w:pPr>
+        <w:spacing w:before="100" w:beforeAutospacing="1" w:after="100" w:afterAutospacing="1" w:line="240" w:lineRule="auto"/>
+        <w:jc w:val="both"/>
         <w:rPr>
           <w:rFonts w:eastAsia="Times New Roman" w:cs="Calibri"/>
           <w:sz w:val="24"/>
           <w:szCs w:val="24"/>
           <w:lang w:val="en-US" w:eastAsia="es-CO"/>
         </w:rPr>
-        <w:t>{% if cedulaFront %}Cédula frontal:</w:t>
-      </w:r>
-    </w:p>
-    <w:p>
-      <w:pPr>
-        <w:spacing w:before="100" w:beforeAutospacing="1" w:after="100" w:afterAutospacing="1" w:line="240" w:lineRule="auto"/>
-        <w:jc w:val="both"/>
+      </w:pPr>
+      <w:r>
         <w:rPr>
           <w:rFonts w:eastAsia="Times New Roman" w:cs="Calibri"/>
           <w:sz w:val="24"/>
           <w:szCs w:val="24"/>
           <w:lang w:val="en-US" w:eastAsia="es-CO"/>
         </w:rPr>
-      </w:pPr>
-      <w:r>
+        <w:t>{% if cedulaBack %}Cédula reverso:</w:t>
+      </w:r>
+    </w:p>
+    <w:p>
+      <w:pPr>
+        <w:spacing w:before="100" w:beforeAutospacing="1" w:after="100" w:afterAutospacing="1" w:line="240" w:lineRule="auto"/>
+        <w:jc w:val="both"/>
         <w:rPr>
           <w:rFonts w:eastAsia="Times New Roman" w:cs="Calibri"/>
           <w:sz w:val="24"/>
           <w:szCs w:val="24"/>
           <w:lang w:val="en-US" w:eastAsia="es-CO"/>
         </w:rPr>
-        <w:t>{{ cedulaFront }}</w:t>
-      </w:r>
-    </w:p>
-    <w:p>
-      <w:pPr>
-        <w:spacing w:before="100" w:beforeAutospacing="1" w:after="100" w:afterAutospacing="1" w:line="240" w:lineRule="auto"/>
-        <w:jc w:val="both"/>
+      </w:pPr>
+      <w:r>
         <w:rPr>
           <w:rFonts w:eastAsia="Times New Roman" w:cs="Calibri"/>
           <w:sz w:val="24"/>
           <w:szCs w:val="24"/>
           <w:lang w:val="en-US" w:eastAsia="es-CO"/>
         </w:rPr>
-      </w:pPr>
-      <w:r>
+        <w:t>{{ cedulaBack }}{% endif %}</w:t>
+      </w:r>
+    </w:p>
+    <w:p>
+      <w:pPr>
+        <w:spacing w:before="100" w:beforeAutospacing="1" w:after="100" w:afterAutospacing="1" w:line="240" w:lineRule="auto"/>
+        <w:jc w:val="center"/>
         <w:rPr>
           <w:rFonts w:eastAsia="Times New Roman" w:cs="Calibri"/>
           <w:sz w:val="24"/>
           <w:szCs w:val="24"/>
           <w:lang w:val="en-US" w:eastAsia="es-CO"/>
         </w:rPr>
-        <w:t>{% endif %}</w:t>
-      </w:r>
-    </w:p>
-    <w:p>
-      <w:pPr>
-        <w:spacing w:before="100" w:beforeAutospacing="1" w:after="100" w:afterAutospacing="1" w:line="240" w:lineRule="auto"/>
-        <w:jc w:val="both"/>
+      </w:pPr>
+    </w:p>
+    <w:p>
+      <w:pPr>
+        <w:spacing w:line="278" w:lineRule="auto"/>
         <w:rPr>
           <w:rFonts w:eastAsia="Times New Roman" w:cs="Calibri"/>
           <w:sz w:val="24"/>
@@ -10276,158 +10303,31 @@
           <w:lang w:val="en-US" w:eastAsia="es-CO"/>
         </w:rPr>
       </w:pPr>
-    </w:p>
-    <w:p>
-      <w:pPr>
-        <w:spacing w:before="100" w:beforeAutospacing="1" w:after="100" w:afterAutospacing="1" w:line="240" w:lineRule="auto"/>
-        <w:jc w:val="both"/>
+      <w:r>
         <w:rPr>
           <w:rFonts w:eastAsia="Times New Roman" w:cs="Calibri"/>
           <w:sz w:val="24"/>
           <w:szCs w:val="24"/>
           <w:lang w:val="en-US" w:eastAsia="es-CO"/>
         </w:rPr>
-      </w:pPr>
-      <w:r>
+        <w:br w:type="page"/>
+      </w:r>
+    </w:p>
+    <w:p>
+      <w:pPr>
+        <w:spacing w:line="278" w:lineRule="auto"/>
         <w:rPr>
           <w:rFonts w:eastAsia="Times New Roman" w:cs="Calibri"/>
           <w:sz w:val="24"/>
           <w:szCs w:val="24"/>
           <w:lang w:val="en-US" w:eastAsia="es-CO"/>
         </w:rPr>
-        <w:t>{% if cedulaBack %}Cédula reverso:</w:t>
-      </w:r>
+      </w:pPr>
     </w:p>
     <w:p>
       <w:pPr>
         <w:spacing w:before="100" w:beforeAutospacing="1" w:after="100" w:afterAutospacing="1" w:line="240" w:lineRule="auto"/>
-        <w:jc w:val="both"/>
-        <w:rPr>
-          <w:rFonts w:eastAsia="Times New Roman" w:cs="Calibri"/>
-          <w:sz w:val="24"/>
-          <w:szCs w:val="24"/>
-          <w:lang w:val="en-US" w:eastAsia="es-CO"/>
-        </w:rPr>
-      </w:pPr>
-      <w:r>
-        <w:rPr>
-          <w:rFonts w:eastAsia="Times New Roman" w:cs="Calibri"/>
-          <w:sz w:val="24"/>
-          <w:szCs w:val="24"/>
-          <w:lang w:val="en-US" w:eastAsia="es-CO"/>
-        </w:rPr>
-        <w:t>{{ cedulaBack }}</w:t>
-      </w:r>
-    </w:p>
-    <w:p>
-      <w:pPr>
-        <w:spacing w:before="100" w:beforeAutospacing="1" w:after="100" w:afterAutospacing="1" w:line="240" w:lineRule="auto"/>
-        <w:jc w:val="both"/>
-        <w:rPr>
-          <w:rFonts w:eastAsia="Times New Roman" w:cs="Calibri"/>
-          <w:sz w:val="24"/>
-          <w:szCs w:val="24"/>
-          <w:lang w:val="en-US" w:eastAsia="es-CO"/>
-        </w:rPr>
-      </w:pPr>
-      <w:r>
-        <w:rPr>
-          <w:rFonts w:eastAsia="Times New Roman" w:cs="Calibri"/>
-          <w:sz w:val="24"/>
-          <w:szCs w:val="24"/>
-          <w:lang w:val="en-US" w:eastAsia="es-CO"/>
-        </w:rPr>
-        <w:t>{% endif %}</w:t>
-      </w:r>
-    </w:p>
-    <w:p>
-      <w:pPr>
-        <w:spacing w:before="100" w:beforeAutospacing="1" w:after="100" w:afterAutospacing="1" w:line="240" w:lineRule="auto"/>
-        <w:jc w:val="both"/>
-        <w:rPr>
-          <w:rFonts w:eastAsia="Times New Roman" w:cs="Calibri"/>
-          <w:sz w:val="24"/>
-          <w:szCs w:val="24"/>
-          <w:lang w:val="en-US" w:eastAsia="es-CO"/>
-        </w:rPr>
-      </w:pPr>
-    </w:p>
-    <w:p>
-      <w:pPr>
-        <w:spacing w:before="100" w:beforeAutospacing="1" w:after="100" w:afterAutospacing="1" w:line="240" w:lineRule="auto"/>
-        <w:jc w:val="both"/>
-        <w:rPr>
-          <w:rFonts w:eastAsia="Times New Roman" w:cs="Calibri"/>
-          <w:sz w:val="24"/>
-          <w:szCs w:val="24"/>
-          <w:lang w:val="en-US" w:eastAsia="es-CO"/>
-        </w:rPr>
-      </w:pPr>
-    </w:p>
-    <w:p>
-      <w:pPr>
-        <w:spacing w:before="100" w:beforeAutospacing="1" w:after="100" w:afterAutospacing="1" w:line="240" w:lineRule="auto"/>
-        <w:jc w:val="both"/>
-        <w:rPr>
-          <w:rFonts w:eastAsia="Times New Roman" w:cs="Calibri"/>
-          <w:sz w:val="24"/>
-          <w:szCs w:val="24"/>
-          <w:lang w:val="en-US" w:eastAsia="es-CO"/>
-        </w:rPr>
-      </w:pPr>
-    </w:p>
-    <w:p>
-      <w:pPr>
-        <w:spacing w:before="100" w:beforeAutospacing="1" w:after="100" w:afterAutospacing="1" w:line="240" w:lineRule="auto"/>
-        <w:jc w:val="both"/>
-        <w:rPr>
-          <w:rFonts w:eastAsia="Times New Roman" w:cs="Calibri"/>
-          <w:sz w:val="24"/>
-          <w:szCs w:val="24"/>
-          <w:lang w:val="en-US" w:eastAsia="es-CO"/>
-        </w:rPr>
-      </w:pPr>
-    </w:p>
-    <w:p>
-      <w:pPr>
-        <w:spacing w:before="100" w:beforeAutospacing="1" w:after="100" w:afterAutospacing="1" w:line="240" w:lineRule="auto"/>
-        <w:jc w:val="both"/>
-        <w:rPr>
-          <w:rFonts w:eastAsia="Times New Roman" w:cs="Calibri"/>
-          <w:sz w:val="24"/>
-          <w:szCs w:val="24"/>
-          <w:lang w:val="en-US" w:eastAsia="es-CO"/>
-        </w:rPr>
-      </w:pPr>
-    </w:p>
-    <w:p>
-      <w:pPr>
-        <w:spacing w:before="100" w:beforeAutospacing="1" w:after="100" w:afterAutospacing="1" w:line="240" w:lineRule="auto"/>
-        <w:jc w:val="both"/>
-        <w:rPr>
-          <w:rFonts w:eastAsia="Times New Roman" w:cs="Calibri"/>
-          <w:sz w:val="24"/>
-          <w:szCs w:val="24"/>
-          <w:lang w:val="en-US" w:eastAsia="es-CO"/>
-        </w:rPr>
-      </w:pPr>
-    </w:p>
-    <w:p>
-      <w:pPr>
-        <w:spacing w:before="100" w:beforeAutospacing="1" w:after="100" w:afterAutospacing="1" w:line="240" w:lineRule="auto"/>
-        <w:jc w:val="both"/>
-        <w:rPr>
-          <w:rFonts w:eastAsia="Times New Roman" w:cs="Calibri"/>
-          <w:sz w:val="24"/>
-          <w:szCs w:val="24"/>
-          <w:lang w:val="en-US" w:eastAsia="es-CO"/>
-        </w:rPr>
-      </w:pPr>
-    </w:p>
-    <w:p>
-      <w:pPr>
-        <w:spacing w:before="100" w:beforeAutospacing="1" w:after="100" w:afterAutospacing="1" w:line="240" w:lineRule="auto"/>
-        <w:jc w:val="both"/>
+        <w:jc w:val="center"/>
         <w:rPr>
           <w:rFonts w:eastAsia="Times New Roman" w:cs="Calibri"/>
           <w:sz w:val="24"/>
@@ -10542,27 +10442,7 @@
           <w:szCs w:val="24"/>
           <w:lang w:val="en-US" w:eastAsia="es-CO"/>
         </w:rPr>
-        <w:t>{{image.file}}</w:t>
-      </w:r>
-    </w:p>
-    <w:p>
-      <w:pPr>
-        <w:spacing w:before="100" w:beforeAutospacing="1" w:after="100" w:afterAutospacing="1" w:line="240" w:lineRule="auto"/>
-        <w:rPr>
-          <w:rFonts w:eastAsia="Times New Roman" w:cs="Calibri"/>
-          <w:sz w:val="24"/>
-          <w:szCs w:val="24"/>
-          <w:lang w:val="en-US" w:eastAsia="es-CO"/>
-        </w:rPr>
-      </w:pPr>
-      <w:r>
-        <w:rPr>
-          <w:rFonts w:eastAsia="Times New Roman" w:cs="Calibri"/>
-          <w:sz w:val="24"/>
-          <w:szCs w:val="24"/>
-          <w:lang w:val="en-US" w:eastAsia="es-CO"/>
-        </w:rPr>
-        <w:t>{% endfor %}</w:t>
+        <w:t>{{image.file}}{% endfor %}</w:t>
       </w:r>
     </w:p>
     <w:sectPr>
@@ -12279,6 +12159,7 @@
   <w:style w:type="character" w:default="1" w:styleId="Fuentedeprrafopredeter">
     <w:name w:val="Default Paragraph Font"/>
     <w:uiPriority w:val="1"/>
+    <w:semiHidden/>
     <w:unhideWhenUsed/>
   </w:style>
   <w:style w:type="table" w:default="1" w:styleId="Tablanormal">

</xml_diff>

<commit_message>
Change FLM to N2AQ
</commit_message>
<xml_diff>
--- a/apps/project/api/platform/insolvency_form/templates/insolvency_template.docx
+++ b/apps/project/api/platform/insolvency_form/templates/insolvency_template.docx
@@ -44,35 +44,7 @@
           <w:rFonts w:cs="Calibri"/>
           <w:b/>
         </w:rPr>
-        <w:t>CENTRO DE ARBITRAJE, CONCILIACIÓN</w:t>
-      </w:r>
-      <w:r>
-        <w:rPr>
-          <w:rFonts w:cs="Calibri"/>
-        </w:rPr>
-        <w:t xml:space="preserve"> </w:t>
-      </w:r>
-      <w:r>
-        <w:rPr>
-          <w:rFonts w:cs="Calibri"/>
-          <w:b/>
-        </w:rPr>
-        <w:t>Y AMIGABLE COMPOSICIÓN</w:t>
-      </w:r>
-      <w:r>
-        <w:rPr>
-          <w:rFonts w:cs="Calibri"/>
-          <w:b/>
-        </w:rPr>
-        <w:t xml:space="preserve"> </w:t>
-      </w:r>
-      <w:r>
-        <w:rPr>
-          <w:rFonts w:cs="Calibri"/>
-          <w:b/>
-          <w:bCs/>
-        </w:rPr>
-        <w:t>FUNDACIÓN LIBORIO MEJÍA</w:t>
+        <w:t>NOTARÍA SEGUNDA DE ARMENIA - QUINDÍO</w:t>
       </w:r>
       <w:r>
         <w:rPr>

</xml_diff>